<commit_message>
Terms and Conditions. Update memory
</commit_message>
<xml_diff>
--- a/Memoria/MemoriaWondrobe.docx
+++ b/Memoria/MemoriaWondrobe.docx
@@ -1490,6 +1490,7 @@
         <w:jc w:val="both"/>
         <w:rPr>
           <w:rFonts w:ascii="Times New Roman" w:hAnsi="Times New Roman" w:cs="Times New Roman"/>
+          <w:vertAlign w:val="superscript"/>
         </w:rPr>
       </w:pPr>
       <w:r>
@@ -1553,11 +1554,19 @@
         </w:rPr>
         <w:t xml:space="preserve">segmentación, comenzando por las variables demográficas. Estas incluyen aspectos como el sexo y la edad. </w:t>
       </w:r>
-      <w:r>
-        <w:rPr>
-          <w:rFonts w:ascii="Times New Roman" w:hAnsi="Times New Roman" w:cs="Times New Roman"/>
-        </w:rPr>
-        <w:t>En cuanto al sexo, hacemos la división entre hombres y mujeres, reconociendo las diferencias en comportamiento y pre</w:t>
+      <w:bookmarkStart w:id="0" w:name="_Hlk166088913"/>
+      <w:r>
+        <w:rPr>
+          <w:rFonts w:ascii="Times New Roman" w:hAnsi="Times New Roman" w:cs="Times New Roman"/>
+        </w:rPr>
+        <w:t>En cuanto al sexo</w:t>
+      </w:r>
+      <w:bookmarkEnd w:id="0"/>
+      <w:r>
+        <w:rPr>
+          <w:rFonts w:ascii="Times New Roman" w:hAnsi="Times New Roman" w:cs="Times New Roman"/>
+        </w:rPr>
+        <w:t>, hacemos la división entre hombres y mujeres, reconociendo las diferencias en comportamiento y pre</w:t>
       </w:r>
       <w:r>
         <w:rPr>
@@ -1634,6 +1643,148 @@
           <w:rFonts w:ascii="Times New Roman" w:hAnsi="Times New Roman" w:cs="Times New Roman"/>
         </w:rPr>
         <w:t xml:space="preserve">, X, Instagram) son más usadas por personas entre 18 – 29 años. Con estos datos se deduce que la aplicación se tiene que enforcar en el </w:t>
+      </w:r>
+      <w:r>
+        <w:rPr>
+          <w:noProof/>
+        </w:rPr>
+        <mc:AlternateContent>
+          <mc:Choice Requires="wps">
+            <w:drawing>
+              <wp:anchor distT="0" distB="46990" distL="114300" distR="114300" simplePos="0" relativeHeight="251663366" behindDoc="0" locked="0" layoutInCell="1" allowOverlap="1" wp14:anchorId="00014CA9" wp14:editId="539FBB00">
+                <wp:simplePos x="0" y="0"/>
+                <wp:positionH relativeFrom="margin">
+                  <wp:align>left</wp:align>
+                </wp:positionH>
+                <wp:positionV relativeFrom="paragraph">
+                  <wp:posOffset>4676140</wp:posOffset>
+                </wp:positionV>
+                <wp:extent cx="4338000" cy="144000"/>
+                <wp:effectExtent l="0" t="0" r="5715" b="8890"/>
+                <wp:wrapTopAndBottom/>
+                <wp:docPr id="1950143322" name="Cuadro de texto 1"/>
+                <wp:cNvGraphicFramePr/>
+                <a:graphic xmlns:a="http://schemas.openxmlformats.org/drawingml/2006/main">
+                  <a:graphicData uri="http://schemas.microsoft.com/office/word/2010/wordprocessingShape">
+                    <wps:wsp>
+                      <wps:cNvSpPr txBox="1"/>
+                      <wps:spPr>
+                        <a:xfrm>
+                          <a:off x="0" y="0"/>
+                          <a:ext cx="4338000" cy="144000"/>
+                        </a:xfrm>
+                        <a:prstGeom prst="rect">
+                          <a:avLst/>
+                        </a:prstGeom>
+                        <a:solidFill>
+                          <a:prstClr val="white"/>
+                        </a:solidFill>
+                        <a:ln>
+                          <a:noFill/>
+                        </a:ln>
+                      </wps:spPr>
+                      <wps:txbx>
+                        <w:txbxContent>
+                          <w:p>
+                            <w:pPr>
+                              <w:pStyle w:val="Descripcin"/>
+                              <w:rPr>
+                                <w:rFonts w:ascii="Times New Roman" w:hAnsi="Times New Roman" w:cs="Times New Roman"/>
+                              </w:rPr>
+                            </w:pPr>
+                            <w:r>
+                              <w:t xml:space="preserve">Tabla </w:t>
+                            </w:r>
+                            <w:r>
+                              <w:fldChar w:fldCharType="begin"/>
+                            </w:r>
+                            <w:r>
+                              <w:instrText xml:space="preserve"> SEQ Tabla \* ARABIC </w:instrText>
+                            </w:r>
+                            <w:r>
+                              <w:fldChar w:fldCharType="separate"/>
+                            </w:r>
+                            <w:r>
+                              <w:rPr>
+                                <w:noProof/>
+                              </w:rPr>
+                              <w:t>1</w:t>
+                            </w:r>
+                            <w:r>
+                              <w:fldChar w:fldCharType="end"/>
+                            </w:r>
+                            <w:r>
+                              <w:t>: Porcentaje de adultos que alguna vez han usado…</w:t>
+                            </w:r>
+                          </w:p>
+                        </w:txbxContent>
+                      </wps:txbx>
+                      <wps:bodyPr rot="0" spcFirstLastPara="0" vertOverflow="overflow" horzOverflow="overflow" vert="horz" wrap="square" lIns="0" tIns="0" rIns="0" bIns="0" numCol="1" spcCol="0" rtlCol="0" fromWordArt="0" anchor="t" anchorCtr="0" forceAA="0" compatLnSpc="1">
+                        <a:prstTxWarp prst="textNoShape">
+                          <a:avLst/>
+                        </a:prstTxWarp>
+                        <a:noAutofit/>
+                      </wps:bodyPr>
+                    </wps:wsp>
+                  </a:graphicData>
+                </a:graphic>
+                <wp14:sizeRelH relativeFrom="margin">
+                  <wp14:pctWidth>0</wp14:pctWidth>
+                </wp14:sizeRelH>
+                <wp14:sizeRelV relativeFrom="margin">
+                  <wp14:pctHeight>0</wp14:pctHeight>
+                </wp14:sizeRelV>
+              </wp:anchor>
+            </w:drawing>
+          </mc:Choice>
+          <mc:Fallback>
+            <w:pict>
+              <v:shapetype w14:anchorId="00014CA9" id="_x0000_t202" coordsize="21600,21600" o:spt="202" path="m,l,21600r21600,l21600,xe">
+                <v:stroke joinstyle="miter"/>
+                <v:path gradientshapeok="t" o:connecttype="rect"/>
+              </v:shapetype>
+              <v:shape id="Cuadro de texto 1" o:spid="_x0000_s1026" type="#_x0000_t202" style="position:absolute;left:0;text-align:left;margin-left:0;margin-top:368.2pt;width:341.55pt;height:11.35pt;z-index:251663366;visibility:visible;mso-wrap-style:square;mso-width-percent:0;mso-height-percent:0;mso-wrap-distance-left:9pt;mso-wrap-distance-top:0;mso-wrap-distance-right:9pt;mso-wrap-distance-bottom:3.7pt;mso-position-horizontal:left;mso-position-horizontal-relative:margin;mso-position-vertical:absolute;mso-position-vertical-relative:text;mso-width-percent:0;mso-height-percent:0;mso-width-relative:margin;mso-height-relative:margin;v-text-anchor:top" o:gfxdata="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" stroked="f">
+                <v:textbox inset="0,0,0,0">
+                  <w:txbxContent>
+                    <w:p>
+                      <w:pPr>
+                        <w:pStyle w:val="Descripcin"/>
+                        <w:rPr>
+                          <w:rFonts w:ascii="Times New Roman" w:hAnsi="Times New Roman" w:cs="Times New Roman"/>
+                        </w:rPr>
+                      </w:pPr>
+                      <w:r>
+                        <w:t xml:space="preserve">Tabla </w:t>
+                      </w:r>
+                      <w:r>
+                        <w:fldChar w:fldCharType="begin"/>
+                      </w:r>
+                      <w:r>
+                        <w:instrText xml:space="preserve"> SEQ Tabla \* ARABIC </w:instrText>
+                      </w:r>
+                      <w:r>
+                        <w:fldChar w:fldCharType="separate"/>
+                      </w:r>
+                      <w:r>
+                        <w:rPr>
+                          <w:noProof/>
+                        </w:rPr>
+                        <w:t>1</w:t>
+                      </w:r>
+                      <w:r>
+                        <w:fldChar w:fldCharType="end"/>
+                      </w:r>
+                      <w:r>
+                        <w:t>: Porcentaje de adultos que alguna vez han usado…</w:t>
+                      </w:r>
+                    </w:p>
+                  </w:txbxContent>
+                </v:textbox>
+                <w10:wrap type="topAndBottom" anchorx="margin"/>
+              </v:shape>
+            </w:pict>
+          </mc:Fallback>
+        </mc:AlternateContent>
       </w:r>
       <w:r>
         <w:rPr>
@@ -1643,7 +1794,7 @@
           <w:szCs w:val="40"/>
         </w:rPr>
         <w:drawing>
-          <wp:anchor distT="0" distB="0" distL="114300" distR="114300" simplePos="0" relativeHeight="251661318" behindDoc="0" locked="0" layoutInCell="1" allowOverlap="1" wp14:anchorId="207BC5C3" wp14:editId="2A40EE70">
+          <wp:anchor distT="0" distB="0" distL="114300" distR="114300" simplePos="0" relativeHeight="251661318" behindDoc="0" locked="0" layoutInCell="1" allowOverlap="1" wp14:anchorId="207BC5C3" wp14:editId="2A36D68B">
             <wp:simplePos x="0" y="0"/>
             <wp:positionH relativeFrom="margin">
               <wp:align>left</wp:align>
@@ -1651,8 +1802,8 @@
             <wp:positionV relativeFrom="paragraph">
               <wp:posOffset>3166244</wp:posOffset>
             </wp:positionV>
-            <wp:extent cx="4761338" cy="1678405"/>
-            <wp:effectExtent l="0" t="0" r="1270" b="0"/>
+            <wp:extent cx="4336415" cy="1528445"/>
+            <wp:effectExtent l="0" t="0" r="6985" b="0"/>
             <wp:wrapTopAndBottom/>
             <wp:docPr id="1128579286" name="Imagen 1" descr="Interfaz de usuario gráfica, Aplicación&#10;&#10;Descripción generada automáticamente"/>
             <wp:cNvGraphicFramePr>
@@ -1679,7 +1830,7 @@
                   <pic:spPr bwMode="auto">
                     <a:xfrm>
                       <a:off x="0" y="0"/>
-                      <a:ext cx="4761338" cy="1678405"/>
+                      <a:ext cx="4347040" cy="1532362"/>
                     </a:xfrm>
                     <a:prstGeom prst="rect">
                       <a:avLst/>
@@ -1696,6 +1847,12 @@
                 </pic:pic>
               </a:graphicData>
             </a:graphic>
+            <wp14:sizeRelH relativeFrom="margin">
+              <wp14:pctWidth>0</wp14:pctWidth>
+            </wp14:sizeRelH>
+            <wp14:sizeRelV relativeFrom="margin">
+              <wp14:pctHeight>0</wp14:pctHeight>
+            </wp14:sizeRelV>
           </wp:anchor>
         </w:drawing>
       </w:r>
@@ -1716,12 +1873,35 @@
     <w:p>
       <w:pPr>
         <w:spacing w:line="360" w:lineRule="auto"/>
-        <w:ind w:firstLine="709"/>
         <w:jc w:val="both"/>
         <w:rPr>
           <w:rFonts w:ascii="Times New Roman" w:hAnsi="Times New Roman" w:cs="Times New Roman"/>
         </w:rPr>
       </w:pPr>
+      <w:r>
+        <w:rPr>
+          <w:rFonts w:ascii="Times New Roman" w:hAnsi="Times New Roman" w:cs="Times New Roman"/>
+        </w:rPr>
+        <w:t>En cuanto a las variables geográficas, se analizan dos aspectos: el tipo de país y la región. En</w:t>
+      </w:r>
+      <w:r>
+        <w:rPr>
+          <w:rFonts w:ascii="Times New Roman" w:hAnsi="Times New Roman" w:cs="Times New Roman"/>
+        </w:rPr>
+        <w:t xml:space="preserve"> cuanto a</w:t>
+      </w:r>
+      <w:r>
+        <w:rPr>
+          <w:rFonts w:ascii="Times New Roman" w:hAnsi="Times New Roman" w:cs="Times New Roman"/>
+        </w:rPr>
+        <w:t>l tipo de país nos encontramos con las zonas urbanas, suburbanas y rurales</w:t>
+      </w:r>
+      <w:r>
+        <w:rPr>
+          <w:rFonts w:ascii="Times New Roman" w:hAnsi="Times New Roman" w:cs="Times New Roman"/>
+        </w:rPr>
+        <w:t xml:space="preserve">, en las cuales no se aprecia diferencia entre las diferentes clases, ya que todas tienen porcentajes muy parejos. </w:t>
+      </w:r>
       <w:r>
         <w:rPr>
           <w:rFonts w:ascii="Manrope" w:hAnsi="Manrope" w:hint="eastAsia"/>
@@ -2667,7 +2847,7 @@
       <w:pPr>
         <w:spacing w:line="360" w:lineRule="auto"/>
         <w:rPr>
-          <w:rFonts w:ascii="Manrope" w:hAnsi="Manrope" w:cs="Calibri" w:hint="eastAsia"/>
+          <w:rFonts w:ascii="Manrope" w:hAnsi="Manrope" w:cs="Calibri"/>
         </w:rPr>
       </w:pPr>
     </w:p>
@@ -2832,25 +3012,13 @@
               <w:rPr>
                 <w:rFonts w:ascii="Times New Roman" w:hAnsi="Times New Roman" w:cs="Times New Roman"/>
               </w:rPr>
-              <w:t>R</w:t>
-            </w:r>
-            <w:r>
-              <w:rPr>
-                <w:rFonts w:ascii="Times New Roman" w:hAnsi="Times New Roman" w:cs="Times New Roman"/>
-              </w:rPr>
-              <w:t xml:space="preserve">establecimiento de </w:t>
-            </w:r>
-            <w:r>
-              <w:rPr>
-                <w:rFonts w:ascii="Times New Roman" w:hAnsi="Times New Roman" w:cs="Times New Roman"/>
-              </w:rPr>
-              <w:t>C</w:t>
-            </w:r>
-            <w:r>
-              <w:rPr>
-                <w:rFonts w:ascii="Times New Roman" w:hAnsi="Times New Roman" w:cs="Times New Roman"/>
-              </w:rPr>
-              <w:t>ontraseña</w:t>
+              <w:t xml:space="preserve">Mostrar </w:t>
+            </w:r>
+            <w:r>
+              <w:rPr>
+                <w:rFonts w:ascii="Times New Roman" w:hAnsi="Times New Roman" w:cs="Times New Roman"/>
+              </w:rPr>
+              <w:t>Errores de Validación</w:t>
             </w:r>
           </w:p>
         </w:tc>
@@ -2935,13 +3103,19 @@
               <w:rPr>
                 <w:rFonts w:ascii="Times New Roman" w:hAnsi="Times New Roman" w:cs="Times New Roman"/>
               </w:rPr>
-              <w:t xml:space="preserve">solicitar para </w:t>
-            </w:r>
-            <w:r>
-              <w:rPr>
-                <w:rFonts w:ascii="Times New Roman" w:hAnsi="Times New Roman" w:cs="Times New Roman"/>
-              </w:rPr>
-              <w:t>recuperar la contraseña en caso de haberla olvidada.</w:t>
+              <w:t>visualizar cuando están cometiendo un error tanto en a la hora de registrarse en la aplicación, como a la hora de iniciar sesión</w:t>
+            </w:r>
+            <w:r>
+              <w:rPr>
+                <w:rFonts w:ascii="Times New Roman" w:hAnsi="Times New Roman" w:cs="Times New Roman"/>
+              </w:rPr>
+              <w:t xml:space="preserve"> en la misma</w:t>
+            </w:r>
+            <w:r>
+              <w:rPr>
+                <w:rFonts w:ascii="Times New Roman" w:hAnsi="Times New Roman" w:cs="Times New Roman"/>
+              </w:rPr>
+              <w:t>.</w:t>
             </w:r>
           </w:p>
         </w:tc>
@@ -3021,7 +3195,13 @@
               <w:rPr>
                 <w:rFonts w:ascii="Times New Roman" w:hAnsi="Times New Roman" w:cs="Times New Roman"/>
               </w:rPr>
-              <w:t>una función para que el usuario en caso de que olvide su contraseña tenga una forma de recuperarla.</w:t>
+              <w:t>un mensaje alertando al usuario que es lo que está haciendo mal, tanto a la hora del registro como a la de acceder a la aplicación</w:t>
+            </w:r>
+            <w:r>
+              <w:rPr>
+                <w:rFonts w:ascii="Times New Roman" w:hAnsi="Times New Roman" w:cs="Times New Roman"/>
+              </w:rPr>
+              <w:t>.</w:t>
             </w:r>
           </w:p>
         </w:tc>
@@ -3077,7 +3257,7 @@
               <w:rPr>
                 <w:rFonts w:ascii="Times New Roman" w:hAnsi="Times New Roman" w:cs="Times New Roman"/>
               </w:rPr>
-              <w:t>Media</w:t>
+              <w:t>Alta</w:t>
             </w:r>
           </w:p>
         </w:tc>
@@ -3087,39 +3267,7 @@
       <w:pPr>
         <w:spacing w:line="360" w:lineRule="auto"/>
         <w:rPr>
-          <w:rFonts w:ascii="Manrope" w:hAnsi="Manrope" w:cs="Calibri" w:hint="eastAsia"/>
-        </w:rPr>
-      </w:pPr>
-    </w:p>
-    <w:p>
-      <w:pPr>
-        <w:spacing w:line="360" w:lineRule="auto"/>
-        <w:rPr>
-          <w:rFonts w:ascii="Manrope" w:hAnsi="Manrope" w:cs="Calibri" w:hint="eastAsia"/>
-        </w:rPr>
-      </w:pPr>
-    </w:p>
-    <w:p>
-      <w:pPr>
-        <w:spacing w:line="360" w:lineRule="auto"/>
-        <w:rPr>
-          <w:rFonts w:ascii="Manrope" w:hAnsi="Manrope" w:cs="Calibri" w:hint="eastAsia"/>
-        </w:rPr>
-      </w:pPr>
-    </w:p>
-    <w:p>
-      <w:pPr>
-        <w:spacing w:line="360" w:lineRule="auto"/>
-        <w:rPr>
-          <w:rFonts w:ascii="Manrope" w:hAnsi="Manrope" w:cs="Calibri" w:hint="eastAsia"/>
-        </w:rPr>
-      </w:pPr>
-    </w:p>
-    <w:p>
-      <w:pPr>
-        <w:spacing w:line="360" w:lineRule="auto"/>
-        <w:rPr>
-          <w:rFonts w:ascii="Manrope" w:hAnsi="Manrope" w:cs="Calibri" w:hint="eastAsia"/>
+          <w:rFonts w:ascii="Manrope" w:hAnsi="Manrope" w:cs="Calibri"/>
         </w:rPr>
       </w:pPr>
     </w:p>
@@ -3173,7 +3321,6 @@
                 <w:b/>
                 <w:bCs/>
               </w:rPr>
-              <w:lastRenderedPageBreak/>
               <w:t>Identificación del requerimiento:</w:t>
             </w:r>
           </w:p>
@@ -3285,7 +3432,13 @@
               <w:rPr>
                 <w:rFonts w:ascii="Times New Roman" w:hAnsi="Times New Roman" w:cs="Times New Roman"/>
               </w:rPr>
-              <w:t>Búsqueda de Usuarios</w:t>
+              <w:t xml:space="preserve">Mostrar </w:t>
+            </w:r>
+            <w:r>
+              <w:rPr>
+                <w:rFonts w:ascii="Times New Roman" w:hAnsi="Times New Roman" w:cs="Times New Roman"/>
+              </w:rPr>
+              <w:t>Términos y Condiciones</w:t>
             </w:r>
           </w:p>
         </w:tc>
@@ -3326,6 +3479,7 @@
                 <w:b/>
                 <w:bCs/>
               </w:rPr>
+              <w:lastRenderedPageBreak/>
               <w:t>Características:</w:t>
             </w:r>
           </w:p>
@@ -3364,13 +3518,19 @@
               <w:rPr>
                 <w:rFonts w:ascii="Times New Roman" w:hAnsi="Times New Roman" w:cs="Times New Roman"/>
               </w:rPr>
-              <w:t xml:space="preserve">La aplicación debe permitir a los usuarios </w:t>
-            </w:r>
-            <w:r>
-              <w:rPr>
-                <w:rFonts w:ascii="Times New Roman" w:hAnsi="Times New Roman" w:cs="Times New Roman"/>
-              </w:rPr>
-              <w:t xml:space="preserve">poder buscar a otros usuarios en la aplicación </w:t>
+              <w:t xml:space="preserve">Los usuarios </w:t>
+            </w:r>
+            <w:r>
+              <w:rPr>
+                <w:rFonts w:ascii="Times New Roman" w:hAnsi="Times New Roman" w:cs="Times New Roman"/>
+              </w:rPr>
+              <w:t>deberán marcar los términos y condiciones que va a cumplir la aplicación</w:t>
+            </w:r>
+            <w:r>
+              <w:rPr>
+                <w:rFonts w:ascii="Times New Roman" w:hAnsi="Times New Roman" w:cs="Times New Roman"/>
+              </w:rPr>
+              <w:t>.</w:t>
             </w:r>
           </w:p>
         </w:tc>
@@ -3444,19 +3604,19 @@
               <w:rPr>
                 <w:rFonts w:ascii="Times New Roman" w:hAnsi="Times New Roman" w:cs="Times New Roman"/>
               </w:rPr>
-              <w:t xml:space="preserve">Los usuarios deben poder </w:t>
-            </w:r>
-            <w:r>
-              <w:rPr>
-                <w:rFonts w:ascii="Times New Roman" w:hAnsi="Times New Roman" w:cs="Times New Roman"/>
-              </w:rPr>
-              <w:t>realizar búsquedas para encontrar a aquella persona que quiera seguir, si la encuentra deberá ser</w:t>
-            </w:r>
-            <w:r>
-              <w:rPr>
-                <w:rFonts w:ascii="Times New Roman" w:hAnsi="Times New Roman" w:cs="Times New Roman"/>
-              </w:rPr>
-              <w:t xml:space="preserve"> capaz de poder visualizar el perfil del usuario buscado</w:t>
+              <w:t xml:space="preserve">La aplicación deberá proporcionar </w:t>
+            </w:r>
+            <w:r>
+              <w:rPr>
+                <w:rFonts w:ascii="Times New Roman" w:hAnsi="Times New Roman" w:cs="Times New Roman"/>
+              </w:rPr>
+              <w:t>información al usuario para que este sepa con exactitud todo lo que debe cumplir tanto el usuario como la aplicación</w:t>
+            </w:r>
+            <w:r>
+              <w:rPr>
+                <w:rFonts w:ascii="Times New Roman" w:hAnsi="Times New Roman" w:cs="Times New Roman"/>
+              </w:rPr>
+              <w:t>.</w:t>
             </w:r>
           </w:p>
         </w:tc>
@@ -3505,14 +3665,14 @@
             <w:pPr>
               <w:spacing w:after="0" w:line="360" w:lineRule="auto"/>
               <w:rPr>
-                <w:rFonts w:cs="Calibri"/>
-              </w:rPr>
-            </w:pPr>
-            <w:r>
-              <w:rPr>
-                <w:rFonts w:ascii="Times New Roman" w:hAnsi="Times New Roman" w:cs="Times New Roman"/>
-              </w:rPr>
-              <w:t>Alta</w:t>
+                <w:rFonts w:ascii="Times New Roman" w:hAnsi="Times New Roman" w:cs="Times New Roman"/>
+              </w:rPr>
+            </w:pPr>
+            <w:r>
+              <w:rPr>
+                <w:rFonts w:ascii="Times New Roman" w:hAnsi="Times New Roman" w:cs="Times New Roman"/>
+              </w:rPr>
+              <w:t>Baja</w:t>
             </w:r>
           </w:p>
         </w:tc>
@@ -3687,7 +3847,25 @@
               <w:rPr>
                 <w:rFonts w:ascii="Times New Roman" w:hAnsi="Times New Roman" w:cs="Times New Roman"/>
               </w:rPr>
-              <w:t>Escaneo de Imágenes para Registro de Prendas</w:t>
+              <w:t>R</w:t>
+            </w:r>
+            <w:r>
+              <w:rPr>
+                <w:rFonts w:ascii="Times New Roman" w:hAnsi="Times New Roman" w:cs="Times New Roman"/>
+              </w:rPr>
+              <w:t xml:space="preserve">establecimiento de </w:t>
+            </w:r>
+            <w:r>
+              <w:rPr>
+                <w:rFonts w:ascii="Times New Roman" w:hAnsi="Times New Roman" w:cs="Times New Roman"/>
+              </w:rPr>
+              <w:t>C</w:t>
+            </w:r>
+            <w:r>
+              <w:rPr>
+                <w:rFonts w:ascii="Times New Roman" w:hAnsi="Times New Roman" w:cs="Times New Roman"/>
+              </w:rPr>
+              <w:t>ontraseña</w:t>
             </w:r>
           </w:p>
         </w:tc>
@@ -3766,27 +3944,19 @@
               <w:rPr>
                 <w:rFonts w:ascii="Times New Roman" w:hAnsi="Times New Roman" w:cs="Times New Roman"/>
               </w:rPr>
-              <w:t>La aplicación debe permitir a los usuarios escanear imágenes de sus prendas de vestir.</w:t>
-            </w:r>
-          </w:p>
-          <w:p>
-            <w:pPr>
-              <w:numPr>
-                <w:ilvl w:val="0"/>
-                <w:numId w:val="3"/>
-              </w:numPr>
-              <w:suppressAutoHyphens/>
-              <w:autoSpaceDN w:val="0"/>
-              <w:spacing w:after="0" w:line="360" w:lineRule="auto"/>
-              <w:rPr>
-                <w:rFonts w:ascii="Times New Roman" w:hAnsi="Times New Roman" w:cs="Times New Roman"/>
-              </w:rPr>
-            </w:pPr>
-            <w:r>
-              <w:rPr>
-                <w:rFonts w:ascii="Times New Roman" w:hAnsi="Times New Roman" w:cs="Times New Roman"/>
-              </w:rPr>
-              <w:t>Se proporcionarán campos para ingresar detalles de la prenda durante el proceso de escaneo.</w:t>
+              <w:t xml:space="preserve">Los usuarios podrán </w:t>
+            </w:r>
+            <w:r>
+              <w:rPr>
+                <w:rFonts w:ascii="Times New Roman" w:hAnsi="Times New Roman" w:cs="Times New Roman"/>
+              </w:rPr>
+              <w:t xml:space="preserve">solicitar para </w:t>
+            </w:r>
+            <w:r>
+              <w:rPr>
+                <w:rFonts w:ascii="Times New Roman" w:hAnsi="Times New Roman" w:cs="Times New Roman"/>
+              </w:rPr>
+              <w:t>recuperar la contraseña en caso de haberla olvidada.</w:t>
             </w:r>
           </w:p>
         </w:tc>
@@ -3860,7 +4030,13 @@
               <w:rPr>
                 <w:rFonts w:ascii="Times New Roman" w:hAnsi="Times New Roman" w:cs="Times New Roman"/>
               </w:rPr>
-              <w:t>Los usuarios deben poder agregar fácilmente nuevas prendas a la aplicación mediante el escaneo de imágenes. Se debe ofrecer campos para ingresar detalles clave sobre la prenda.</w:t>
+              <w:t xml:space="preserve">La aplicación deberá proporcionar </w:t>
+            </w:r>
+            <w:r>
+              <w:rPr>
+                <w:rFonts w:ascii="Times New Roman" w:hAnsi="Times New Roman" w:cs="Times New Roman"/>
+              </w:rPr>
+              <w:t>una función para que el usuario en caso de que olvide su contraseña tenga una forma de recuperarla.</w:t>
             </w:r>
           </w:p>
         </w:tc>
@@ -3909,14 +4085,14 @@
             <w:pPr>
               <w:spacing w:after="0" w:line="360" w:lineRule="auto"/>
               <w:rPr>
-                <w:rFonts w:cs="Calibri"/>
-              </w:rPr>
-            </w:pPr>
-            <w:r>
-              <w:rPr>
-                <w:rFonts w:ascii="Times New Roman" w:hAnsi="Times New Roman" w:cs="Times New Roman"/>
-              </w:rPr>
-              <w:t>Alta</w:t>
+                <w:rFonts w:ascii="Times New Roman" w:hAnsi="Times New Roman" w:cs="Times New Roman"/>
+              </w:rPr>
+            </w:pPr>
+            <w:r>
+              <w:rPr>
+                <w:rFonts w:ascii="Times New Roman" w:hAnsi="Times New Roman" w:cs="Times New Roman"/>
+              </w:rPr>
+              <w:t>Media</w:t>
             </w:r>
           </w:p>
         </w:tc>
@@ -3926,9 +4102,30 @@
       <w:pPr>
         <w:spacing w:line="360" w:lineRule="auto"/>
         <w:rPr>
+          <w:rFonts w:ascii="Manrope" w:hAnsi="Manrope" w:cs="Calibri"/>
+        </w:rPr>
+      </w:pPr>
+    </w:p>
+    <w:p>
+      <w:pPr>
+        <w:spacing w:line="360" w:lineRule="auto"/>
+        <w:rPr>
           <w:rFonts w:ascii="Manrope" w:hAnsi="Manrope" w:cs="Calibri" w:hint="eastAsia"/>
-        </w:rPr>
-      </w:pPr>
+          <w:u w:val="single"/>
+        </w:rPr>
+      </w:pPr>
+      <w:r>
+        <w:rPr>
+          <w:rFonts w:ascii="Manrope" w:hAnsi="Manrope" w:cs="Calibri"/>
+        </w:rPr>
+        <w:t xml:space="preserve">//OTRA PARTE DE LOS CASOS DE USO </w:t>
+      </w:r>
+      <w:r>
+        <w:rPr>
+          <w:rFonts w:ascii="Manrope" w:hAnsi="Manrope" w:cs="Calibri"/>
+        </w:rPr>
+        <w:tab/>
+      </w:r>
     </w:p>
     <w:tbl>
       <w:tblPr>
@@ -3980,7 +4177,6 @@
                 <w:b/>
                 <w:bCs/>
               </w:rPr>
-              <w:lastRenderedPageBreak/>
               <w:t>Identificación del requerimiento:</w:t>
             </w:r>
           </w:p>
@@ -4019,7 +4215,7 @@
               <w:rPr>
                 <w:rFonts w:ascii="Times New Roman" w:hAnsi="Times New Roman" w:cs="Times New Roman"/>
               </w:rPr>
-              <w:t>6</w:t>
+              <w:t>4</w:t>
             </w:r>
           </w:p>
         </w:tc>
@@ -4092,7 +4288,7 @@
               <w:rPr>
                 <w:rFonts w:ascii="Times New Roman" w:hAnsi="Times New Roman" w:cs="Times New Roman"/>
               </w:rPr>
-              <w:t>Creación y Visualización de Conjuntos</w:t>
+              <w:t>Búsqueda de Usuarios</w:t>
             </w:r>
           </w:p>
         </w:tc>
@@ -4171,27 +4367,13 @@
               <w:rPr>
                 <w:rFonts w:ascii="Times New Roman" w:hAnsi="Times New Roman" w:cs="Times New Roman"/>
               </w:rPr>
-              <w:t>Los usuarios podrán crear conjuntos combinando diferentes prendas.</w:t>
-            </w:r>
-          </w:p>
-          <w:p>
-            <w:pPr>
-              <w:numPr>
-                <w:ilvl w:val="0"/>
-                <w:numId w:val="3"/>
-              </w:numPr>
-              <w:suppressAutoHyphens/>
-              <w:autoSpaceDN w:val="0"/>
-              <w:spacing w:after="0" w:line="360" w:lineRule="auto"/>
-              <w:rPr>
-                <w:rFonts w:ascii="Times New Roman" w:hAnsi="Times New Roman" w:cs="Times New Roman"/>
-              </w:rPr>
-            </w:pPr>
-            <w:r>
-              <w:rPr>
-                <w:rFonts w:ascii="Times New Roman" w:hAnsi="Times New Roman" w:cs="Times New Roman"/>
-              </w:rPr>
-              <w:t>La aplicación proporcionará una función de vista previa para visualizar el conjunto antes de cargarlo.</w:t>
+              <w:t xml:space="preserve">La aplicación debe permitir a los usuarios </w:t>
+            </w:r>
+            <w:r>
+              <w:rPr>
+                <w:rFonts w:ascii="Times New Roman" w:hAnsi="Times New Roman" w:cs="Times New Roman"/>
+              </w:rPr>
+              <w:t xml:space="preserve">poder buscar a otros usuarios en la aplicación </w:t>
             </w:r>
           </w:p>
         </w:tc>
@@ -4265,7 +4447,26 @@
               <w:rPr>
                 <w:rFonts w:ascii="Times New Roman" w:hAnsi="Times New Roman" w:cs="Times New Roman"/>
               </w:rPr>
-              <w:t>La aplicación deberá proporcionar una vista previa de los conjuntos para facilitar la creación y visualización antes de confirmar la elección.</w:t>
+              <w:t xml:space="preserve">Los usuarios deben poder </w:t>
+            </w:r>
+            <w:r>
+              <w:rPr>
+                <w:rFonts w:ascii="Times New Roman" w:hAnsi="Times New Roman" w:cs="Times New Roman"/>
+              </w:rPr>
+              <w:t xml:space="preserve">realizar búsquedas para encontrar a aquella persona que quiera seguir, si la </w:t>
+            </w:r>
+            <w:r>
+              <w:rPr>
+                <w:rFonts w:ascii="Times New Roman" w:hAnsi="Times New Roman" w:cs="Times New Roman"/>
+              </w:rPr>
+              <w:lastRenderedPageBreak/>
+              <w:t>encuentra deberá ser</w:t>
+            </w:r>
+            <w:r>
+              <w:rPr>
+                <w:rFonts w:ascii="Times New Roman" w:hAnsi="Times New Roman" w:cs="Times New Roman"/>
+              </w:rPr>
+              <w:t xml:space="preserve"> capaz de poder visualizar el perfil del usuario buscado</w:t>
             </w:r>
           </w:p>
         </w:tc>
@@ -4307,6 +4508,7 @@
                 <w:b/>
                 <w:bCs/>
               </w:rPr>
+              <w:lastRenderedPageBreak/>
               <w:t>Prioridad del requerimiento:</w:t>
             </w:r>
           </w:p>
@@ -4314,7 +4516,7 @@
             <w:pPr>
               <w:spacing w:after="0" w:line="360" w:lineRule="auto"/>
               <w:rPr>
-                <w:rFonts w:ascii="Times New Roman" w:hAnsi="Times New Roman" w:cs="Times New Roman"/>
+                <w:rFonts w:cs="Calibri"/>
               </w:rPr>
             </w:pPr>
             <w:r>
@@ -4355,7 +4557,7 @@
         </w:trPr>
         <w:tc>
           <w:tcPr>
-            <w:tcW w:w="1842" w:type="dxa"/>
+            <w:tcW w:w="1839" w:type="dxa"/>
             <w:tcBorders>
               <w:top w:val="single" w:sz="4" w:space="0" w:color="000000"/>
               <w:left w:val="single" w:sz="4" w:space="0" w:color="000000"/>
@@ -4391,7 +4593,7 @@
         </w:tc>
         <w:tc>
           <w:tcPr>
-            <w:tcW w:w="5944" w:type="dxa"/>
+            <w:tcW w:w="5947" w:type="dxa"/>
             <w:tcBorders>
               <w:top w:val="single" w:sz="4" w:space="0" w:color="000000"/>
               <w:left w:val="single" w:sz="4" w:space="0" w:color="000000"/>
@@ -4423,7 +4625,7 @@
               <w:rPr>
                 <w:rFonts w:ascii="Times New Roman" w:hAnsi="Times New Roman" w:cs="Times New Roman"/>
               </w:rPr>
-              <w:t>7</w:t>
+              <w:t>5</w:t>
             </w:r>
           </w:p>
         </w:tc>
@@ -4434,7 +4636,7 @@
         </w:trPr>
         <w:tc>
           <w:tcPr>
-            <w:tcW w:w="1842" w:type="dxa"/>
+            <w:tcW w:w="1839" w:type="dxa"/>
             <w:tcBorders>
               <w:top w:val="single" w:sz="4" w:space="0" w:color="000000"/>
               <w:left w:val="single" w:sz="4" w:space="0" w:color="000000"/>
@@ -4470,33 +4672,33 @@
         </w:tc>
         <w:tc>
           <w:tcPr>
-            <w:tcW w:w="5944" w:type="dxa"/>
-            <w:tcBorders>
-              <w:top w:val="single" w:sz="4" w:space="0" w:color="000000"/>
-              <w:left w:val="single" w:sz="4" w:space="0" w:color="000000"/>
-              <w:bottom w:val="single" w:sz="4" w:space="0" w:color="000000"/>
-              <w:right w:val="single" w:sz="4" w:space="0" w:color="000000"/>
-            </w:tcBorders>
-            <w:shd w:val="clear" w:color="auto" w:fill="auto"/>
-            <w:tcMar>
-              <w:top w:w="0" w:type="dxa"/>
-              <w:left w:w="108" w:type="dxa"/>
-              <w:bottom w:w="0" w:type="dxa"/>
-              <w:right w:w="108" w:type="dxa"/>
-            </w:tcMar>
-          </w:tcPr>
-          <w:p>
-            <w:pPr>
-              <w:spacing w:after="0" w:line="360" w:lineRule="auto"/>
-              <w:rPr>
-                <w:rFonts w:ascii="Times New Roman" w:hAnsi="Times New Roman" w:cs="Times New Roman"/>
-              </w:rPr>
-            </w:pPr>
-            <w:r>
-              <w:rPr>
-                <w:rFonts w:ascii="Times New Roman" w:hAnsi="Times New Roman" w:cs="Times New Roman"/>
-              </w:rPr>
-              <w:t>Calendario Dinámico de Conjuntos</w:t>
+            <w:tcW w:w="5947" w:type="dxa"/>
+            <w:tcBorders>
+              <w:top w:val="single" w:sz="4" w:space="0" w:color="000000"/>
+              <w:left w:val="single" w:sz="4" w:space="0" w:color="000000"/>
+              <w:bottom w:val="single" w:sz="4" w:space="0" w:color="000000"/>
+              <w:right w:val="single" w:sz="4" w:space="0" w:color="000000"/>
+            </w:tcBorders>
+            <w:shd w:val="clear" w:color="auto" w:fill="auto"/>
+            <w:tcMar>
+              <w:top w:w="0" w:type="dxa"/>
+              <w:left w:w="108" w:type="dxa"/>
+              <w:bottom w:w="0" w:type="dxa"/>
+              <w:right w:w="108" w:type="dxa"/>
+            </w:tcMar>
+          </w:tcPr>
+          <w:p>
+            <w:pPr>
+              <w:spacing w:after="0" w:line="360" w:lineRule="auto"/>
+              <w:rPr>
+                <w:rFonts w:ascii="Times New Roman" w:hAnsi="Times New Roman" w:cs="Times New Roman"/>
+              </w:rPr>
+            </w:pPr>
+            <w:r>
+              <w:rPr>
+                <w:rFonts w:ascii="Times New Roman" w:hAnsi="Times New Roman" w:cs="Times New Roman"/>
+              </w:rPr>
+              <w:t>Seguimiento de Usuarios</w:t>
             </w:r>
           </w:p>
         </w:tc>
@@ -4507,7 +4709,7 @@
         </w:trPr>
         <w:tc>
           <w:tcPr>
-            <w:tcW w:w="1842" w:type="dxa"/>
+            <w:tcW w:w="1839" w:type="dxa"/>
             <w:tcBorders>
               <w:top w:val="single" w:sz="4" w:space="0" w:color="000000"/>
               <w:left w:val="single" w:sz="4" w:space="0" w:color="000000"/>
@@ -4543,7 +4745,7 @@
         </w:tc>
         <w:tc>
           <w:tcPr>
-            <w:tcW w:w="5944" w:type="dxa"/>
+            <w:tcW w:w="5947" w:type="dxa"/>
             <w:tcBorders>
               <w:top w:val="single" w:sz="4" w:space="0" w:color="000000"/>
               <w:left w:val="single" w:sz="4" w:space="0" w:color="000000"/>
@@ -4575,7 +4777,33 @@
               <w:rPr>
                 <w:rFonts w:ascii="Times New Roman" w:hAnsi="Times New Roman" w:cs="Times New Roman"/>
               </w:rPr>
-              <w:t>Integración de un calendario para programar conjuntos en fechas específicas.</w:t>
+              <w:t xml:space="preserve">La aplicación debe permitir a los usuarios </w:t>
+            </w:r>
+            <w:r>
+              <w:rPr>
+                <w:rFonts w:ascii="Times New Roman" w:hAnsi="Times New Roman" w:cs="Times New Roman"/>
+              </w:rPr>
+              <w:t xml:space="preserve">poder </w:t>
+            </w:r>
+            <w:r>
+              <w:rPr>
+                <w:rFonts w:ascii="Times New Roman" w:hAnsi="Times New Roman" w:cs="Times New Roman"/>
+              </w:rPr>
+              <w:t xml:space="preserve">seguir a aquellos usuarios que el usuario </w:t>
+            </w:r>
+            <w:proofErr w:type="spellStart"/>
+            <w:r>
+              <w:rPr>
+                <w:rFonts w:ascii="Times New Roman" w:hAnsi="Times New Roman" w:cs="Times New Roman"/>
+              </w:rPr>
+              <w:t>logueado</w:t>
+            </w:r>
+            <w:proofErr w:type="spellEnd"/>
+            <w:r>
+              <w:rPr>
+                <w:rFonts w:ascii="Times New Roman" w:hAnsi="Times New Roman" w:cs="Times New Roman"/>
+              </w:rPr>
+              <w:t xml:space="preserve"> desee. </w:t>
             </w:r>
           </w:p>
         </w:tc>
@@ -4586,7 +4814,7 @@
         </w:trPr>
         <w:tc>
           <w:tcPr>
-            <w:tcW w:w="1842" w:type="dxa"/>
+            <w:tcW w:w="1839" w:type="dxa"/>
             <w:tcBorders>
               <w:top w:val="single" w:sz="4" w:space="0" w:color="000000"/>
               <w:left w:val="single" w:sz="4" w:space="0" w:color="000000"/>
@@ -4622,7 +4850,7 @@
         </w:tc>
         <w:tc>
           <w:tcPr>
-            <w:tcW w:w="5944" w:type="dxa"/>
+            <w:tcW w:w="5947" w:type="dxa"/>
             <w:tcBorders>
               <w:top w:val="single" w:sz="4" w:space="0" w:color="000000"/>
               <w:left w:val="single" w:sz="4" w:space="0" w:color="000000"/>
@@ -4649,7 +4877,13 @@
               <w:rPr>
                 <w:rFonts w:ascii="Times New Roman" w:hAnsi="Times New Roman" w:cs="Times New Roman"/>
               </w:rPr>
-              <w:t>La aplicación contará con un calendario con el cual los usuarios podrán programar conjuntos para días específicos.</w:t>
+              <w:t xml:space="preserve">Los usuarios deben poder </w:t>
+            </w:r>
+            <w:r>
+              <w:rPr>
+                <w:rFonts w:ascii="Times New Roman" w:hAnsi="Times New Roman" w:cs="Times New Roman"/>
+              </w:rPr>
+              <w:t>realizar búsquedas para encontrar a aquella persona que quiera seguir, si la encuentra deberá ser capaz de poder visualizar el perfil del usuario buscado</w:t>
             </w:r>
           </w:p>
         </w:tc>
@@ -4698,7 +4932,7 @@
             <w:pPr>
               <w:spacing w:after="0" w:line="360" w:lineRule="auto"/>
               <w:rPr>
-                <w:rFonts w:ascii="Times New Roman" w:hAnsi="Times New Roman" w:cs="Times New Roman"/>
+                <w:rFonts w:cs="Calibri"/>
               </w:rPr>
             </w:pPr>
             <w:r>
@@ -4711,22 +4945,6 @@
         </w:tc>
       </w:tr>
     </w:tbl>
-    <w:p>
-      <w:pPr>
-        <w:spacing w:line="360" w:lineRule="auto"/>
-        <w:rPr>
-          <w:rFonts w:ascii="Manrope" w:hAnsi="Manrope" w:cs="Calibri" w:hint="eastAsia"/>
-        </w:rPr>
-      </w:pPr>
-    </w:p>
-    <w:p>
-      <w:pPr>
-        <w:spacing w:line="360" w:lineRule="auto"/>
-        <w:rPr>
-          <w:rFonts w:ascii="Manrope" w:hAnsi="Manrope" w:cs="Calibri" w:hint="eastAsia"/>
-        </w:rPr>
-      </w:pPr>
-    </w:p>
     <w:p>
       <w:pPr>
         <w:spacing w:line="360" w:lineRule="auto"/>
@@ -4755,44 +4973,43 @@
         </w:trPr>
         <w:tc>
           <w:tcPr>
-            <w:tcW w:w="1842" w:type="dxa"/>
-            <w:tcBorders>
-              <w:top w:val="single" w:sz="4" w:space="0" w:color="000000"/>
-              <w:left w:val="single" w:sz="4" w:space="0" w:color="000000"/>
-              <w:bottom w:val="single" w:sz="4" w:space="0" w:color="000000"/>
-              <w:right w:val="single" w:sz="4" w:space="0" w:color="000000"/>
-            </w:tcBorders>
-            <w:shd w:val="clear" w:color="auto" w:fill="auto"/>
-            <w:tcMar>
-              <w:top w:w="0" w:type="dxa"/>
-              <w:left w:w="108" w:type="dxa"/>
-              <w:bottom w:w="0" w:type="dxa"/>
-              <w:right w:w="108" w:type="dxa"/>
-            </w:tcMar>
-          </w:tcPr>
-          <w:p>
-            <w:pPr>
-              <w:spacing w:after="0" w:line="360" w:lineRule="auto"/>
-              <w:rPr>
-                <w:rFonts w:ascii="Times New Roman" w:hAnsi="Times New Roman" w:cs="Times New Roman"/>
-                <w:b/>
-                <w:bCs/>
-              </w:rPr>
-            </w:pPr>
-            <w:r>
-              <w:rPr>
-                <w:rFonts w:ascii="Times New Roman" w:hAnsi="Times New Roman" w:cs="Times New Roman"/>
-                <w:b/>
-                <w:bCs/>
-              </w:rPr>
-              <w:lastRenderedPageBreak/>
+            <w:tcW w:w="1839" w:type="dxa"/>
+            <w:tcBorders>
+              <w:top w:val="single" w:sz="4" w:space="0" w:color="000000"/>
+              <w:left w:val="single" w:sz="4" w:space="0" w:color="000000"/>
+              <w:bottom w:val="single" w:sz="4" w:space="0" w:color="000000"/>
+              <w:right w:val="single" w:sz="4" w:space="0" w:color="000000"/>
+            </w:tcBorders>
+            <w:shd w:val="clear" w:color="auto" w:fill="auto"/>
+            <w:tcMar>
+              <w:top w:w="0" w:type="dxa"/>
+              <w:left w:w="108" w:type="dxa"/>
+              <w:bottom w:w="0" w:type="dxa"/>
+              <w:right w:w="108" w:type="dxa"/>
+            </w:tcMar>
+          </w:tcPr>
+          <w:p>
+            <w:pPr>
+              <w:spacing w:after="0" w:line="360" w:lineRule="auto"/>
+              <w:rPr>
+                <w:rFonts w:ascii="Times New Roman" w:hAnsi="Times New Roman" w:cs="Times New Roman"/>
+                <w:b/>
+                <w:bCs/>
+              </w:rPr>
+            </w:pPr>
+            <w:r>
+              <w:rPr>
+                <w:rFonts w:ascii="Times New Roman" w:hAnsi="Times New Roman" w:cs="Times New Roman"/>
+                <w:b/>
+                <w:bCs/>
+              </w:rPr>
               <w:t>Identificación del requerimiento:</w:t>
             </w:r>
           </w:p>
         </w:tc>
         <w:tc>
           <w:tcPr>
-            <w:tcW w:w="5944" w:type="dxa"/>
+            <w:tcW w:w="5947" w:type="dxa"/>
             <w:tcBorders>
               <w:top w:val="single" w:sz="4" w:space="0" w:color="000000"/>
               <w:left w:val="single" w:sz="4" w:space="0" w:color="000000"/>
@@ -4824,7 +5041,7 @@
               <w:rPr>
                 <w:rFonts w:ascii="Times New Roman" w:hAnsi="Times New Roman" w:cs="Times New Roman"/>
               </w:rPr>
-              <w:t>8</w:t>
+              <w:t>6</w:t>
             </w:r>
           </w:p>
         </w:tc>
@@ -4835,7 +5052,7 @@
         </w:trPr>
         <w:tc>
           <w:tcPr>
-            <w:tcW w:w="1842" w:type="dxa"/>
+            <w:tcW w:w="1839" w:type="dxa"/>
             <w:tcBorders>
               <w:top w:val="single" w:sz="4" w:space="0" w:color="000000"/>
               <w:left w:val="single" w:sz="4" w:space="0" w:color="000000"/>
@@ -4871,33 +5088,33 @@
         </w:tc>
         <w:tc>
           <w:tcPr>
-            <w:tcW w:w="5944" w:type="dxa"/>
-            <w:tcBorders>
-              <w:top w:val="single" w:sz="4" w:space="0" w:color="000000"/>
-              <w:left w:val="single" w:sz="4" w:space="0" w:color="000000"/>
-              <w:bottom w:val="single" w:sz="4" w:space="0" w:color="000000"/>
-              <w:right w:val="single" w:sz="4" w:space="0" w:color="000000"/>
-            </w:tcBorders>
-            <w:shd w:val="clear" w:color="auto" w:fill="auto"/>
-            <w:tcMar>
-              <w:top w:w="0" w:type="dxa"/>
-              <w:left w:w="108" w:type="dxa"/>
-              <w:bottom w:w="0" w:type="dxa"/>
-              <w:right w:w="108" w:type="dxa"/>
-            </w:tcMar>
-          </w:tcPr>
-          <w:p>
-            <w:pPr>
-              <w:spacing w:after="0" w:line="360" w:lineRule="auto"/>
-              <w:rPr>
-                <w:rFonts w:ascii="Times New Roman" w:hAnsi="Times New Roman" w:cs="Times New Roman"/>
-              </w:rPr>
-            </w:pPr>
-            <w:r>
-              <w:rPr>
-                <w:rFonts w:ascii="Times New Roman" w:hAnsi="Times New Roman" w:cs="Times New Roman"/>
-              </w:rPr>
-              <w:t>Búsqueda y Filtrado de Prendas</w:t>
+            <w:tcW w:w="5947" w:type="dxa"/>
+            <w:tcBorders>
+              <w:top w:val="single" w:sz="4" w:space="0" w:color="000000"/>
+              <w:left w:val="single" w:sz="4" w:space="0" w:color="000000"/>
+              <w:bottom w:val="single" w:sz="4" w:space="0" w:color="000000"/>
+              <w:right w:val="single" w:sz="4" w:space="0" w:color="000000"/>
+            </w:tcBorders>
+            <w:shd w:val="clear" w:color="auto" w:fill="auto"/>
+            <w:tcMar>
+              <w:top w:w="0" w:type="dxa"/>
+              <w:left w:w="108" w:type="dxa"/>
+              <w:bottom w:w="0" w:type="dxa"/>
+              <w:right w:w="108" w:type="dxa"/>
+            </w:tcMar>
+          </w:tcPr>
+          <w:p>
+            <w:pPr>
+              <w:spacing w:after="0" w:line="360" w:lineRule="auto"/>
+              <w:rPr>
+                <w:rFonts w:ascii="Times New Roman" w:hAnsi="Times New Roman" w:cs="Times New Roman"/>
+              </w:rPr>
+            </w:pPr>
+            <w:r>
+              <w:rPr>
+                <w:rFonts w:ascii="Times New Roman" w:hAnsi="Times New Roman" w:cs="Times New Roman"/>
+              </w:rPr>
+              <w:t>Escaneo de Imágenes para Registro de Prendas</w:t>
             </w:r>
           </w:p>
         </w:tc>
@@ -4908,7 +5125,7 @@
         </w:trPr>
         <w:tc>
           <w:tcPr>
-            <w:tcW w:w="1842" w:type="dxa"/>
+            <w:tcW w:w="1839" w:type="dxa"/>
             <w:tcBorders>
               <w:top w:val="single" w:sz="4" w:space="0" w:color="000000"/>
               <w:left w:val="single" w:sz="4" w:space="0" w:color="000000"/>
@@ -4944,7 +5161,7 @@
         </w:tc>
         <w:tc>
           <w:tcPr>
-            <w:tcW w:w="5944" w:type="dxa"/>
+            <w:tcW w:w="5947" w:type="dxa"/>
             <w:tcBorders>
               <w:top w:val="single" w:sz="4" w:space="0" w:color="000000"/>
               <w:left w:val="single" w:sz="4" w:space="0" w:color="000000"/>
@@ -4976,13 +5193,7 @@
               <w:rPr>
                 <w:rFonts w:ascii="Times New Roman" w:hAnsi="Times New Roman" w:cs="Times New Roman"/>
               </w:rPr>
-              <w:t>Los usuarios podrán buscar prendas por categoría</w:t>
-            </w:r>
-            <w:r>
-              <w:rPr>
-                <w:rFonts w:ascii="Times New Roman" w:hAnsi="Times New Roman" w:cs="Times New Roman"/>
-              </w:rPr>
-              <w:t>, color, …</w:t>
+              <w:t>La aplicación debe permitir a los usuarios escanear imágenes de sus prendas de vestir.</w:t>
             </w:r>
           </w:p>
           <w:p>
@@ -5002,7 +5213,7 @@
               <w:rPr>
                 <w:rFonts w:ascii="Times New Roman" w:hAnsi="Times New Roman" w:cs="Times New Roman"/>
               </w:rPr>
-              <w:t>Se implementara un sistema de filtrado para facilitar la selección de prendas.</w:t>
+              <w:t>Se proporcionarán campos para ingresar detalles de la prenda durante el proceso de escaneo.</w:t>
             </w:r>
           </w:p>
         </w:tc>
@@ -5013,7 +5224,7 @@
         </w:trPr>
         <w:tc>
           <w:tcPr>
-            <w:tcW w:w="1842" w:type="dxa"/>
+            <w:tcW w:w="1839" w:type="dxa"/>
             <w:tcBorders>
               <w:top w:val="single" w:sz="4" w:space="0" w:color="000000"/>
               <w:left w:val="single" w:sz="4" w:space="0" w:color="000000"/>
@@ -5049,7 +5260,7 @@
         </w:tc>
         <w:tc>
           <w:tcPr>
-            <w:tcW w:w="5944" w:type="dxa"/>
+            <w:tcW w:w="5947" w:type="dxa"/>
             <w:tcBorders>
               <w:top w:val="single" w:sz="4" w:space="0" w:color="000000"/>
               <w:left w:val="single" w:sz="4" w:space="0" w:color="000000"/>
@@ -5076,7 +5287,14 @@
               <w:rPr>
                 <w:rFonts w:ascii="Times New Roman" w:hAnsi="Times New Roman" w:cs="Times New Roman"/>
               </w:rPr>
-              <w:t>La aplicación permite la opción de búsqueda de prendas. Esto permitirá a los usuarios encontrar prendas de manera eficiente, así como un sistema de filtrado para refinar los resultados según diferentes criterios.</w:t>
+              <w:t xml:space="preserve">Los usuarios deben poder agregar fácilmente nuevas prendas a la aplicación mediante el escaneo de </w:t>
+            </w:r>
+            <w:r>
+              <w:rPr>
+                <w:rFonts w:ascii="Times New Roman" w:hAnsi="Times New Roman" w:cs="Times New Roman"/>
+              </w:rPr>
+              <w:lastRenderedPageBreak/>
+              <w:t>imágenes. Se debe ofrecer campos para ingresar detalles clave sobre la prenda.</w:t>
             </w:r>
           </w:p>
         </w:tc>
@@ -5118,6 +5336,7 @@
                 <w:b/>
                 <w:bCs/>
               </w:rPr>
+              <w:lastRenderedPageBreak/>
               <w:t>Prioridad del requerimiento:</w:t>
             </w:r>
           </w:p>
@@ -5125,14 +5344,14 @@
             <w:pPr>
               <w:spacing w:after="0" w:line="360" w:lineRule="auto"/>
               <w:rPr>
-                <w:rFonts w:ascii="Times New Roman" w:hAnsi="Times New Roman" w:cs="Times New Roman"/>
-              </w:rPr>
-            </w:pPr>
-            <w:r>
-              <w:rPr>
-                <w:rFonts w:ascii="Times New Roman" w:hAnsi="Times New Roman" w:cs="Times New Roman"/>
-              </w:rPr>
-              <w:t>Media/Alta</w:t>
+                <w:rFonts w:cs="Calibri"/>
+              </w:rPr>
+            </w:pPr>
+            <w:r>
+              <w:rPr>
+                <w:rFonts w:ascii="Times New Roman" w:hAnsi="Times New Roman" w:cs="Times New Roman"/>
+              </w:rPr>
+              <w:t>Alta</w:t>
             </w:r>
           </w:p>
         </w:tc>
@@ -5146,19 +5365,1411 @@
         </w:rPr>
       </w:pPr>
     </w:p>
+    <w:tbl>
+      <w:tblPr>
+        <w:tblW w:w="7786" w:type="dxa"/>
+        <w:jc w:val="center"/>
+        <w:tblCellMar>
+          <w:left w:w="10" w:type="dxa"/>
+          <w:right w:w="10" w:type="dxa"/>
+        </w:tblCellMar>
+        <w:tblLook w:val="0000" w:firstRow="0" w:lastRow="0" w:firstColumn="0" w:lastColumn="0" w:noHBand="0" w:noVBand="0"/>
+      </w:tblPr>
+      <w:tblGrid>
+        <w:gridCol w:w="1842"/>
+        <w:gridCol w:w="5944"/>
+      </w:tblGrid>
+      <w:tr>
+        <w:trPr>
+          <w:jc w:val="center"/>
+        </w:trPr>
+        <w:tc>
+          <w:tcPr>
+            <w:tcW w:w="1839" w:type="dxa"/>
+            <w:tcBorders>
+              <w:top w:val="single" w:sz="4" w:space="0" w:color="000000"/>
+              <w:left w:val="single" w:sz="4" w:space="0" w:color="000000"/>
+              <w:bottom w:val="single" w:sz="4" w:space="0" w:color="000000"/>
+              <w:right w:val="single" w:sz="4" w:space="0" w:color="000000"/>
+            </w:tcBorders>
+            <w:shd w:val="clear" w:color="auto" w:fill="auto"/>
+            <w:tcMar>
+              <w:top w:w="0" w:type="dxa"/>
+              <w:left w:w="108" w:type="dxa"/>
+              <w:bottom w:w="0" w:type="dxa"/>
+              <w:right w:w="108" w:type="dxa"/>
+            </w:tcMar>
+          </w:tcPr>
+          <w:p>
+            <w:pPr>
+              <w:spacing w:after="0" w:line="360" w:lineRule="auto"/>
+              <w:rPr>
+                <w:rFonts w:ascii="Times New Roman" w:hAnsi="Times New Roman" w:cs="Times New Roman"/>
+                <w:b/>
+                <w:bCs/>
+              </w:rPr>
+            </w:pPr>
+            <w:r>
+              <w:rPr>
+                <w:rFonts w:ascii="Times New Roman" w:hAnsi="Times New Roman" w:cs="Times New Roman"/>
+                <w:b/>
+                <w:bCs/>
+              </w:rPr>
+              <w:t>Identificación del requerimiento:</w:t>
+            </w:r>
+          </w:p>
+        </w:tc>
+        <w:tc>
+          <w:tcPr>
+            <w:tcW w:w="5947" w:type="dxa"/>
+            <w:tcBorders>
+              <w:top w:val="single" w:sz="4" w:space="0" w:color="000000"/>
+              <w:left w:val="single" w:sz="4" w:space="0" w:color="000000"/>
+              <w:bottom w:val="single" w:sz="4" w:space="0" w:color="000000"/>
+              <w:right w:val="single" w:sz="4" w:space="0" w:color="000000"/>
+            </w:tcBorders>
+            <w:shd w:val="clear" w:color="auto" w:fill="auto"/>
+            <w:tcMar>
+              <w:top w:w="0" w:type="dxa"/>
+              <w:left w:w="108" w:type="dxa"/>
+              <w:bottom w:w="0" w:type="dxa"/>
+              <w:right w:w="108" w:type="dxa"/>
+            </w:tcMar>
+          </w:tcPr>
+          <w:p>
+            <w:pPr>
+              <w:spacing w:after="0" w:line="360" w:lineRule="auto"/>
+              <w:rPr>
+                <w:rFonts w:ascii="Times New Roman" w:hAnsi="Times New Roman" w:cs="Times New Roman"/>
+              </w:rPr>
+            </w:pPr>
+            <w:r>
+              <w:rPr>
+                <w:rFonts w:ascii="Times New Roman" w:hAnsi="Times New Roman" w:cs="Times New Roman"/>
+              </w:rPr>
+              <w:t>RF-0</w:t>
+            </w:r>
+            <w:r>
+              <w:rPr>
+                <w:rFonts w:ascii="Times New Roman" w:hAnsi="Times New Roman" w:cs="Times New Roman"/>
+              </w:rPr>
+              <w:t>7</w:t>
+            </w:r>
+          </w:p>
+        </w:tc>
+      </w:tr>
+      <w:tr>
+        <w:trPr>
+          <w:jc w:val="center"/>
+        </w:trPr>
+        <w:tc>
+          <w:tcPr>
+            <w:tcW w:w="1839" w:type="dxa"/>
+            <w:tcBorders>
+              <w:top w:val="single" w:sz="4" w:space="0" w:color="000000"/>
+              <w:left w:val="single" w:sz="4" w:space="0" w:color="000000"/>
+              <w:bottom w:val="single" w:sz="4" w:space="0" w:color="000000"/>
+              <w:right w:val="single" w:sz="4" w:space="0" w:color="000000"/>
+            </w:tcBorders>
+            <w:shd w:val="clear" w:color="auto" w:fill="auto"/>
+            <w:tcMar>
+              <w:top w:w="0" w:type="dxa"/>
+              <w:left w:w="108" w:type="dxa"/>
+              <w:bottom w:w="0" w:type="dxa"/>
+              <w:right w:w="108" w:type="dxa"/>
+            </w:tcMar>
+          </w:tcPr>
+          <w:p>
+            <w:pPr>
+              <w:spacing w:after="0" w:line="360" w:lineRule="auto"/>
+              <w:rPr>
+                <w:rFonts w:ascii="Times New Roman" w:hAnsi="Times New Roman" w:cs="Times New Roman"/>
+                <w:b/>
+                <w:bCs/>
+              </w:rPr>
+            </w:pPr>
+            <w:r>
+              <w:rPr>
+                <w:rFonts w:ascii="Times New Roman" w:hAnsi="Times New Roman" w:cs="Times New Roman"/>
+                <w:b/>
+                <w:bCs/>
+              </w:rPr>
+              <w:t>Nombre del Requerimiento:</w:t>
+            </w:r>
+          </w:p>
+        </w:tc>
+        <w:tc>
+          <w:tcPr>
+            <w:tcW w:w="5947" w:type="dxa"/>
+            <w:tcBorders>
+              <w:top w:val="single" w:sz="4" w:space="0" w:color="000000"/>
+              <w:left w:val="single" w:sz="4" w:space="0" w:color="000000"/>
+              <w:bottom w:val="single" w:sz="4" w:space="0" w:color="000000"/>
+              <w:right w:val="single" w:sz="4" w:space="0" w:color="000000"/>
+            </w:tcBorders>
+            <w:shd w:val="clear" w:color="auto" w:fill="auto"/>
+            <w:tcMar>
+              <w:top w:w="0" w:type="dxa"/>
+              <w:left w:w="108" w:type="dxa"/>
+              <w:bottom w:w="0" w:type="dxa"/>
+              <w:right w:w="108" w:type="dxa"/>
+            </w:tcMar>
+          </w:tcPr>
+          <w:p>
+            <w:pPr>
+              <w:spacing w:after="0" w:line="360" w:lineRule="auto"/>
+              <w:rPr>
+                <w:rFonts w:ascii="Times New Roman" w:hAnsi="Times New Roman" w:cs="Times New Roman"/>
+              </w:rPr>
+            </w:pPr>
+            <w:r>
+              <w:rPr>
+                <w:rFonts w:ascii="Times New Roman" w:hAnsi="Times New Roman" w:cs="Times New Roman"/>
+              </w:rPr>
+              <w:t>Creación y Visualización de Conjuntos</w:t>
+            </w:r>
+          </w:p>
+        </w:tc>
+      </w:tr>
+      <w:tr>
+        <w:trPr>
+          <w:jc w:val="center"/>
+        </w:trPr>
+        <w:tc>
+          <w:tcPr>
+            <w:tcW w:w="1839" w:type="dxa"/>
+            <w:tcBorders>
+              <w:top w:val="single" w:sz="4" w:space="0" w:color="000000"/>
+              <w:left w:val="single" w:sz="4" w:space="0" w:color="000000"/>
+              <w:bottom w:val="single" w:sz="4" w:space="0" w:color="000000"/>
+              <w:right w:val="single" w:sz="4" w:space="0" w:color="000000"/>
+            </w:tcBorders>
+            <w:shd w:val="clear" w:color="auto" w:fill="auto"/>
+            <w:tcMar>
+              <w:top w:w="0" w:type="dxa"/>
+              <w:left w:w="108" w:type="dxa"/>
+              <w:bottom w:w="0" w:type="dxa"/>
+              <w:right w:w="108" w:type="dxa"/>
+            </w:tcMar>
+          </w:tcPr>
+          <w:p>
+            <w:pPr>
+              <w:spacing w:after="0" w:line="360" w:lineRule="auto"/>
+              <w:rPr>
+                <w:rFonts w:ascii="Times New Roman" w:hAnsi="Times New Roman" w:cs="Times New Roman"/>
+                <w:b/>
+                <w:bCs/>
+              </w:rPr>
+            </w:pPr>
+            <w:r>
+              <w:rPr>
+                <w:rFonts w:ascii="Times New Roman" w:hAnsi="Times New Roman" w:cs="Times New Roman"/>
+                <w:b/>
+                <w:bCs/>
+              </w:rPr>
+              <w:t>Características:</w:t>
+            </w:r>
+          </w:p>
+        </w:tc>
+        <w:tc>
+          <w:tcPr>
+            <w:tcW w:w="5947" w:type="dxa"/>
+            <w:tcBorders>
+              <w:top w:val="single" w:sz="4" w:space="0" w:color="000000"/>
+              <w:left w:val="single" w:sz="4" w:space="0" w:color="000000"/>
+              <w:bottom w:val="single" w:sz="4" w:space="0" w:color="000000"/>
+              <w:right w:val="single" w:sz="4" w:space="0" w:color="000000"/>
+            </w:tcBorders>
+            <w:shd w:val="clear" w:color="auto" w:fill="auto"/>
+            <w:tcMar>
+              <w:top w:w="0" w:type="dxa"/>
+              <w:left w:w="108" w:type="dxa"/>
+              <w:bottom w:w="0" w:type="dxa"/>
+              <w:right w:w="108" w:type="dxa"/>
+            </w:tcMar>
+          </w:tcPr>
+          <w:p>
+            <w:pPr>
+              <w:numPr>
+                <w:ilvl w:val="0"/>
+                <w:numId w:val="3"/>
+              </w:numPr>
+              <w:suppressAutoHyphens/>
+              <w:autoSpaceDN w:val="0"/>
+              <w:spacing w:after="0" w:line="360" w:lineRule="auto"/>
+              <w:rPr>
+                <w:rFonts w:ascii="Times New Roman" w:hAnsi="Times New Roman" w:cs="Times New Roman"/>
+              </w:rPr>
+            </w:pPr>
+            <w:r>
+              <w:rPr>
+                <w:rFonts w:ascii="Times New Roman" w:hAnsi="Times New Roman" w:cs="Times New Roman"/>
+              </w:rPr>
+              <w:t>Los usuarios podrán crear conjuntos combinando diferentes prendas.</w:t>
+            </w:r>
+          </w:p>
+          <w:p>
+            <w:pPr>
+              <w:numPr>
+                <w:ilvl w:val="0"/>
+                <w:numId w:val="3"/>
+              </w:numPr>
+              <w:suppressAutoHyphens/>
+              <w:autoSpaceDN w:val="0"/>
+              <w:spacing w:after="0" w:line="360" w:lineRule="auto"/>
+              <w:rPr>
+                <w:rFonts w:ascii="Times New Roman" w:hAnsi="Times New Roman" w:cs="Times New Roman"/>
+              </w:rPr>
+            </w:pPr>
+            <w:r>
+              <w:rPr>
+                <w:rFonts w:ascii="Times New Roman" w:hAnsi="Times New Roman" w:cs="Times New Roman"/>
+              </w:rPr>
+              <w:t>La aplicación proporcionará una función de vista previa para visualizar el conjunto antes de cargarlo.</w:t>
+            </w:r>
+          </w:p>
+        </w:tc>
+      </w:tr>
+      <w:tr>
+        <w:trPr>
+          <w:jc w:val="center"/>
+        </w:trPr>
+        <w:tc>
+          <w:tcPr>
+            <w:tcW w:w="1839" w:type="dxa"/>
+            <w:tcBorders>
+              <w:top w:val="single" w:sz="4" w:space="0" w:color="000000"/>
+              <w:left w:val="single" w:sz="4" w:space="0" w:color="000000"/>
+              <w:bottom w:val="single" w:sz="4" w:space="0" w:color="000000"/>
+              <w:right w:val="single" w:sz="4" w:space="0" w:color="000000"/>
+            </w:tcBorders>
+            <w:shd w:val="clear" w:color="auto" w:fill="auto"/>
+            <w:tcMar>
+              <w:top w:w="0" w:type="dxa"/>
+              <w:left w:w="108" w:type="dxa"/>
+              <w:bottom w:w="0" w:type="dxa"/>
+              <w:right w:w="108" w:type="dxa"/>
+            </w:tcMar>
+          </w:tcPr>
+          <w:p>
+            <w:pPr>
+              <w:spacing w:after="0" w:line="360" w:lineRule="auto"/>
+              <w:rPr>
+                <w:rFonts w:ascii="Times New Roman" w:hAnsi="Times New Roman" w:cs="Times New Roman"/>
+                <w:b/>
+                <w:bCs/>
+              </w:rPr>
+            </w:pPr>
+            <w:r>
+              <w:rPr>
+                <w:rFonts w:ascii="Times New Roman" w:hAnsi="Times New Roman" w:cs="Times New Roman"/>
+                <w:b/>
+                <w:bCs/>
+              </w:rPr>
+              <w:t>Descripción del requerimiento:</w:t>
+            </w:r>
+          </w:p>
+        </w:tc>
+        <w:tc>
+          <w:tcPr>
+            <w:tcW w:w="5947" w:type="dxa"/>
+            <w:tcBorders>
+              <w:top w:val="single" w:sz="4" w:space="0" w:color="000000"/>
+              <w:left w:val="single" w:sz="4" w:space="0" w:color="000000"/>
+              <w:bottom w:val="single" w:sz="4" w:space="0" w:color="000000"/>
+              <w:right w:val="single" w:sz="4" w:space="0" w:color="000000"/>
+            </w:tcBorders>
+            <w:shd w:val="clear" w:color="auto" w:fill="auto"/>
+            <w:tcMar>
+              <w:top w:w="0" w:type="dxa"/>
+              <w:left w:w="108" w:type="dxa"/>
+              <w:bottom w:w="0" w:type="dxa"/>
+              <w:right w:w="108" w:type="dxa"/>
+            </w:tcMar>
+          </w:tcPr>
+          <w:p>
+            <w:pPr>
+              <w:spacing w:after="0" w:line="360" w:lineRule="auto"/>
+              <w:ind w:firstLine="709"/>
+              <w:rPr>
+                <w:rFonts w:ascii="Times New Roman" w:hAnsi="Times New Roman" w:cs="Times New Roman"/>
+              </w:rPr>
+            </w:pPr>
+            <w:r>
+              <w:rPr>
+                <w:rFonts w:ascii="Times New Roman" w:hAnsi="Times New Roman" w:cs="Times New Roman"/>
+              </w:rPr>
+              <w:t>La aplicación deberá proporcionar una vista previa de los conjuntos para facilitar la creación y visualización antes de confirmar la elección.</w:t>
+            </w:r>
+          </w:p>
+        </w:tc>
+      </w:tr>
+      <w:tr>
+        <w:trPr>
+          <w:jc w:val="center"/>
+        </w:trPr>
+        <w:tc>
+          <w:tcPr>
+            <w:tcW w:w="7786" w:type="dxa"/>
+            <w:gridSpan w:val="2"/>
+            <w:tcBorders>
+              <w:top w:val="single" w:sz="4" w:space="0" w:color="000000"/>
+              <w:left w:val="single" w:sz="4" w:space="0" w:color="000000"/>
+              <w:bottom w:val="single" w:sz="4" w:space="0" w:color="000000"/>
+              <w:right w:val="single" w:sz="4" w:space="0" w:color="000000"/>
+            </w:tcBorders>
+            <w:shd w:val="clear" w:color="auto" w:fill="auto"/>
+            <w:tcMar>
+              <w:top w:w="0" w:type="dxa"/>
+              <w:left w:w="108" w:type="dxa"/>
+              <w:bottom w:w="0" w:type="dxa"/>
+              <w:right w:w="108" w:type="dxa"/>
+            </w:tcMar>
+          </w:tcPr>
+          <w:p>
+            <w:pPr>
+              <w:spacing w:after="0" w:line="360" w:lineRule="auto"/>
+              <w:rPr>
+                <w:rFonts w:ascii="Times New Roman" w:hAnsi="Times New Roman" w:cs="Times New Roman"/>
+                <w:b/>
+                <w:bCs/>
+              </w:rPr>
+            </w:pPr>
+            <w:r>
+              <w:rPr>
+                <w:rFonts w:ascii="Times New Roman" w:hAnsi="Times New Roman" w:cs="Times New Roman"/>
+                <w:b/>
+                <w:bCs/>
+              </w:rPr>
+              <w:t>Prioridad del requerimiento:</w:t>
+            </w:r>
+          </w:p>
+          <w:p>
+            <w:pPr>
+              <w:spacing w:after="0" w:line="360" w:lineRule="auto"/>
+              <w:rPr>
+                <w:rFonts w:ascii="Times New Roman" w:hAnsi="Times New Roman" w:cs="Times New Roman"/>
+              </w:rPr>
+            </w:pPr>
+            <w:r>
+              <w:rPr>
+                <w:rFonts w:ascii="Times New Roman" w:hAnsi="Times New Roman" w:cs="Times New Roman"/>
+              </w:rPr>
+              <w:t>Alta</w:t>
+            </w:r>
+          </w:p>
+        </w:tc>
+      </w:tr>
+    </w:tbl>
     <w:p>
       <w:pPr>
+        <w:spacing w:line="360" w:lineRule="auto"/>
+        <w:rPr>
+          <w:rFonts w:ascii="Manrope" w:hAnsi="Manrope" w:cs="Calibri" w:hint="eastAsia"/>
+        </w:rPr>
+      </w:pPr>
+    </w:p>
+    <w:tbl>
+      <w:tblPr>
+        <w:tblW w:w="7786" w:type="dxa"/>
+        <w:jc w:val="center"/>
+        <w:tblCellMar>
+          <w:left w:w="10" w:type="dxa"/>
+          <w:right w:w="10" w:type="dxa"/>
+        </w:tblCellMar>
+        <w:tblLook w:val="0000" w:firstRow="0" w:lastRow="0" w:firstColumn="0" w:lastColumn="0" w:noHBand="0" w:noVBand="0"/>
+      </w:tblPr>
+      <w:tblGrid>
+        <w:gridCol w:w="1842"/>
+        <w:gridCol w:w="5944"/>
+      </w:tblGrid>
+      <w:tr>
+        <w:trPr>
+          <w:jc w:val="center"/>
+        </w:trPr>
+        <w:tc>
+          <w:tcPr>
+            <w:tcW w:w="1842" w:type="dxa"/>
+            <w:tcBorders>
+              <w:top w:val="single" w:sz="4" w:space="0" w:color="000000"/>
+              <w:left w:val="single" w:sz="4" w:space="0" w:color="000000"/>
+              <w:bottom w:val="single" w:sz="4" w:space="0" w:color="000000"/>
+              <w:right w:val="single" w:sz="4" w:space="0" w:color="000000"/>
+            </w:tcBorders>
+            <w:shd w:val="clear" w:color="auto" w:fill="auto"/>
+            <w:tcMar>
+              <w:top w:w="0" w:type="dxa"/>
+              <w:left w:w="108" w:type="dxa"/>
+              <w:bottom w:w="0" w:type="dxa"/>
+              <w:right w:w="108" w:type="dxa"/>
+            </w:tcMar>
+          </w:tcPr>
+          <w:p>
+            <w:pPr>
+              <w:spacing w:after="0" w:line="360" w:lineRule="auto"/>
+              <w:rPr>
+                <w:rFonts w:ascii="Times New Roman" w:hAnsi="Times New Roman" w:cs="Times New Roman"/>
+                <w:b/>
+                <w:bCs/>
+              </w:rPr>
+            </w:pPr>
+            <w:r>
+              <w:rPr>
+                <w:rFonts w:ascii="Times New Roman" w:hAnsi="Times New Roman" w:cs="Times New Roman"/>
+                <w:b/>
+                <w:bCs/>
+              </w:rPr>
+              <w:t>Identificación del requerimiento:</w:t>
+            </w:r>
+          </w:p>
+        </w:tc>
+        <w:tc>
+          <w:tcPr>
+            <w:tcW w:w="5944" w:type="dxa"/>
+            <w:tcBorders>
+              <w:top w:val="single" w:sz="4" w:space="0" w:color="000000"/>
+              <w:left w:val="single" w:sz="4" w:space="0" w:color="000000"/>
+              <w:bottom w:val="single" w:sz="4" w:space="0" w:color="000000"/>
+              <w:right w:val="single" w:sz="4" w:space="0" w:color="000000"/>
+            </w:tcBorders>
+            <w:shd w:val="clear" w:color="auto" w:fill="auto"/>
+            <w:tcMar>
+              <w:top w:w="0" w:type="dxa"/>
+              <w:left w:w="108" w:type="dxa"/>
+              <w:bottom w:w="0" w:type="dxa"/>
+              <w:right w:w="108" w:type="dxa"/>
+            </w:tcMar>
+          </w:tcPr>
+          <w:p>
+            <w:pPr>
+              <w:spacing w:after="0" w:line="360" w:lineRule="auto"/>
+              <w:rPr>
+                <w:rFonts w:ascii="Times New Roman" w:hAnsi="Times New Roman" w:cs="Times New Roman"/>
+              </w:rPr>
+            </w:pPr>
+            <w:r>
+              <w:rPr>
+                <w:rFonts w:ascii="Times New Roman" w:hAnsi="Times New Roman" w:cs="Times New Roman"/>
+              </w:rPr>
+              <w:t>RF-0</w:t>
+            </w:r>
+            <w:r>
+              <w:rPr>
+                <w:rFonts w:ascii="Times New Roman" w:hAnsi="Times New Roman" w:cs="Times New Roman"/>
+              </w:rPr>
+              <w:t>8</w:t>
+            </w:r>
+          </w:p>
+        </w:tc>
+      </w:tr>
+      <w:tr>
+        <w:trPr>
+          <w:jc w:val="center"/>
+        </w:trPr>
+        <w:tc>
+          <w:tcPr>
+            <w:tcW w:w="1842" w:type="dxa"/>
+            <w:tcBorders>
+              <w:top w:val="single" w:sz="4" w:space="0" w:color="000000"/>
+              <w:left w:val="single" w:sz="4" w:space="0" w:color="000000"/>
+              <w:bottom w:val="single" w:sz="4" w:space="0" w:color="000000"/>
+              <w:right w:val="single" w:sz="4" w:space="0" w:color="000000"/>
+            </w:tcBorders>
+            <w:shd w:val="clear" w:color="auto" w:fill="auto"/>
+            <w:tcMar>
+              <w:top w:w="0" w:type="dxa"/>
+              <w:left w:w="108" w:type="dxa"/>
+              <w:bottom w:w="0" w:type="dxa"/>
+              <w:right w:w="108" w:type="dxa"/>
+            </w:tcMar>
+          </w:tcPr>
+          <w:p>
+            <w:pPr>
+              <w:spacing w:after="0" w:line="360" w:lineRule="auto"/>
+              <w:rPr>
+                <w:rFonts w:ascii="Times New Roman" w:hAnsi="Times New Roman" w:cs="Times New Roman"/>
+                <w:b/>
+                <w:bCs/>
+              </w:rPr>
+            </w:pPr>
+            <w:r>
+              <w:rPr>
+                <w:rFonts w:ascii="Times New Roman" w:hAnsi="Times New Roman" w:cs="Times New Roman"/>
+                <w:b/>
+                <w:bCs/>
+              </w:rPr>
+              <w:t>Nombre del Requerimiento:</w:t>
+            </w:r>
+          </w:p>
+        </w:tc>
+        <w:tc>
+          <w:tcPr>
+            <w:tcW w:w="5944" w:type="dxa"/>
+            <w:tcBorders>
+              <w:top w:val="single" w:sz="4" w:space="0" w:color="000000"/>
+              <w:left w:val="single" w:sz="4" w:space="0" w:color="000000"/>
+              <w:bottom w:val="single" w:sz="4" w:space="0" w:color="000000"/>
+              <w:right w:val="single" w:sz="4" w:space="0" w:color="000000"/>
+            </w:tcBorders>
+            <w:shd w:val="clear" w:color="auto" w:fill="auto"/>
+            <w:tcMar>
+              <w:top w:w="0" w:type="dxa"/>
+              <w:left w:w="108" w:type="dxa"/>
+              <w:bottom w:w="0" w:type="dxa"/>
+              <w:right w:w="108" w:type="dxa"/>
+            </w:tcMar>
+          </w:tcPr>
+          <w:p>
+            <w:pPr>
+              <w:spacing w:after="0" w:line="360" w:lineRule="auto"/>
+              <w:rPr>
+                <w:rFonts w:ascii="Times New Roman" w:hAnsi="Times New Roman" w:cs="Times New Roman"/>
+              </w:rPr>
+            </w:pPr>
+            <w:r>
+              <w:rPr>
+                <w:rFonts w:ascii="Times New Roman" w:hAnsi="Times New Roman" w:cs="Times New Roman"/>
+              </w:rPr>
+              <w:t>Calendario Dinámico de Conjuntos</w:t>
+            </w:r>
+          </w:p>
+        </w:tc>
+      </w:tr>
+      <w:tr>
+        <w:trPr>
+          <w:jc w:val="center"/>
+        </w:trPr>
+        <w:tc>
+          <w:tcPr>
+            <w:tcW w:w="1842" w:type="dxa"/>
+            <w:tcBorders>
+              <w:top w:val="single" w:sz="4" w:space="0" w:color="000000"/>
+              <w:left w:val="single" w:sz="4" w:space="0" w:color="000000"/>
+              <w:bottom w:val="single" w:sz="4" w:space="0" w:color="000000"/>
+              <w:right w:val="single" w:sz="4" w:space="0" w:color="000000"/>
+            </w:tcBorders>
+            <w:shd w:val="clear" w:color="auto" w:fill="auto"/>
+            <w:tcMar>
+              <w:top w:w="0" w:type="dxa"/>
+              <w:left w:w="108" w:type="dxa"/>
+              <w:bottom w:w="0" w:type="dxa"/>
+              <w:right w:w="108" w:type="dxa"/>
+            </w:tcMar>
+          </w:tcPr>
+          <w:p>
+            <w:pPr>
+              <w:spacing w:after="0" w:line="360" w:lineRule="auto"/>
+              <w:rPr>
+                <w:rFonts w:ascii="Times New Roman" w:hAnsi="Times New Roman" w:cs="Times New Roman"/>
+                <w:b/>
+                <w:bCs/>
+              </w:rPr>
+            </w:pPr>
+            <w:r>
+              <w:rPr>
+                <w:rFonts w:ascii="Times New Roman" w:hAnsi="Times New Roman" w:cs="Times New Roman"/>
+                <w:b/>
+                <w:bCs/>
+              </w:rPr>
+              <w:t>Características:</w:t>
+            </w:r>
+          </w:p>
+        </w:tc>
+        <w:tc>
+          <w:tcPr>
+            <w:tcW w:w="5944" w:type="dxa"/>
+            <w:tcBorders>
+              <w:top w:val="single" w:sz="4" w:space="0" w:color="000000"/>
+              <w:left w:val="single" w:sz="4" w:space="0" w:color="000000"/>
+              <w:bottom w:val="single" w:sz="4" w:space="0" w:color="000000"/>
+              <w:right w:val="single" w:sz="4" w:space="0" w:color="000000"/>
+            </w:tcBorders>
+            <w:shd w:val="clear" w:color="auto" w:fill="auto"/>
+            <w:tcMar>
+              <w:top w:w="0" w:type="dxa"/>
+              <w:left w:w="108" w:type="dxa"/>
+              <w:bottom w:w="0" w:type="dxa"/>
+              <w:right w:w="108" w:type="dxa"/>
+            </w:tcMar>
+          </w:tcPr>
+          <w:p>
+            <w:pPr>
+              <w:numPr>
+                <w:ilvl w:val="0"/>
+                <w:numId w:val="3"/>
+              </w:numPr>
+              <w:suppressAutoHyphens/>
+              <w:autoSpaceDN w:val="0"/>
+              <w:spacing w:after="0" w:line="360" w:lineRule="auto"/>
+              <w:rPr>
+                <w:rFonts w:ascii="Times New Roman" w:hAnsi="Times New Roman" w:cs="Times New Roman"/>
+              </w:rPr>
+            </w:pPr>
+            <w:r>
+              <w:rPr>
+                <w:rFonts w:ascii="Times New Roman" w:hAnsi="Times New Roman" w:cs="Times New Roman"/>
+              </w:rPr>
+              <w:t>Integración de un calendario para programar conjuntos en fechas específicas.</w:t>
+            </w:r>
+          </w:p>
+        </w:tc>
+      </w:tr>
+      <w:tr>
+        <w:trPr>
+          <w:jc w:val="center"/>
+        </w:trPr>
+        <w:tc>
+          <w:tcPr>
+            <w:tcW w:w="1842" w:type="dxa"/>
+            <w:tcBorders>
+              <w:top w:val="single" w:sz="4" w:space="0" w:color="000000"/>
+              <w:left w:val="single" w:sz="4" w:space="0" w:color="000000"/>
+              <w:bottom w:val="single" w:sz="4" w:space="0" w:color="000000"/>
+              <w:right w:val="single" w:sz="4" w:space="0" w:color="000000"/>
+            </w:tcBorders>
+            <w:shd w:val="clear" w:color="auto" w:fill="auto"/>
+            <w:tcMar>
+              <w:top w:w="0" w:type="dxa"/>
+              <w:left w:w="108" w:type="dxa"/>
+              <w:bottom w:w="0" w:type="dxa"/>
+              <w:right w:w="108" w:type="dxa"/>
+            </w:tcMar>
+          </w:tcPr>
+          <w:p>
+            <w:pPr>
+              <w:spacing w:after="0" w:line="360" w:lineRule="auto"/>
+              <w:rPr>
+                <w:rFonts w:ascii="Times New Roman" w:hAnsi="Times New Roman" w:cs="Times New Roman"/>
+                <w:b/>
+                <w:bCs/>
+              </w:rPr>
+            </w:pPr>
+            <w:r>
+              <w:rPr>
+                <w:rFonts w:ascii="Times New Roman" w:hAnsi="Times New Roman" w:cs="Times New Roman"/>
+                <w:b/>
+                <w:bCs/>
+              </w:rPr>
+              <w:t>Descripción del requerimiento:</w:t>
+            </w:r>
+          </w:p>
+        </w:tc>
+        <w:tc>
+          <w:tcPr>
+            <w:tcW w:w="5944" w:type="dxa"/>
+            <w:tcBorders>
+              <w:top w:val="single" w:sz="4" w:space="0" w:color="000000"/>
+              <w:left w:val="single" w:sz="4" w:space="0" w:color="000000"/>
+              <w:bottom w:val="single" w:sz="4" w:space="0" w:color="000000"/>
+              <w:right w:val="single" w:sz="4" w:space="0" w:color="000000"/>
+            </w:tcBorders>
+            <w:shd w:val="clear" w:color="auto" w:fill="auto"/>
+            <w:tcMar>
+              <w:top w:w="0" w:type="dxa"/>
+              <w:left w:w="108" w:type="dxa"/>
+              <w:bottom w:w="0" w:type="dxa"/>
+              <w:right w:w="108" w:type="dxa"/>
+            </w:tcMar>
+          </w:tcPr>
+          <w:p>
+            <w:pPr>
+              <w:spacing w:after="0" w:line="360" w:lineRule="auto"/>
+              <w:ind w:firstLine="709"/>
+              <w:rPr>
+                <w:rFonts w:ascii="Times New Roman" w:hAnsi="Times New Roman" w:cs="Times New Roman"/>
+              </w:rPr>
+            </w:pPr>
+            <w:r>
+              <w:rPr>
+                <w:rFonts w:ascii="Times New Roman" w:hAnsi="Times New Roman" w:cs="Times New Roman"/>
+              </w:rPr>
+              <w:t>La aplicación contará con un calendario con el cual los usuarios podrán programar conjuntos para días específicos.</w:t>
+            </w:r>
+          </w:p>
+        </w:tc>
+      </w:tr>
+      <w:tr>
+        <w:trPr>
+          <w:jc w:val="center"/>
+        </w:trPr>
+        <w:tc>
+          <w:tcPr>
+            <w:tcW w:w="7786" w:type="dxa"/>
+            <w:gridSpan w:val="2"/>
+            <w:tcBorders>
+              <w:top w:val="single" w:sz="4" w:space="0" w:color="000000"/>
+              <w:left w:val="single" w:sz="4" w:space="0" w:color="000000"/>
+              <w:bottom w:val="single" w:sz="4" w:space="0" w:color="000000"/>
+              <w:right w:val="single" w:sz="4" w:space="0" w:color="000000"/>
+            </w:tcBorders>
+            <w:shd w:val="clear" w:color="auto" w:fill="auto"/>
+            <w:tcMar>
+              <w:top w:w="0" w:type="dxa"/>
+              <w:left w:w="108" w:type="dxa"/>
+              <w:bottom w:w="0" w:type="dxa"/>
+              <w:right w:w="108" w:type="dxa"/>
+            </w:tcMar>
+          </w:tcPr>
+          <w:p>
+            <w:pPr>
+              <w:spacing w:after="0" w:line="360" w:lineRule="auto"/>
+              <w:rPr>
+                <w:rFonts w:ascii="Times New Roman" w:hAnsi="Times New Roman" w:cs="Times New Roman"/>
+                <w:b/>
+                <w:bCs/>
+              </w:rPr>
+            </w:pPr>
+            <w:r>
+              <w:rPr>
+                <w:rFonts w:ascii="Times New Roman" w:hAnsi="Times New Roman" w:cs="Times New Roman"/>
+                <w:b/>
+                <w:bCs/>
+              </w:rPr>
+              <w:t>Prioridad del requerimiento:</w:t>
+            </w:r>
+          </w:p>
+          <w:p>
+            <w:pPr>
+              <w:spacing w:after="0" w:line="360" w:lineRule="auto"/>
+              <w:rPr>
+                <w:rFonts w:ascii="Times New Roman" w:hAnsi="Times New Roman" w:cs="Times New Roman"/>
+              </w:rPr>
+            </w:pPr>
+            <w:r>
+              <w:rPr>
+                <w:rFonts w:ascii="Times New Roman" w:hAnsi="Times New Roman" w:cs="Times New Roman"/>
+              </w:rPr>
+              <w:t>Alta</w:t>
+            </w:r>
+          </w:p>
+        </w:tc>
+      </w:tr>
+    </w:tbl>
+    <w:p>
+      <w:pPr>
+        <w:spacing w:line="360" w:lineRule="auto"/>
+        <w:rPr>
+          <w:rFonts w:ascii="Manrope" w:hAnsi="Manrope" w:cs="Calibri" w:hint="eastAsia"/>
+        </w:rPr>
+      </w:pPr>
+    </w:p>
+    <w:tbl>
+      <w:tblPr>
+        <w:tblW w:w="7786" w:type="dxa"/>
+        <w:jc w:val="center"/>
+        <w:tblCellMar>
+          <w:left w:w="10" w:type="dxa"/>
+          <w:right w:w="10" w:type="dxa"/>
+        </w:tblCellMar>
+        <w:tblLook w:val="0000" w:firstRow="0" w:lastRow="0" w:firstColumn="0" w:lastColumn="0" w:noHBand="0" w:noVBand="0"/>
+      </w:tblPr>
+      <w:tblGrid>
+        <w:gridCol w:w="1842"/>
+        <w:gridCol w:w="5944"/>
+      </w:tblGrid>
+      <w:tr>
+        <w:trPr>
+          <w:jc w:val="center"/>
+        </w:trPr>
+        <w:tc>
+          <w:tcPr>
+            <w:tcW w:w="1842" w:type="dxa"/>
+            <w:tcBorders>
+              <w:top w:val="single" w:sz="4" w:space="0" w:color="000000"/>
+              <w:left w:val="single" w:sz="4" w:space="0" w:color="000000"/>
+              <w:bottom w:val="single" w:sz="4" w:space="0" w:color="000000"/>
+              <w:right w:val="single" w:sz="4" w:space="0" w:color="000000"/>
+            </w:tcBorders>
+            <w:shd w:val="clear" w:color="auto" w:fill="auto"/>
+            <w:tcMar>
+              <w:top w:w="0" w:type="dxa"/>
+              <w:left w:w="108" w:type="dxa"/>
+              <w:bottom w:w="0" w:type="dxa"/>
+              <w:right w:w="108" w:type="dxa"/>
+            </w:tcMar>
+          </w:tcPr>
+          <w:p>
+            <w:pPr>
+              <w:spacing w:after="0" w:line="360" w:lineRule="auto"/>
+              <w:rPr>
+                <w:rFonts w:ascii="Times New Roman" w:hAnsi="Times New Roman" w:cs="Times New Roman"/>
+                <w:b/>
+                <w:bCs/>
+              </w:rPr>
+            </w:pPr>
+            <w:r>
+              <w:rPr>
+                <w:rFonts w:ascii="Times New Roman" w:hAnsi="Times New Roman" w:cs="Times New Roman"/>
+                <w:b/>
+                <w:bCs/>
+              </w:rPr>
+              <w:t>Identificación del requerimiento:</w:t>
+            </w:r>
+          </w:p>
+        </w:tc>
+        <w:tc>
+          <w:tcPr>
+            <w:tcW w:w="5944" w:type="dxa"/>
+            <w:tcBorders>
+              <w:top w:val="single" w:sz="4" w:space="0" w:color="000000"/>
+              <w:left w:val="single" w:sz="4" w:space="0" w:color="000000"/>
+              <w:bottom w:val="single" w:sz="4" w:space="0" w:color="000000"/>
+              <w:right w:val="single" w:sz="4" w:space="0" w:color="000000"/>
+            </w:tcBorders>
+            <w:shd w:val="clear" w:color="auto" w:fill="auto"/>
+            <w:tcMar>
+              <w:top w:w="0" w:type="dxa"/>
+              <w:left w:w="108" w:type="dxa"/>
+              <w:bottom w:w="0" w:type="dxa"/>
+              <w:right w:w="108" w:type="dxa"/>
+            </w:tcMar>
+          </w:tcPr>
+          <w:p>
+            <w:pPr>
+              <w:spacing w:after="0" w:line="360" w:lineRule="auto"/>
+              <w:rPr>
+                <w:rFonts w:ascii="Times New Roman" w:hAnsi="Times New Roman" w:cs="Times New Roman"/>
+              </w:rPr>
+            </w:pPr>
+            <w:r>
+              <w:rPr>
+                <w:rFonts w:ascii="Times New Roman" w:hAnsi="Times New Roman" w:cs="Times New Roman"/>
+              </w:rPr>
+              <w:t>RF-0</w:t>
+            </w:r>
+            <w:r>
+              <w:rPr>
+                <w:rFonts w:ascii="Times New Roman" w:hAnsi="Times New Roman" w:cs="Times New Roman"/>
+              </w:rPr>
+              <w:t>9</w:t>
+            </w:r>
+          </w:p>
+        </w:tc>
+      </w:tr>
+      <w:tr>
+        <w:trPr>
+          <w:jc w:val="center"/>
+        </w:trPr>
+        <w:tc>
+          <w:tcPr>
+            <w:tcW w:w="1842" w:type="dxa"/>
+            <w:tcBorders>
+              <w:top w:val="single" w:sz="4" w:space="0" w:color="000000"/>
+              <w:left w:val="single" w:sz="4" w:space="0" w:color="000000"/>
+              <w:bottom w:val="single" w:sz="4" w:space="0" w:color="000000"/>
+              <w:right w:val="single" w:sz="4" w:space="0" w:color="000000"/>
+            </w:tcBorders>
+            <w:shd w:val="clear" w:color="auto" w:fill="auto"/>
+            <w:tcMar>
+              <w:top w:w="0" w:type="dxa"/>
+              <w:left w:w="108" w:type="dxa"/>
+              <w:bottom w:w="0" w:type="dxa"/>
+              <w:right w:w="108" w:type="dxa"/>
+            </w:tcMar>
+          </w:tcPr>
+          <w:p>
+            <w:pPr>
+              <w:spacing w:after="0" w:line="360" w:lineRule="auto"/>
+              <w:rPr>
+                <w:rFonts w:ascii="Times New Roman" w:hAnsi="Times New Roman" w:cs="Times New Roman"/>
+                <w:b/>
+                <w:bCs/>
+              </w:rPr>
+            </w:pPr>
+            <w:r>
+              <w:rPr>
+                <w:rFonts w:ascii="Times New Roman" w:hAnsi="Times New Roman" w:cs="Times New Roman"/>
+                <w:b/>
+                <w:bCs/>
+              </w:rPr>
+              <w:t>Nombre del Requerimiento:</w:t>
+            </w:r>
+          </w:p>
+        </w:tc>
+        <w:tc>
+          <w:tcPr>
+            <w:tcW w:w="5944" w:type="dxa"/>
+            <w:tcBorders>
+              <w:top w:val="single" w:sz="4" w:space="0" w:color="000000"/>
+              <w:left w:val="single" w:sz="4" w:space="0" w:color="000000"/>
+              <w:bottom w:val="single" w:sz="4" w:space="0" w:color="000000"/>
+              <w:right w:val="single" w:sz="4" w:space="0" w:color="000000"/>
+            </w:tcBorders>
+            <w:shd w:val="clear" w:color="auto" w:fill="auto"/>
+            <w:tcMar>
+              <w:top w:w="0" w:type="dxa"/>
+              <w:left w:w="108" w:type="dxa"/>
+              <w:bottom w:w="0" w:type="dxa"/>
+              <w:right w:w="108" w:type="dxa"/>
+            </w:tcMar>
+          </w:tcPr>
+          <w:p>
+            <w:pPr>
+              <w:spacing w:after="0" w:line="360" w:lineRule="auto"/>
+              <w:rPr>
+                <w:rFonts w:ascii="Times New Roman" w:hAnsi="Times New Roman" w:cs="Times New Roman"/>
+              </w:rPr>
+            </w:pPr>
+            <w:r>
+              <w:rPr>
+                <w:rFonts w:ascii="Times New Roman" w:hAnsi="Times New Roman" w:cs="Times New Roman"/>
+              </w:rPr>
+              <w:t>Búsqueda y Filtrado de Prendas</w:t>
+            </w:r>
+          </w:p>
+        </w:tc>
+      </w:tr>
+      <w:tr>
+        <w:trPr>
+          <w:jc w:val="center"/>
+        </w:trPr>
+        <w:tc>
+          <w:tcPr>
+            <w:tcW w:w="1842" w:type="dxa"/>
+            <w:tcBorders>
+              <w:top w:val="single" w:sz="4" w:space="0" w:color="000000"/>
+              <w:left w:val="single" w:sz="4" w:space="0" w:color="000000"/>
+              <w:bottom w:val="single" w:sz="4" w:space="0" w:color="000000"/>
+              <w:right w:val="single" w:sz="4" w:space="0" w:color="000000"/>
+            </w:tcBorders>
+            <w:shd w:val="clear" w:color="auto" w:fill="auto"/>
+            <w:tcMar>
+              <w:top w:w="0" w:type="dxa"/>
+              <w:left w:w="108" w:type="dxa"/>
+              <w:bottom w:w="0" w:type="dxa"/>
+              <w:right w:w="108" w:type="dxa"/>
+            </w:tcMar>
+          </w:tcPr>
+          <w:p>
+            <w:pPr>
+              <w:spacing w:after="0" w:line="360" w:lineRule="auto"/>
+              <w:rPr>
+                <w:rFonts w:ascii="Times New Roman" w:hAnsi="Times New Roman" w:cs="Times New Roman"/>
+                <w:b/>
+                <w:bCs/>
+              </w:rPr>
+            </w:pPr>
+            <w:r>
+              <w:rPr>
+                <w:rFonts w:ascii="Times New Roman" w:hAnsi="Times New Roman" w:cs="Times New Roman"/>
+                <w:b/>
+                <w:bCs/>
+              </w:rPr>
+              <w:t>Características:</w:t>
+            </w:r>
+          </w:p>
+        </w:tc>
+        <w:tc>
+          <w:tcPr>
+            <w:tcW w:w="5944" w:type="dxa"/>
+            <w:tcBorders>
+              <w:top w:val="single" w:sz="4" w:space="0" w:color="000000"/>
+              <w:left w:val="single" w:sz="4" w:space="0" w:color="000000"/>
+              <w:bottom w:val="single" w:sz="4" w:space="0" w:color="000000"/>
+              <w:right w:val="single" w:sz="4" w:space="0" w:color="000000"/>
+            </w:tcBorders>
+            <w:shd w:val="clear" w:color="auto" w:fill="auto"/>
+            <w:tcMar>
+              <w:top w:w="0" w:type="dxa"/>
+              <w:left w:w="108" w:type="dxa"/>
+              <w:bottom w:w="0" w:type="dxa"/>
+              <w:right w:w="108" w:type="dxa"/>
+            </w:tcMar>
+          </w:tcPr>
+          <w:p>
+            <w:pPr>
+              <w:numPr>
+                <w:ilvl w:val="0"/>
+                <w:numId w:val="3"/>
+              </w:numPr>
+              <w:suppressAutoHyphens/>
+              <w:autoSpaceDN w:val="0"/>
+              <w:spacing w:after="0" w:line="360" w:lineRule="auto"/>
+              <w:rPr>
+                <w:rFonts w:ascii="Times New Roman" w:hAnsi="Times New Roman" w:cs="Times New Roman"/>
+              </w:rPr>
+            </w:pPr>
+            <w:r>
+              <w:rPr>
+                <w:rFonts w:ascii="Times New Roman" w:hAnsi="Times New Roman" w:cs="Times New Roman"/>
+              </w:rPr>
+              <w:t>Los usuarios podrán buscar prendas por categoría</w:t>
+            </w:r>
+            <w:r>
+              <w:rPr>
+                <w:rFonts w:ascii="Times New Roman" w:hAnsi="Times New Roman" w:cs="Times New Roman"/>
+              </w:rPr>
+              <w:t>, color, …</w:t>
+            </w:r>
+          </w:p>
+          <w:p>
+            <w:pPr>
+              <w:numPr>
+                <w:ilvl w:val="0"/>
+                <w:numId w:val="3"/>
+              </w:numPr>
+              <w:suppressAutoHyphens/>
+              <w:autoSpaceDN w:val="0"/>
+              <w:spacing w:after="0" w:line="360" w:lineRule="auto"/>
+              <w:rPr>
+                <w:rFonts w:ascii="Times New Roman" w:hAnsi="Times New Roman" w:cs="Times New Roman"/>
+              </w:rPr>
+            </w:pPr>
+            <w:r>
+              <w:rPr>
+                <w:rFonts w:ascii="Times New Roman" w:hAnsi="Times New Roman" w:cs="Times New Roman"/>
+              </w:rPr>
+              <w:t>Se implementara un sistema de filtrado para facilitar la selección de prendas.</w:t>
+            </w:r>
+          </w:p>
+        </w:tc>
+      </w:tr>
+      <w:tr>
+        <w:trPr>
+          <w:jc w:val="center"/>
+        </w:trPr>
+        <w:tc>
+          <w:tcPr>
+            <w:tcW w:w="1842" w:type="dxa"/>
+            <w:tcBorders>
+              <w:top w:val="single" w:sz="4" w:space="0" w:color="000000"/>
+              <w:left w:val="single" w:sz="4" w:space="0" w:color="000000"/>
+              <w:bottom w:val="single" w:sz="4" w:space="0" w:color="000000"/>
+              <w:right w:val="single" w:sz="4" w:space="0" w:color="000000"/>
+            </w:tcBorders>
+            <w:shd w:val="clear" w:color="auto" w:fill="auto"/>
+            <w:tcMar>
+              <w:top w:w="0" w:type="dxa"/>
+              <w:left w:w="108" w:type="dxa"/>
+              <w:bottom w:w="0" w:type="dxa"/>
+              <w:right w:w="108" w:type="dxa"/>
+            </w:tcMar>
+          </w:tcPr>
+          <w:p>
+            <w:pPr>
+              <w:spacing w:after="0" w:line="360" w:lineRule="auto"/>
+              <w:rPr>
+                <w:rFonts w:ascii="Times New Roman" w:hAnsi="Times New Roman" w:cs="Times New Roman"/>
+                <w:b/>
+                <w:bCs/>
+              </w:rPr>
+            </w:pPr>
+            <w:r>
+              <w:rPr>
+                <w:rFonts w:ascii="Times New Roman" w:hAnsi="Times New Roman" w:cs="Times New Roman"/>
+                <w:b/>
+                <w:bCs/>
+              </w:rPr>
+              <w:t>Descripción del requerimiento:</w:t>
+            </w:r>
+          </w:p>
+        </w:tc>
+        <w:tc>
+          <w:tcPr>
+            <w:tcW w:w="5944" w:type="dxa"/>
+            <w:tcBorders>
+              <w:top w:val="single" w:sz="4" w:space="0" w:color="000000"/>
+              <w:left w:val="single" w:sz="4" w:space="0" w:color="000000"/>
+              <w:bottom w:val="single" w:sz="4" w:space="0" w:color="000000"/>
+              <w:right w:val="single" w:sz="4" w:space="0" w:color="000000"/>
+            </w:tcBorders>
+            <w:shd w:val="clear" w:color="auto" w:fill="auto"/>
+            <w:tcMar>
+              <w:top w:w="0" w:type="dxa"/>
+              <w:left w:w="108" w:type="dxa"/>
+              <w:bottom w:w="0" w:type="dxa"/>
+              <w:right w:w="108" w:type="dxa"/>
+            </w:tcMar>
+          </w:tcPr>
+          <w:p>
+            <w:pPr>
+              <w:spacing w:after="0" w:line="360" w:lineRule="auto"/>
+              <w:ind w:firstLine="709"/>
+              <w:rPr>
+                <w:rFonts w:ascii="Times New Roman" w:hAnsi="Times New Roman" w:cs="Times New Roman"/>
+              </w:rPr>
+            </w:pPr>
+            <w:r>
+              <w:rPr>
+                <w:rFonts w:ascii="Times New Roman" w:hAnsi="Times New Roman" w:cs="Times New Roman"/>
+              </w:rPr>
+              <w:t>La aplicación permite la opción de búsqueda de prendas. Esto permitirá a los usuarios encontrar prendas de manera eficiente, así como un sistema de filtrado para refinar los resultados según diferentes criterios.</w:t>
+            </w:r>
+          </w:p>
+        </w:tc>
+      </w:tr>
+      <w:tr>
+        <w:trPr>
+          <w:jc w:val="center"/>
+        </w:trPr>
+        <w:tc>
+          <w:tcPr>
+            <w:tcW w:w="7786" w:type="dxa"/>
+            <w:gridSpan w:val="2"/>
+            <w:tcBorders>
+              <w:top w:val="single" w:sz="4" w:space="0" w:color="000000"/>
+              <w:left w:val="single" w:sz="4" w:space="0" w:color="000000"/>
+              <w:bottom w:val="single" w:sz="4" w:space="0" w:color="000000"/>
+              <w:right w:val="single" w:sz="4" w:space="0" w:color="000000"/>
+            </w:tcBorders>
+            <w:shd w:val="clear" w:color="auto" w:fill="auto"/>
+            <w:tcMar>
+              <w:top w:w="0" w:type="dxa"/>
+              <w:left w:w="108" w:type="dxa"/>
+              <w:bottom w:w="0" w:type="dxa"/>
+              <w:right w:w="108" w:type="dxa"/>
+            </w:tcMar>
+          </w:tcPr>
+          <w:p>
+            <w:pPr>
+              <w:spacing w:after="0" w:line="360" w:lineRule="auto"/>
+              <w:rPr>
+                <w:rFonts w:ascii="Times New Roman" w:hAnsi="Times New Roman" w:cs="Times New Roman"/>
+                <w:b/>
+                <w:bCs/>
+              </w:rPr>
+            </w:pPr>
+            <w:r>
+              <w:rPr>
+                <w:rFonts w:ascii="Times New Roman" w:hAnsi="Times New Roman" w:cs="Times New Roman"/>
+                <w:b/>
+                <w:bCs/>
+              </w:rPr>
+              <w:t>Prioridad del requerimiento:</w:t>
+            </w:r>
+          </w:p>
+          <w:p>
+            <w:pPr>
+              <w:spacing w:after="0" w:line="360" w:lineRule="auto"/>
+              <w:rPr>
+                <w:rFonts w:ascii="Times New Roman" w:hAnsi="Times New Roman" w:cs="Times New Roman"/>
+              </w:rPr>
+            </w:pPr>
+            <w:r>
+              <w:rPr>
+                <w:rFonts w:ascii="Times New Roman" w:hAnsi="Times New Roman" w:cs="Times New Roman"/>
+              </w:rPr>
+              <w:t>Media/Alta</w:t>
+            </w:r>
+          </w:p>
+        </w:tc>
+      </w:tr>
+    </w:tbl>
+    <w:p>
+      <w:pPr>
+        <w:spacing w:line="360" w:lineRule="auto"/>
+        <w:rPr>
+          <w:rFonts w:ascii="Manrope" w:hAnsi="Manrope" w:cs="Calibri" w:hint="eastAsia"/>
+        </w:rPr>
+      </w:pPr>
+    </w:p>
+    <w:p>
+      <w:pPr>
         <w:jc w:val="both"/>
       </w:pPr>
       <w:r>
         <w:rPr>
           <w:noProof/>
         </w:rPr>
+        <mc:AlternateContent>
+          <mc:Choice Requires="wps">
+            <w:drawing>
+              <wp:anchor distT="0" distB="0" distL="114300" distR="114300" simplePos="0" relativeHeight="251667462" behindDoc="0" locked="0" layoutInCell="1" allowOverlap="1" wp14:anchorId="3B20DE71" wp14:editId="3F476889">
+                <wp:simplePos x="0" y="0"/>
+                <wp:positionH relativeFrom="margin">
+                  <wp:align>right</wp:align>
+                </wp:positionH>
+                <wp:positionV relativeFrom="paragraph">
+                  <wp:posOffset>2805430</wp:posOffset>
+                </wp:positionV>
+                <wp:extent cx="5400040" cy="156845"/>
+                <wp:effectExtent l="0" t="0" r="0" b="0"/>
+                <wp:wrapTopAndBottom/>
+                <wp:docPr id="459521990" name="Cuadro de texto 1"/>
+                <wp:cNvGraphicFramePr/>
+                <a:graphic xmlns:a="http://schemas.openxmlformats.org/drawingml/2006/main">
+                  <a:graphicData uri="http://schemas.microsoft.com/office/word/2010/wordprocessingShape">
+                    <wps:wsp>
+                      <wps:cNvSpPr txBox="1"/>
+                      <wps:spPr>
+                        <a:xfrm>
+                          <a:off x="0" y="0"/>
+                          <a:ext cx="5400040" cy="157213"/>
+                        </a:xfrm>
+                        <a:prstGeom prst="rect">
+                          <a:avLst/>
+                        </a:prstGeom>
+                        <a:solidFill>
+                          <a:prstClr val="white"/>
+                        </a:solidFill>
+                        <a:ln>
+                          <a:noFill/>
+                        </a:ln>
+                      </wps:spPr>
+                      <wps:txbx>
+                        <w:txbxContent>
+                          <w:p>
+                            <w:pPr>
+                              <w:pStyle w:val="Descripcin"/>
+                              <w:rPr>
+                                <w:sz w:val="16"/>
+                                <w:szCs w:val="16"/>
+                              </w:rPr>
+                            </w:pPr>
+                            <w:r>
+                              <w:rPr>
+                                <w:sz w:val="16"/>
+                                <w:szCs w:val="16"/>
+                              </w:rPr>
+                              <w:t xml:space="preserve">Diagrama de Cases de Uso </w:t>
+                            </w:r>
+                            <w:r>
+                              <w:rPr>
+                                <w:sz w:val="16"/>
+                                <w:szCs w:val="16"/>
+                              </w:rPr>
+                              <w:fldChar w:fldCharType="begin"/>
+                            </w:r>
+                            <w:r>
+                              <w:rPr>
+                                <w:sz w:val="16"/>
+                                <w:szCs w:val="16"/>
+                              </w:rPr>
+                              <w:instrText xml:space="preserve"> SEQ Diagrama_de_Cases_de_Uso \* ARABIC </w:instrText>
+                            </w:r>
+                            <w:r>
+                              <w:rPr>
+                                <w:sz w:val="16"/>
+                                <w:szCs w:val="16"/>
+                              </w:rPr>
+                              <w:fldChar w:fldCharType="separate"/>
+                            </w:r>
+                            <w:r>
+                              <w:rPr>
+                                <w:noProof/>
+                                <w:sz w:val="16"/>
+                                <w:szCs w:val="16"/>
+                              </w:rPr>
+                              <w:t>1</w:t>
+                            </w:r>
+                            <w:r>
+                              <w:rPr>
+                                <w:sz w:val="16"/>
+                                <w:szCs w:val="16"/>
+                              </w:rPr>
+                              <w:fldChar w:fldCharType="end"/>
+                            </w:r>
+                            <w:r>
+                              <w:rPr>
+                                <w:sz w:val="16"/>
+                                <w:szCs w:val="16"/>
+                              </w:rPr>
+                              <w:t>: Acceso al Sistema</w:t>
+                            </w:r>
+                          </w:p>
+                        </w:txbxContent>
+                      </wps:txbx>
+                      <wps:bodyPr rot="0" spcFirstLastPara="0" vertOverflow="overflow" horzOverflow="overflow" vert="horz" wrap="square" lIns="0" tIns="0" rIns="0" bIns="0" numCol="1" spcCol="0" rtlCol="0" fromWordArt="0" anchor="t" anchorCtr="0" forceAA="0" compatLnSpc="1">
+                        <a:prstTxWarp prst="textNoShape">
+                          <a:avLst/>
+                        </a:prstTxWarp>
+                        <a:noAutofit/>
+                      </wps:bodyPr>
+                    </wps:wsp>
+                  </a:graphicData>
+                </a:graphic>
+                <wp14:sizeRelV relativeFrom="margin">
+                  <wp14:pctHeight>0</wp14:pctHeight>
+                </wp14:sizeRelV>
+              </wp:anchor>
+            </w:drawing>
+          </mc:Choice>
+          <mc:Fallback>
+            <w:pict>
+              <v:shape w14:anchorId="3B20DE71" id="_x0000_s1027" type="#_x0000_t202" style="position:absolute;left:0;text-align:left;margin-left:374pt;margin-top:220.9pt;width:425.2pt;height:12.35pt;z-index:251667462;visibility:visible;mso-wrap-style:square;mso-height-percent:0;mso-wrap-distance-left:9pt;mso-wrap-distance-top:0;mso-wrap-distance-right:9pt;mso-wrap-distance-bottom:0;mso-position-horizontal:right;mso-position-horizontal-relative:margin;mso-position-vertical:absolute;mso-position-vertical-relative:text;mso-height-percent:0;mso-height-relative:margin;v-text-anchor:top" o:gfxdata="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" stroked="f">
+                <v:textbox inset="0,0,0,0">
+                  <w:txbxContent>
+                    <w:p>
+                      <w:pPr>
+                        <w:pStyle w:val="Descripcin"/>
+                        <w:rPr>
+                          <w:sz w:val="16"/>
+                          <w:szCs w:val="16"/>
+                        </w:rPr>
+                      </w:pPr>
+                      <w:r>
+                        <w:rPr>
+                          <w:sz w:val="16"/>
+                          <w:szCs w:val="16"/>
+                        </w:rPr>
+                        <w:t xml:space="preserve">Diagrama de Cases de Uso </w:t>
+                      </w:r>
+                      <w:r>
+                        <w:rPr>
+                          <w:sz w:val="16"/>
+                          <w:szCs w:val="16"/>
+                        </w:rPr>
+                        <w:fldChar w:fldCharType="begin"/>
+                      </w:r>
+                      <w:r>
+                        <w:rPr>
+                          <w:sz w:val="16"/>
+                          <w:szCs w:val="16"/>
+                        </w:rPr>
+                        <w:instrText xml:space="preserve"> SEQ Diagrama_de_Cases_de_Uso \* ARABIC </w:instrText>
+                      </w:r>
+                      <w:r>
+                        <w:rPr>
+                          <w:sz w:val="16"/>
+                          <w:szCs w:val="16"/>
+                        </w:rPr>
+                        <w:fldChar w:fldCharType="separate"/>
+                      </w:r>
+                      <w:r>
+                        <w:rPr>
+                          <w:noProof/>
+                          <w:sz w:val="16"/>
+                          <w:szCs w:val="16"/>
+                        </w:rPr>
+                        <w:t>1</w:t>
+                      </w:r>
+                      <w:r>
+                        <w:rPr>
+                          <w:sz w:val="16"/>
+                          <w:szCs w:val="16"/>
+                        </w:rPr>
+                        <w:fldChar w:fldCharType="end"/>
+                      </w:r>
+                      <w:r>
+                        <w:rPr>
+                          <w:sz w:val="16"/>
+                          <w:szCs w:val="16"/>
+                        </w:rPr>
+                        <w:t>: Acceso al Sistema</w:t>
+                      </w:r>
+                    </w:p>
+                  </w:txbxContent>
+                </v:textbox>
+                <w10:wrap type="topAndBottom" anchorx="margin"/>
+              </v:shape>
+            </w:pict>
+          </mc:Fallback>
+        </mc:AlternateContent>
+      </w:r>
+      <w:r>
         <w:drawing>
-          <wp:inline distT="0" distB="0" distL="0" distR="0" wp14:anchorId="6A48683E" wp14:editId="3BF76AC2">
-            <wp:extent cx="5400040" cy="2766695"/>
+          <wp:anchor distT="0" distB="0" distL="114300" distR="114300" simplePos="0" relativeHeight="251665414" behindDoc="0" locked="0" layoutInCell="1" allowOverlap="1" wp14:anchorId="26760533" wp14:editId="02D2316B">
+            <wp:simplePos x="0" y="0"/>
+            <wp:positionH relativeFrom="margin">
+              <wp:align>right</wp:align>
+            </wp:positionH>
+            <wp:positionV relativeFrom="paragraph">
+              <wp:posOffset>48641</wp:posOffset>
+            </wp:positionV>
+            <wp:extent cx="5400040" cy="2769235"/>
             <wp:effectExtent l="0" t="0" r="0" b="0"/>
-            <wp:docPr id="377465872" name="Imagen 1" descr="Diagrama&#10;&#10;Descripción generada automáticamente"/>
+            <wp:wrapTopAndBottom/>
+            <wp:docPr id="1118520490" name="Imagen 1" descr="Diagrama&#10;&#10;Descripción generada automáticamente"/>
             <wp:cNvGraphicFramePr>
               <a:graphicFrameLocks xmlns:a="http://schemas.openxmlformats.org/drawingml/2006/main" noChangeAspect="1"/>
             </wp:cNvGraphicFramePr>
@@ -5166,17 +6777,11 @@
               <a:graphicData uri="http://schemas.openxmlformats.org/drawingml/2006/picture">
                 <pic:pic xmlns:pic="http://schemas.openxmlformats.org/drawingml/2006/picture">
                   <pic:nvPicPr>
-                    <pic:cNvPr id="377465872" name="Imagen 1" descr="Diagrama&#10;&#10;Descripción generada automáticamente"/>
+                    <pic:cNvPr id="1118520490" name="Imagen 1" descr="Diagrama&#10;&#10;Descripción generada automáticamente"/>
                     <pic:cNvPicPr/>
                   </pic:nvPicPr>
                   <pic:blipFill>
-                    <a:blip r:embed="rId10" cstate="print">
-                      <a:extLst>
-                        <a:ext uri="{28A0092B-C50C-407E-A947-70E740481C1C}">
-                          <a14:useLocalDpi xmlns:a14="http://schemas.microsoft.com/office/drawing/2010/main" val="0"/>
-                        </a:ext>
-                      </a:extLst>
-                    </a:blip>
+                    <a:blip r:embed="rId10"/>
                     <a:stretch>
                       <a:fillRect/>
                     </a:stretch>
@@ -5184,7 +6789,7 @@
                   <pic:spPr>
                     <a:xfrm>
                       <a:off x="0" y="0"/>
-                      <a:ext cx="5400040" cy="2766695"/>
+                      <a:ext cx="5400040" cy="2769235"/>
                     </a:xfrm>
                     <a:prstGeom prst="rect">
                       <a:avLst/>
@@ -5193,7 +6798,7 @@
                 </pic:pic>
               </a:graphicData>
             </a:graphic>
-          </wp:inline>
+          </wp:anchor>
         </w:drawing>
       </w:r>
     </w:p>
@@ -5250,6 +6855,46 @@
         <w:jc w:val="both"/>
         <w:rPr>
           <w:rFonts w:ascii="Manrope" w:hAnsi="Manrope" w:hint="eastAsia"/>
+          <w:sz w:val="40"/>
+          <w:szCs w:val="40"/>
+        </w:rPr>
+      </w:pPr>
+    </w:p>
+    <w:p>
+      <w:pPr>
+        <w:jc w:val="both"/>
+        <w:rPr>
+          <w:rFonts w:ascii="Manrope" w:hAnsi="Manrope" w:hint="eastAsia"/>
+          <w:sz w:val="40"/>
+          <w:szCs w:val="40"/>
+        </w:rPr>
+      </w:pPr>
+    </w:p>
+    <w:p>
+      <w:pPr>
+        <w:jc w:val="both"/>
+        <w:rPr>
+          <w:rFonts w:ascii="Manrope" w:hAnsi="Manrope" w:hint="eastAsia"/>
+          <w:sz w:val="40"/>
+          <w:szCs w:val="40"/>
+        </w:rPr>
+      </w:pPr>
+    </w:p>
+    <w:p>
+      <w:pPr>
+        <w:jc w:val="both"/>
+        <w:rPr>
+          <w:rFonts w:ascii="Manrope" w:hAnsi="Manrope" w:hint="eastAsia"/>
+          <w:sz w:val="40"/>
+          <w:szCs w:val="40"/>
+        </w:rPr>
+      </w:pPr>
+    </w:p>
+    <w:p>
+      <w:pPr>
+        <w:jc w:val="both"/>
+        <w:rPr>
+          <w:rFonts w:ascii="Manrope" w:hAnsi="Manrope"/>
           <w:sz w:val="40"/>
           <w:szCs w:val="40"/>
         </w:rPr>
@@ -5502,74 +7147,51 @@
           <w14:ligatures w14:val="none"/>
         </w:rPr>
       </w:pPr>
-      <w:r>
-        <w:fldChar w:fldCharType="begin"/>
-      </w:r>
-      <w:r>
-        <w:rPr>
-          <w:lang w:val="en-US"/>
-        </w:rPr>
-        <w:instrText>HYPERLINK "https://en.vogue.me/fashion/livia-firth-reveals-fashions-dirty-little-secret-we-are-all-wearing-oil-every-single-day/"</w:instrText>
-      </w:r>
-      <w:r>
-        <w:fldChar w:fldCharType="separate"/>
-      </w:r>
-      <w:r>
-        <w:rPr>
-          <w:rFonts w:ascii="Times New Roman" w:eastAsia="Times New Roman" w:hAnsi="Times New Roman" w:cs="Times New Roman"/>
-          <w:color w:val="0563C1"/>
-          <w:kern w:val="0"/>
-          <w:sz w:val="18"/>
-          <w:szCs w:val="18"/>
-          <w:u w:val="single"/>
-          <w:lang w:val="en-US"/>
-          <w14:ligatures w14:val="none"/>
-        </w:rPr>
-        <w:t>https://en.vogue.me/fashion/livia-firth-reveals-fashions-dirty-little-secret-we-are-all-wearing-oil-every-single-d</w:t>
-      </w:r>
-      <w:bookmarkStart w:id="0" w:name="_Hlt160484594"/>
-      <w:bookmarkStart w:id="1" w:name="_Hlt160484595"/>
-      <w:r>
-        <w:rPr>
-          <w:rFonts w:ascii="Times New Roman" w:eastAsia="Times New Roman" w:hAnsi="Times New Roman" w:cs="Times New Roman"/>
-          <w:color w:val="0563C1"/>
-          <w:kern w:val="0"/>
-          <w:sz w:val="18"/>
-          <w:szCs w:val="18"/>
-          <w:u w:val="single"/>
-          <w:lang w:val="en-US"/>
-          <w14:ligatures w14:val="none"/>
-        </w:rPr>
-        <w:t>a</w:t>
-      </w:r>
-      <w:bookmarkEnd w:id="0"/>
-      <w:bookmarkEnd w:id="1"/>
-      <w:r>
-        <w:rPr>
-          <w:rFonts w:ascii="Times New Roman" w:eastAsia="Times New Roman" w:hAnsi="Times New Roman" w:cs="Times New Roman"/>
-          <w:color w:val="0563C1"/>
-          <w:kern w:val="0"/>
-          <w:sz w:val="18"/>
-          <w:szCs w:val="18"/>
-          <w:u w:val="single"/>
-          <w:lang w:val="en-US"/>
-          <w14:ligatures w14:val="none"/>
-        </w:rPr>
-        <w:t>y/</w:t>
-      </w:r>
-      <w:r>
-        <w:rPr>
-          <w:rFonts w:ascii="Times New Roman" w:eastAsia="Times New Roman" w:hAnsi="Times New Roman" w:cs="Times New Roman"/>
-          <w:color w:val="0563C1"/>
-          <w:kern w:val="0"/>
-          <w:sz w:val="18"/>
-          <w:szCs w:val="18"/>
-          <w:u w:val="single"/>
-          <w:lang w:val="en-US"/>
-          <w14:ligatures w14:val="none"/>
-        </w:rPr>
-        <w:fldChar w:fldCharType="end"/>
-      </w:r>
+      <w:hyperlink r:id="rId11" w:history="1">
+        <w:r>
+          <w:rPr>
+            <w:rFonts w:ascii="Times New Roman" w:eastAsia="Times New Roman" w:hAnsi="Times New Roman" w:cs="Times New Roman"/>
+            <w:color w:val="0563C1"/>
+            <w:kern w:val="0"/>
+            <w:sz w:val="18"/>
+            <w:szCs w:val="18"/>
+            <w:u w:val="single"/>
+            <w:lang w:val="en-US"/>
+            <w14:ligatures w14:val="none"/>
+          </w:rPr>
+          <w:t>https://en.vogue.me/fashion/livia-firth-reveals-fashions-dirty-little-secret-we-are-all-wearing-oil-every-single-d</w:t>
+        </w:r>
+        <w:bookmarkStart w:id="1" w:name="_Hlt160484594"/>
+        <w:bookmarkStart w:id="2" w:name="_Hlt160484595"/>
+        <w:r>
+          <w:rPr>
+            <w:rFonts w:ascii="Times New Roman" w:eastAsia="Times New Roman" w:hAnsi="Times New Roman" w:cs="Times New Roman"/>
+            <w:color w:val="0563C1"/>
+            <w:kern w:val="0"/>
+            <w:sz w:val="18"/>
+            <w:szCs w:val="18"/>
+            <w:u w:val="single"/>
+            <w:lang w:val="en-US"/>
+            <w14:ligatures w14:val="none"/>
+          </w:rPr>
+          <w:t>a</w:t>
+        </w:r>
+        <w:bookmarkEnd w:id="1"/>
+        <w:bookmarkEnd w:id="2"/>
+        <w:r>
+          <w:rPr>
+            <w:rFonts w:ascii="Times New Roman" w:eastAsia="Times New Roman" w:hAnsi="Times New Roman" w:cs="Times New Roman"/>
+            <w:color w:val="0563C1"/>
+            <w:kern w:val="0"/>
+            <w:sz w:val="18"/>
+            <w:szCs w:val="18"/>
+            <w:u w:val="single"/>
+            <w:lang w:val="en-US"/>
+            <w14:ligatures w14:val="none"/>
+          </w:rPr>
+          <w:t>y/</w:t>
+        </w:r>
+      </w:hyperlink>
     </w:p>
     <w:p>
       <w:pPr>
@@ -5726,86 +7348,63 @@
           <w14:ligatures w14:val="none"/>
         </w:rPr>
       </w:pPr>
-      <w:r>
-        <w:fldChar w:fldCharType="begin"/>
-      </w:r>
-      <w:r>
-        <w:rPr>
-          <w:lang w:val="fr-FR"/>
-        </w:rPr>
-        <w:instrText>HYPERLINK "https://www.europarl.europa.eu/topics/en/article/20201208STO93327/the-impact-of-textile-production-and-waste-on-the-environment-infographics"</w:instrText>
-      </w:r>
-      <w:r>
-        <w:fldChar w:fldCharType="separate"/>
-      </w:r>
-      <w:r>
-        <w:rPr>
-          <w:rFonts w:ascii="Times New Roman" w:eastAsia="Times New Roman" w:hAnsi="Times New Roman" w:cs="Times New Roman"/>
-          <w:color w:val="0563C1"/>
-          <w:kern w:val="0"/>
-          <w:sz w:val="18"/>
-          <w:szCs w:val="18"/>
-          <w:u w:val="single"/>
-          <w:lang w:val="fr-FR"/>
-          <w14:ligatures w14:val="none"/>
-        </w:rPr>
-        <w:t>https://www.europarl.europa.eu/topics/en/article/202</w:t>
-      </w:r>
-      <w:bookmarkStart w:id="2" w:name="_Hlt160485384"/>
-      <w:bookmarkStart w:id="3" w:name="_Hlt160485385"/>
-      <w:bookmarkStart w:id="4" w:name="_Hlt160485388"/>
-      <w:bookmarkStart w:id="5" w:name="_Hlt160485389"/>
-      <w:bookmarkStart w:id="6" w:name="_Hlt160485400"/>
-      <w:bookmarkStart w:id="7" w:name="_Hlt160485401"/>
-      <w:bookmarkEnd w:id="2"/>
-      <w:bookmarkEnd w:id="3"/>
-      <w:bookmarkEnd w:id="4"/>
-      <w:bookmarkEnd w:id="5"/>
-      <w:bookmarkEnd w:id="6"/>
-      <w:bookmarkEnd w:id="7"/>
-      <w:r>
-        <w:rPr>
-          <w:rFonts w:ascii="Times New Roman" w:eastAsia="Times New Roman" w:hAnsi="Times New Roman" w:cs="Times New Roman"/>
-          <w:color w:val="0563C1"/>
-          <w:kern w:val="0"/>
-          <w:sz w:val="18"/>
-          <w:szCs w:val="18"/>
-          <w:u w:val="single"/>
-          <w:lang w:val="fr-FR"/>
-          <w14:ligatures w14:val="none"/>
-        </w:rPr>
-        <w:t>0</w:t>
-      </w:r>
-      <w:bookmarkStart w:id="8" w:name="_Hlt160485406"/>
-      <w:bookmarkStart w:id="9" w:name="_Hlt160485407"/>
-      <w:bookmarkEnd w:id="8"/>
-      <w:bookmarkEnd w:id="9"/>
-      <w:r>
-        <w:rPr>
-          <w:rFonts w:ascii="Times New Roman" w:eastAsia="Times New Roman" w:hAnsi="Times New Roman" w:cs="Times New Roman"/>
-          <w:color w:val="0563C1"/>
-          <w:kern w:val="0"/>
-          <w:sz w:val="18"/>
-          <w:szCs w:val="18"/>
-          <w:u w:val="single"/>
-          <w:lang w:val="fr-FR"/>
-          <w14:ligatures w14:val="none"/>
-        </w:rPr>
-        <w:t>1208STO93327/the-impact-of-textile-production-and-waste-on-the-environment-infographics</w:t>
-      </w:r>
-      <w:r>
-        <w:rPr>
-          <w:rFonts w:ascii="Times New Roman" w:eastAsia="Times New Roman" w:hAnsi="Times New Roman" w:cs="Times New Roman"/>
-          <w:color w:val="0563C1"/>
-          <w:kern w:val="0"/>
-          <w:sz w:val="18"/>
-          <w:szCs w:val="18"/>
-          <w:u w:val="single"/>
-          <w:lang w:val="fr-FR"/>
-          <w14:ligatures w14:val="none"/>
-        </w:rPr>
-        <w:fldChar w:fldCharType="end"/>
-      </w:r>
+      <w:hyperlink r:id="rId12" w:history="1">
+        <w:r>
+          <w:rPr>
+            <w:rFonts w:ascii="Times New Roman" w:eastAsia="Times New Roman" w:hAnsi="Times New Roman" w:cs="Times New Roman"/>
+            <w:color w:val="0563C1"/>
+            <w:kern w:val="0"/>
+            <w:sz w:val="18"/>
+            <w:szCs w:val="18"/>
+            <w:u w:val="single"/>
+            <w:lang w:val="fr-FR"/>
+            <w14:ligatures w14:val="none"/>
+          </w:rPr>
+          <w:t>https://www.europarl.europa.eu/topics/en/article/202</w:t>
+        </w:r>
+        <w:bookmarkStart w:id="3" w:name="_Hlt160485384"/>
+        <w:bookmarkStart w:id="4" w:name="_Hlt160485385"/>
+        <w:bookmarkStart w:id="5" w:name="_Hlt160485388"/>
+        <w:bookmarkStart w:id="6" w:name="_Hlt160485389"/>
+        <w:bookmarkStart w:id="7" w:name="_Hlt160485400"/>
+        <w:bookmarkStart w:id="8" w:name="_Hlt160485401"/>
+        <w:bookmarkEnd w:id="3"/>
+        <w:bookmarkEnd w:id="4"/>
+        <w:bookmarkEnd w:id="5"/>
+        <w:bookmarkEnd w:id="6"/>
+        <w:bookmarkEnd w:id="7"/>
+        <w:bookmarkEnd w:id="8"/>
+        <w:r>
+          <w:rPr>
+            <w:rFonts w:ascii="Times New Roman" w:eastAsia="Times New Roman" w:hAnsi="Times New Roman" w:cs="Times New Roman"/>
+            <w:color w:val="0563C1"/>
+            <w:kern w:val="0"/>
+            <w:sz w:val="18"/>
+            <w:szCs w:val="18"/>
+            <w:u w:val="single"/>
+            <w:lang w:val="fr-FR"/>
+            <w14:ligatures w14:val="none"/>
+          </w:rPr>
+          <w:t>0</w:t>
+        </w:r>
+        <w:bookmarkStart w:id="9" w:name="_Hlt160485406"/>
+        <w:bookmarkStart w:id="10" w:name="_Hlt160485407"/>
+        <w:bookmarkEnd w:id="9"/>
+        <w:bookmarkEnd w:id="10"/>
+        <w:r>
+          <w:rPr>
+            <w:rFonts w:ascii="Times New Roman" w:eastAsia="Times New Roman" w:hAnsi="Times New Roman" w:cs="Times New Roman"/>
+            <w:color w:val="0563C1"/>
+            <w:kern w:val="0"/>
+            <w:sz w:val="18"/>
+            <w:szCs w:val="18"/>
+            <w:u w:val="single"/>
+            <w:lang w:val="fr-FR"/>
+            <w14:ligatures w14:val="none"/>
+          </w:rPr>
+          <w:t>1208STO93327/the-impact-of-textile-production-and-waste-on-the-environment-infographics</w:t>
+        </w:r>
+      </w:hyperlink>
     </w:p>
     <w:p>
       <w:pPr>
@@ -5897,42 +7496,20 @@
           <w14:ligatures w14:val="none"/>
         </w:rPr>
       </w:pPr>
-      <w:r>
-        <w:fldChar w:fldCharType="begin"/>
-      </w:r>
-      <w:r>
-        <w:rPr>
-          <w:lang w:val="en-US"/>
-        </w:rPr>
-        <w:instrText>HYPERLINK "https://news.mongabay.com/2023/09/bangladesh-apparel-industry-makes-progress-in-eco-friendly-manufacturing/"</w:instrText>
-      </w:r>
-      <w:r>
-        <w:fldChar w:fldCharType="separate"/>
-      </w:r>
-      <w:r>
-        <w:rPr>
-          <w:rStyle w:val="Hipervnculo"/>
-          <w:rFonts w:ascii="Times New Roman" w:eastAsia="Times New Roman" w:hAnsi="Times New Roman" w:cs="Times New Roman"/>
-          <w:kern w:val="0"/>
-          <w:sz w:val="18"/>
-          <w:szCs w:val="18"/>
-          <w:lang w:val="en-US"/>
-          <w14:ligatures w14:val="none"/>
-        </w:rPr>
-        <w:t>https://news.mongabay.com/2023/09/bangladesh-apparel-industry-makes-progress-in-eco-friendly-manufacturing/</w:t>
-      </w:r>
-      <w:r>
-        <w:rPr>
-          <w:rStyle w:val="Hipervnculo"/>
-          <w:rFonts w:ascii="Times New Roman" w:eastAsia="Times New Roman" w:hAnsi="Times New Roman" w:cs="Times New Roman"/>
-          <w:kern w:val="0"/>
-          <w:sz w:val="18"/>
-          <w:szCs w:val="18"/>
-          <w:lang w:val="en-US"/>
-          <w14:ligatures w14:val="none"/>
-        </w:rPr>
-        <w:fldChar w:fldCharType="end"/>
-      </w:r>
+      <w:hyperlink r:id="rId13" w:history="1">
+        <w:r>
+          <w:rPr>
+            <w:rStyle w:val="Hipervnculo"/>
+            <w:rFonts w:ascii="Times New Roman" w:eastAsia="Times New Roman" w:hAnsi="Times New Roman" w:cs="Times New Roman"/>
+            <w:kern w:val="0"/>
+            <w:sz w:val="18"/>
+            <w:szCs w:val="18"/>
+            <w:lang w:val="en-US"/>
+            <w14:ligatures w14:val="none"/>
+          </w:rPr>
+          <w:t>https://news.mongabay.com/2023/09/bangladesh-apparel-industry-makes-progress-in-eco-friendly-manufacturing/</w:t>
+        </w:r>
+      </w:hyperlink>
     </w:p>
     <w:p>
       <w:pPr>
@@ -6024,42 +7601,20 @@
           <w14:ligatures w14:val="none"/>
         </w:rPr>
       </w:pPr>
-      <w:r>
-        <w:fldChar w:fldCharType="begin"/>
-      </w:r>
-      <w:r>
-        <w:rPr>
-          <w:lang w:val="en-US"/>
-        </w:rPr>
-        <w:instrText>HYPERLINK "https://theroundup.org/textile-waste-statistics/" \l ":~:text=Global%20Fashion%20Industry%20Waste,clothing%20material%20is%20actually%20plastic."</w:instrText>
-      </w:r>
-      <w:r>
-        <w:fldChar w:fldCharType="separate"/>
-      </w:r>
-      <w:r>
-        <w:rPr>
-          <w:rStyle w:val="Hipervnculo"/>
-          <w:rFonts w:ascii="Times New Roman" w:eastAsia="Times New Roman" w:hAnsi="Times New Roman" w:cs="Times New Roman"/>
-          <w:kern w:val="0"/>
-          <w:sz w:val="18"/>
-          <w:szCs w:val="18"/>
-          <w:lang w:val="en-US"/>
-          <w14:ligatures w14:val="none"/>
-        </w:rPr>
-        <w:t>https://theroundup.org/textile-waste-statistics/#:~:text=Global%20Fashion%20Industry%20Waste,clothing%20material%20is%20actually%20plastic.</w:t>
-      </w:r>
-      <w:r>
-        <w:rPr>
-          <w:rStyle w:val="Hipervnculo"/>
-          <w:rFonts w:ascii="Times New Roman" w:eastAsia="Times New Roman" w:hAnsi="Times New Roman" w:cs="Times New Roman"/>
-          <w:kern w:val="0"/>
-          <w:sz w:val="18"/>
-          <w:szCs w:val="18"/>
-          <w:lang w:val="en-US"/>
-          <w14:ligatures w14:val="none"/>
-        </w:rPr>
-        <w:fldChar w:fldCharType="end"/>
-      </w:r>
+      <w:hyperlink r:id="rId14" w:anchor=":~:text=Global%20Fashion%20Industry%20Waste,clothing%20material%20is%20actually%20plastic." w:history="1">
+        <w:r>
+          <w:rPr>
+            <w:rStyle w:val="Hipervnculo"/>
+            <w:rFonts w:ascii="Times New Roman" w:eastAsia="Times New Roman" w:hAnsi="Times New Roman" w:cs="Times New Roman"/>
+            <w:kern w:val="0"/>
+            <w:sz w:val="18"/>
+            <w:szCs w:val="18"/>
+            <w:lang w:val="en-US"/>
+            <w14:ligatures w14:val="none"/>
+          </w:rPr>
+          <w:t>https://theroundup.org/textile-waste-statistics/#:~:text=Global%20Fashion%20Industry%20Waste,clothing%20material%20is%20actually%20plastic.</w:t>
+        </w:r>
+      </w:hyperlink>
     </w:p>
     <w:p>
       <w:pPr>
@@ -6132,40 +7687,19 @@
         </w:rPr>
         <w:t xml:space="preserve">. </w:t>
       </w:r>
-      <w:r>
-        <w:fldChar w:fldCharType="begin"/>
-      </w:r>
-      <w:r>
-        <w:rPr>
-          <w:lang w:val="en-US"/>
-        </w:rPr>
-        <w:instrText>HYPERLINK "https://fastercapital.com/content/Celebrity-Influencers-and-StyleDrift--How-They-Shape-Fashion.html"</w:instrText>
-      </w:r>
-      <w:r>
-        <w:fldChar w:fldCharType="separate"/>
-      </w:r>
-      <w:r>
-        <w:rPr>
-          <w:rStyle w:val="Hipervnculo"/>
-          <w:rFonts w:ascii="Times New Roman" w:eastAsia="Times New Roman" w:hAnsi="Times New Roman" w:cs="Times New Roman"/>
-          <w:kern w:val="0"/>
-          <w:sz w:val="18"/>
-          <w:szCs w:val="18"/>
-          <w14:ligatures w14:val="none"/>
-        </w:rPr>
-        <w:t>https://fastercapital.com/content/Celebrity-Influencers-and-StyleDrift--How-They-Shape-Fashion.html</w:t>
-      </w:r>
-      <w:r>
-        <w:rPr>
-          <w:rStyle w:val="Hipervnculo"/>
-          <w:rFonts w:ascii="Times New Roman" w:eastAsia="Times New Roman" w:hAnsi="Times New Roman" w:cs="Times New Roman"/>
-          <w:kern w:val="0"/>
-          <w:sz w:val="18"/>
-          <w:szCs w:val="18"/>
-          <w14:ligatures w14:val="none"/>
-        </w:rPr>
-        <w:fldChar w:fldCharType="end"/>
-      </w:r>
+      <w:hyperlink r:id="rId15" w:history="1">
+        <w:r>
+          <w:rPr>
+            <w:rStyle w:val="Hipervnculo"/>
+            <w:rFonts w:ascii="Times New Roman" w:eastAsia="Times New Roman" w:hAnsi="Times New Roman" w:cs="Times New Roman"/>
+            <w:kern w:val="0"/>
+            <w:sz w:val="18"/>
+            <w:szCs w:val="18"/>
+            <w14:ligatures w14:val="none"/>
+          </w:rPr>
+          <w:t>https://fastercapital.com/content/Celebrity-Influencers-and-StyleDrift--How-They-Shape-Fashion.html</w:t>
+        </w:r>
+      </w:hyperlink>
       <w:r>
         <w:rPr>
           <w:color w:val="05103E"/>
@@ -6313,7 +7847,7 @@
           <w:rFonts w:ascii="Times New Roman" w:hAnsi="Times New Roman" w:cs="Times New Roman"/>
         </w:rPr>
       </w:pPr>
-      <w:hyperlink r:id="rId11" w:history="1">
+      <w:hyperlink r:id="rId16" w:history="1">
         <w:r>
           <w:rPr>
             <w:rStyle w:val="Hipervnculo"/>
@@ -7741,6 +9275,25 @@
       <w:u w:val="single"/>
     </w:rPr>
   </w:style>
+  <w:style w:type="paragraph" w:styleId="Descripcin">
+    <w:name w:val="caption"/>
+    <w:basedOn w:val="Normal"/>
+    <w:next w:val="Normal"/>
+    <w:uiPriority w:val="35"/>
+    <w:unhideWhenUsed/>
+    <w:qFormat/>
+    <w:rsid w:val="00C5793F"/>
+    <w:pPr>
+      <w:spacing w:after="200" w:line="240" w:lineRule="auto"/>
+    </w:pPr>
+    <w:rPr>
+      <w:i/>
+      <w:iCs/>
+      <w:color w:val="0E2841" w:themeColor="text2"/>
+      <w:sz w:val="18"/>
+      <w:szCs w:val="18"/>
+    </w:rPr>
+  </w:style>
 </w:styles>
 </file>
 

</xml_diff>

<commit_message>
Updates in Forgot Password, Terms and Conditions and Login
</commit_message>
<xml_diff>
--- a/Memoria/MemoriaWondrobe.docx
+++ b/Memoria/MemoriaWondrobe.docx
@@ -1651,7 +1651,7 @@
         <mc:AlternateContent>
           <mc:Choice Requires="wps">
             <w:drawing>
-              <wp:anchor distT="0" distB="46990" distL="114300" distR="114300" simplePos="0" relativeHeight="251663366" behindDoc="0" locked="0" layoutInCell="1" allowOverlap="1" wp14:anchorId="00014CA9" wp14:editId="539FBB00">
+              <wp:anchor distT="0" distB="46990" distL="114300" distR="114300" simplePos="0" relativeHeight="251663366" behindDoc="0" locked="0" layoutInCell="1" allowOverlap="1" wp14:anchorId="00014CA9" wp14:editId="3C910C90">
                 <wp:simplePos x="0" y="0"/>
                 <wp:positionH relativeFrom="margin">
                   <wp:align>left</wp:align>
@@ -1880,36 +1880,238 @@
       </w:pPr>
       <w:r>
         <w:rPr>
-          <w:rFonts w:ascii="Times New Roman" w:hAnsi="Times New Roman" w:cs="Times New Roman"/>
-        </w:rPr>
-        <w:t>En cuanto a las variables geográficas, se analizan dos aspectos: el tipo de país y la región. En</w:t>
-      </w:r>
-      <w:r>
-        <w:rPr>
-          <w:rFonts w:ascii="Times New Roman" w:hAnsi="Times New Roman" w:cs="Times New Roman"/>
-        </w:rPr>
-        <w:t xml:space="preserve"> cuanto a</w:t>
-      </w:r>
-      <w:r>
-        <w:rPr>
-          <w:rFonts w:ascii="Times New Roman" w:hAnsi="Times New Roman" w:cs="Times New Roman"/>
-        </w:rPr>
-        <w:t>l tipo de país nos encontramos con las zonas urbanas, suburbanas y rurales</w:t>
-      </w:r>
-      <w:r>
-        <w:rPr>
-          <w:rFonts w:ascii="Times New Roman" w:hAnsi="Times New Roman" w:cs="Times New Roman"/>
-        </w:rPr>
-        <w:t xml:space="preserve">, en las cuales no se aprecia diferencia entre las diferentes clases, ya que todas tienen porcentajes muy parejos. </w:t>
-      </w:r>
-      <w:r>
-        <w:rPr>
-          <w:rFonts w:ascii="Manrope" w:hAnsi="Manrope" w:hint="eastAsia"/>
+          <w:noProof/>
+        </w:rPr>
+        <mc:AlternateContent>
+          <mc:Choice Requires="wps">
+            <w:drawing>
+              <wp:anchor distT="0" distB="0" distL="114300" distR="114300" simplePos="0" relativeHeight="251671558" behindDoc="0" locked="0" layoutInCell="1" allowOverlap="1" wp14:anchorId="2EA0EBB5" wp14:editId="71A05D19">
+                <wp:simplePos x="0" y="0"/>
+                <wp:positionH relativeFrom="margin">
+                  <wp:align>left</wp:align>
+                </wp:positionH>
+                <wp:positionV relativeFrom="paragraph">
+                  <wp:posOffset>3276327</wp:posOffset>
+                </wp:positionV>
+                <wp:extent cx="4330065" cy="156210"/>
+                <wp:effectExtent l="0" t="0" r="0" b="0"/>
+                <wp:wrapTopAndBottom/>
+                <wp:docPr id="630421891" name="Cuadro de texto 1"/>
+                <wp:cNvGraphicFramePr/>
+                <a:graphic xmlns:a="http://schemas.openxmlformats.org/drawingml/2006/main">
+                  <a:graphicData uri="http://schemas.microsoft.com/office/word/2010/wordprocessingShape">
+                    <wps:wsp>
+                      <wps:cNvSpPr txBox="1"/>
+                      <wps:spPr>
+                        <a:xfrm>
+                          <a:off x="0" y="0"/>
+                          <a:ext cx="4330065" cy="156210"/>
+                        </a:xfrm>
+                        <a:prstGeom prst="rect">
+                          <a:avLst/>
+                        </a:prstGeom>
+                        <a:solidFill>
+                          <a:prstClr val="white"/>
+                        </a:solidFill>
+                        <a:ln>
+                          <a:noFill/>
+                        </a:ln>
+                      </wps:spPr>
+                      <wps:txbx>
+                        <w:txbxContent>
+                          <w:p>
+                            <w:pPr>
+                              <w:pStyle w:val="Descripcin"/>
+                              <w:rPr>
+                                <w:rFonts w:ascii="Manrope" w:hAnsi="Manrope"/>
+                                <w:sz w:val="40"/>
+                                <w:szCs w:val="40"/>
+                              </w:rPr>
+                            </w:pPr>
+                            <w:r>
+                              <w:t xml:space="preserve">Tabla </w:t>
+                            </w:r>
+                            <w:r>
+                              <w:fldChar w:fldCharType="begin"/>
+                            </w:r>
+                            <w:r>
+                              <w:instrText xml:space="preserve"> SEQ Tabla \* ARABIC </w:instrText>
+                            </w:r>
+                            <w:r>
+                              <w:fldChar w:fldCharType="separate"/>
+                            </w:r>
+                            <w:r>
+                              <w:rPr>
+                                <w:noProof/>
+                              </w:rPr>
+                              <w:t>2</w:t>
+                            </w:r>
+                            <w:r>
+                              <w:fldChar w:fldCharType="end"/>
+                            </w:r>
+                            <w:r>
+                              <w:t xml:space="preserve"> : </w:t>
+                            </w:r>
+                            <w:r>
+                              <w:t>Porcentaje de adultos que alguna vez han usado…</w:t>
+                            </w:r>
+                          </w:p>
+                        </w:txbxContent>
+                      </wps:txbx>
+                      <wps:bodyPr rot="0" spcFirstLastPara="0" vertOverflow="overflow" horzOverflow="overflow" vert="horz" wrap="square" lIns="0" tIns="0" rIns="0" bIns="0" numCol="1" spcCol="0" rtlCol="0" fromWordArt="0" anchor="t" anchorCtr="0" forceAA="0" compatLnSpc="1">
+                        <a:prstTxWarp prst="textNoShape">
+                          <a:avLst/>
+                        </a:prstTxWarp>
+                        <a:noAutofit/>
+                      </wps:bodyPr>
+                    </wps:wsp>
+                  </a:graphicData>
+                </a:graphic>
+                <wp14:sizeRelV relativeFrom="margin">
+                  <wp14:pctHeight>0</wp14:pctHeight>
+                </wp14:sizeRelV>
+              </wp:anchor>
+            </w:drawing>
+          </mc:Choice>
+          <mc:Fallback>
+            <w:pict>
+              <v:shape w14:anchorId="2EA0EBB5" id="_x0000_s1027" type="#_x0000_t202" style="position:absolute;left:0;text-align:left;margin-left:0;margin-top:258pt;width:340.95pt;height:12.3pt;z-index:251671558;visibility:visible;mso-wrap-style:square;mso-height-percent:0;mso-wrap-distance-left:9pt;mso-wrap-distance-top:0;mso-wrap-distance-right:9pt;mso-wrap-distance-bottom:0;mso-position-horizontal:left;mso-position-horizontal-relative:margin;mso-position-vertical:absolute;mso-position-vertical-relative:text;mso-height-percent:0;mso-height-relative:margin;v-text-anchor:top" o:gfxdata="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" stroked="f">
+                <v:textbox inset="0,0,0,0">
+                  <w:txbxContent>
+                    <w:p>
+                      <w:pPr>
+                        <w:pStyle w:val="Descripcin"/>
+                        <w:rPr>
+                          <w:rFonts w:ascii="Manrope" w:hAnsi="Manrope"/>
+                          <w:sz w:val="40"/>
+                          <w:szCs w:val="40"/>
+                        </w:rPr>
+                      </w:pPr>
+                      <w:r>
+                        <w:t xml:space="preserve">Tabla </w:t>
+                      </w:r>
+                      <w:r>
+                        <w:fldChar w:fldCharType="begin"/>
+                      </w:r>
+                      <w:r>
+                        <w:instrText xml:space="preserve"> SEQ Tabla \* ARABIC </w:instrText>
+                      </w:r>
+                      <w:r>
+                        <w:fldChar w:fldCharType="separate"/>
+                      </w:r>
+                      <w:r>
+                        <w:rPr>
+                          <w:noProof/>
+                        </w:rPr>
+                        <w:t>2</w:t>
+                      </w:r>
+                      <w:r>
+                        <w:fldChar w:fldCharType="end"/>
+                      </w:r>
+                      <w:r>
+                        <w:t xml:space="preserve"> : </w:t>
+                      </w:r>
+                      <w:r>
+                        <w:t>Porcentaje de adultos que alguna vez han usado…</w:t>
+                      </w:r>
+                    </w:p>
+                  </w:txbxContent>
+                </v:textbox>
+                <w10:wrap type="topAndBottom" anchorx="margin"/>
+              </v:shape>
+            </w:pict>
+          </mc:Fallback>
+        </mc:AlternateContent>
+      </w:r>
+      <w:r>
+        <w:rPr>
+          <w:rFonts w:ascii="Manrope" w:hAnsi="Manrope"/>
           <w:sz w:val="40"/>
           <w:szCs w:val="40"/>
         </w:rPr>
-        <w:br w:type="page"/>
-      </w:r>
+        <w:drawing>
+          <wp:anchor distT="0" distB="0" distL="114300" distR="114300" simplePos="0" relativeHeight="251669510" behindDoc="0" locked="0" layoutInCell="1" allowOverlap="1" wp14:anchorId="0EE84B41" wp14:editId="55C2A9CB">
+            <wp:simplePos x="0" y="0"/>
+            <wp:positionH relativeFrom="margin">
+              <wp:align>left</wp:align>
+            </wp:positionH>
+            <wp:positionV relativeFrom="paragraph">
+              <wp:posOffset>2642235</wp:posOffset>
+            </wp:positionV>
+            <wp:extent cx="4330065" cy="641350"/>
+            <wp:effectExtent l="0" t="0" r="0" b="6350"/>
+            <wp:wrapTopAndBottom/>
+            <wp:docPr id="455207236" name="Imagen 1" descr="Imagen que contiene Escala de tiempo&#10;&#10;Descripción generada automáticamente"/>
+            <wp:cNvGraphicFramePr>
+              <a:graphicFrameLocks xmlns:a="http://schemas.openxmlformats.org/drawingml/2006/main" noChangeAspect="1"/>
+            </wp:cNvGraphicFramePr>
+            <a:graphic xmlns:a="http://schemas.openxmlformats.org/drawingml/2006/main">
+              <a:graphicData uri="http://schemas.openxmlformats.org/drawingml/2006/picture">
+                <pic:pic xmlns:pic="http://schemas.openxmlformats.org/drawingml/2006/picture">
+                  <pic:nvPicPr>
+                    <pic:cNvPr id="455207236" name="Imagen 1" descr="Imagen que contiene Escala de tiempo&#10;&#10;Descripción generada automáticamente"/>
+                    <pic:cNvPicPr/>
+                  </pic:nvPicPr>
+                  <pic:blipFill>
+                    <a:blip r:embed="rId10"/>
+                    <a:stretch>
+                      <a:fillRect/>
+                    </a:stretch>
+                  </pic:blipFill>
+                  <pic:spPr>
+                    <a:xfrm>
+                      <a:off x="0" y="0"/>
+                      <a:ext cx="4330065" cy="641350"/>
+                    </a:xfrm>
+                    <a:prstGeom prst="rect">
+                      <a:avLst/>
+                    </a:prstGeom>
+                  </pic:spPr>
+                </pic:pic>
+              </a:graphicData>
+            </a:graphic>
+            <wp14:sizeRelH relativeFrom="margin">
+              <wp14:pctWidth>0</wp14:pctWidth>
+            </wp14:sizeRelH>
+            <wp14:sizeRelV relativeFrom="margin">
+              <wp14:pctHeight>0</wp14:pctHeight>
+            </wp14:sizeRelV>
+          </wp:anchor>
+        </w:drawing>
+      </w:r>
+      <w:r>
+        <w:rPr>
+          <w:rFonts w:ascii="Times New Roman" w:hAnsi="Times New Roman" w:cs="Times New Roman"/>
+        </w:rPr>
+        <w:t>En cuanto a las variables geográficas, se analizan dos aspectos: el tipo de país y la región. En</w:t>
+      </w:r>
+      <w:r>
+        <w:rPr>
+          <w:rFonts w:ascii="Times New Roman" w:hAnsi="Times New Roman" w:cs="Times New Roman"/>
+        </w:rPr>
+        <w:t xml:space="preserve"> cuanto a</w:t>
+      </w:r>
+      <w:r>
+        <w:rPr>
+          <w:rFonts w:ascii="Times New Roman" w:hAnsi="Times New Roman" w:cs="Times New Roman"/>
+        </w:rPr>
+        <w:t>l tipo de país nos encontramos con las zonas urbanas, suburbanas y rurales</w:t>
+      </w:r>
+      <w:r>
+        <w:rPr>
+          <w:rFonts w:ascii="Times New Roman" w:hAnsi="Times New Roman" w:cs="Times New Roman"/>
+        </w:rPr>
+        <w:t xml:space="preserve">, en las cuales no se aprecia diferencia entre las diferentes clases, ya que todas tienen porcentajes muy parejos. </w:t>
+      </w:r>
+    </w:p>
+    <w:p>
+      <w:pPr>
+        <w:spacing w:line="360" w:lineRule="auto"/>
+        <w:jc w:val="both"/>
+        <w:rPr>
+          <w:rFonts w:ascii="Times New Roman" w:hAnsi="Times New Roman" w:cs="Times New Roman"/>
+        </w:rPr>
+      </w:pPr>
     </w:p>
     <w:p>
       <w:pPr>
@@ -1922,7 +2124,6 @@
           <w:bCs/>
           <w:noProof/>
         </w:rPr>
-        <w:lastRenderedPageBreak/>
         <mc:AlternateContent>
           <mc:Choice Requires="wps">
             <w:drawing>
@@ -2053,6 +2254,7 @@
                 <w:b/>
                 <w:bCs/>
               </w:rPr>
+              <w:lastRenderedPageBreak/>
               <w:t>Identificación del requerimiento:</w:t>
             </w:r>
           </w:p>
@@ -2691,7 +2893,6 @@
               <w:rPr>
                 <w:rFonts w:ascii="Times New Roman" w:hAnsi="Times New Roman" w:cs="Times New Roman"/>
               </w:rPr>
-              <w:lastRenderedPageBreak/>
               <w:t>Se debe verificar la autenticidad de las credenciales proporcionadas por el usuario durante el inicio de sesión.</w:t>
             </w:r>
           </w:p>
@@ -2733,7 +2934,6 @@
                 <w:b/>
                 <w:bCs/>
               </w:rPr>
-              <w:lastRenderedPageBreak/>
               <w:t>Descripción del requerimiento:</w:t>
             </w:r>
           </w:p>
@@ -2781,7 +2981,14 @@
               <w:rPr>
                 <w:rFonts w:ascii="Times New Roman" w:hAnsi="Times New Roman" w:cs="Times New Roman"/>
               </w:rPr>
-              <w:t>, su nombre de usuario y contraseña en los campos correspondientes. La aplicación debe verificar la autenticidad de la información introducida antes de dar acceso a la página principal.</w:t>
+              <w:t xml:space="preserve">, su nombre de usuario y contraseña en los campos correspondientes. La aplicación </w:t>
+            </w:r>
+            <w:r>
+              <w:rPr>
+                <w:rFonts w:ascii="Times New Roman" w:hAnsi="Times New Roman" w:cs="Times New Roman"/>
+              </w:rPr>
+              <w:lastRenderedPageBreak/>
+              <w:t>debe verificar la autenticidad de la información introducida antes de dar acceso a la página principal.</w:t>
             </w:r>
           </w:p>
         </w:tc>
@@ -2823,6 +3030,7 @@
                 <w:b/>
                 <w:bCs/>
               </w:rPr>
+              <w:lastRenderedPageBreak/>
               <w:t>Prioridad del requerimiento:</w:t>
             </w:r>
           </w:p>
@@ -2847,7 +3055,7 @@
       <w:pPr>
         <w:spacing w:line="360" w:lineRule="auto"/>
         <w:rPr>
-          <w:rFonts w:ascii="Manrope" w:hAnsi="Manrope" w:cs="Calibri"/>
+          <w:rFonts w:ascii="Manrope" w:hAnsi="Manrope" w:cs="Calibri" w:hint="eastAsia"/>
         </w:rPr>
       </w:pPr>
     </w:p>
@@ -3267,7 +3475,7 @@
       <w:pPr>
         <w:spacing w:line="360" w:lineRule="auto"/>
         <w:rPr>
-          <w:rFonts w:ascii="Manrope" w:hAnsi="Manrope" w:cs="Calibri"/>
+          <w:rFonts w:ascii="Manrope" w:hAnsi="Manrope" w:cs="Calibri" w:hint="eastAsia"/>
         </w:rPr>
       </w:pPr>
     </w:p>
@@ -3432,13 +3640,7 @@
               <w:rPr>
                 <w:rFonts w:ascii="Times New Roman" w:hAnsi="Times New Roman" w:cs="Times New Roman"/>
               </w:rPr>
-              <w:t xml:space="preserve">Mostrar </w:t>
-            </w:r>
-            <w:r>
-              <w:rPr>
-                <w:rFonts w:ascii="Times New Roman" w:hAnsi="Times New Roman" w:cs="Times New Roman"/>
-              </w:rPr>
-              <w:t>Términos y Condiciones</w:t>
+              <w:t>Mostrar Términos y Condiciones</w:t>
             </w:r>
           </w:p>
         </w:tc>
@@ -3479,7 +3681,6 @@
                 <w:b/>
                 <w:bCs/>
               </w:rPr>
-              <w:lastRenderedPageBreak/>
               <w:t>Características:</w:t>
             </w:r>
           </w:p>
@@ -4102,7 +4303,7 @@
       <w:pPr>
         <w:spacing w:line="360" w:lineRule="auto"/>
         <w:rPr>
-          <w:rFonts w:ascii="Manrope" w:hAnsi="Manrope" w:cs="Calibri"/>
+          <w:rFonts w:ascii="Manrope" w:hAnsi="Manrope" w:cs="Calibri" w:hint="eastAsia"/>
         </w:rPr>
       </w:pPr>
     </w:p>
@@ -4453,14 +4654,7 @@
               <w:rPr>
                 <w:rFonts w:ascii="Times New Roman" w:hAnsi="Times New Roman" w:cs="Times New Roman"/>
               </w:rPr>
-              <w:t xml:space="preserve">realizar búsquedas para encontrar a aquella persona que quiera seguir, si la </w:t>
-            </w:r>
-            <w:r>
-              <w:rPr>
-                <w:rFonts w:ascii="Times New Roman" w:hAnsi="Times New Roman" w:cs="Times New Roman"/>
-              </w:rPr>
-              <w:lastRenderedPageBreak/>
-              <w:t>encuentra deberá ser</w:t>
+              <w:t>realizar búsquedas para encontrar a aquella persona que quiera seguir, si la encuentra deberá ser</w:t>
             </w:r>
             <w:r>
               <w:rPr>
@@ -4508,7 +4702,6 @@
                 <w:b/>
                 <w:bCs/>
               </w:rPr>
-              <w:lastRenderedPageBreak/>
               <w:t>Prioridad del requerimiento:</w:t>
             </w:r>
           </w:p>
@@ -4587,6 +4780,7 @@
                 <w:b/>
                 <w:bCs/>
               </w:rPr>
+              <w:lastRenderedPageBreak/>
               <w:t>Identificación del requerimiento:</w:t>
             </w:r>
           </w:p>
@@ -5287,14 +5481,7 @@
               <w:rPr>
                 <w:rFonts w:ascii="Times New Roman" w:hAnsi="Times New Roman" w:cs="Times New Roman"/>
               </w:rPr>
-              <w:t xml:space="preserve">Los usuarios deben poder agregar fácilmente nuevas prendas a la aplicación mediante el escaneo de </w:t>
-            </w:r>
-            <w:r>
-              <w:rPr>
-                <w:rFonts w:ascii="Times New Roman" w:hAnsi="Times New Roman" w:cs="Times New Roman"/>
-              </w:rPr>
-              <w:lastRenderedPageBreak/>
-              <w:t>imágenes. Se debe ofrecer campos para ingresar detalles clave sobre la prenda.</w:t>
+              <w:t>Los usuarios deben poder agregar fácilmente nuevas prendas a la aplicación mediante el escaneo de imágenes. Se debe ofrecer campos para ingresar detalles clave sobre la prenda.</w:t>
             </w:r>
           </w:p>
         </w:tc>
@@ -5336,7 +5523,6 @@
                 <w:b/>
                 <w:bCs/>
               </w:rPr>
-              <w:lastRenderedPageBreak/>
               <w:t>Prioridad del requerimiento:</w:t>
             </w:r>
           </w:p>
@@ -5415,6 +5601,7 @@
                 <w:b/>
                 <w:bCs/>
               </w:rPr>
+              <w:lastRenderedPageBreak/>
               <w:t>Identificación del requerimiento:</w:t>
             </w:r>
           </w:p>
@@ -6282,6 +6469,7 @@
                 <w:b/>
                 <w:bCs/>
               </w:rPr>
+              <w:lastRenderedPageBreak/>
               <w:t>Nombre del Requerimiento:</w:t>
             </w:r>
           </w:p>
@@ -6559,9 +6747,90 @@
       <w:pPr>
         <w:spacing w:line="360" w:lineRule="auto"/>
         <w:rPr>
-          <w:rFonts w:ascii="Manrope" w:hAnsi="Manrope" w:cs="Calibri" w:hint="eastAsia"/>
-        </w:rPr>
-      </w:pPr>
+          <w:rFonts w:ascii="Manrope" w:hAnsi="Manrope" w:cs="Calibri"/>
+        </w:rPr>
+      </w:pPr>
+    </w:p>
+    <w:p>
+      <w:pPr>
+        <w:jc w:val="both"/>
+        <w:rPr>
+          <w:rFonts w:hint="eastAsia"/>
+        </w:rPr>
+      </w:pPr>
+      <w:r>
+        <w:rPr>
+          <w:rFonts w:ascii="Gelosa Cara" w:hAnsi="Gelosa Cara"/>
+          <w:b/>
+          <w:bCs/>
+          <w:noProof/>
+        </w:rPr>
+        <mc:AlternateContent>
+          <mc:Choice Requires="wps">
+            <w:drawing>
+              <wp:anchor distT="0" distB="0" distL="114300" distR="114300" simplePos="0" relativeHeight="251673606" behindDoc="0" locked="0" layoutInCell="1" allowOverlap="1" wp14:anchorId="57BED76E" wp14:editId="4F5B8149">
+                <wp:simplePos x="0" y="0"/>
+                <wp:positionH relativeFrom="margin">
+                  <wp:align>left</wp:align>
+                </wp:positionH>
+                <wp:positionV relativeFrom="paragraph">
+                  <wp:posOffset>350772</wp:posOffset>
+                </wp:positionV>
+                <wp:extent cx="5396231" cy="0"/>
+                <wp:effectExtent l="0" t="0" r="0" b="0"/>
+                <wp:wrapNone/>
+                <wp:docPr id="343618764" name="Conector recto 7"/>
+                <wp:cNvGraphicFramePr/>
+                <a:graphic xmlns:a="http://schemas.openxmlformats.org/drawingml/2006/main">
+                  <a:graphicData uri="http://schemas.microsoft.com/office/word/2010/wordprocessingShape">
+                    <wps:wsp>
+                      <wps:cNvCnPr/>
+                      <wps:spPr>
+                        <a:xfrm>
+                          <a:off x="0" y="0"/>
+                          <a:ext cx="5396231" cy="0"/>
+                        </a:xfrm>
+                        <a:prstGeom prst="straightConnector1">
+                          <a:avLst/>
+                        </a:prstGeom>
+                        <a:noFill/>
+                        <a:ln w="3172" cap="flat">
+                          <a:solidFill>
+                            <a:srgbClr val="000000"/>
+                          </a:solidFill>
+                          <a:prstDash val="solid"/>
+                          <a:miter/>
+                        </a:ln>
+                      </wps:spPr>
+                      <wps:bodyPr/>
+                    </wps:wsp>
+                  </a:graphicData>
+                </a:graphic>
+              </wp:anchor>
+            </w:drawing>
+          </mc:Choice>
+          <mc:Fallback>
+            <w:pict>
+              <v:shapetype w14:anchorId="4C5F4C1B" id="_x0000_t32" coordsize="21600,21600" o:spt="32" o:oned="t" path="m,l21600,21600e" filled="f">
+                <v:path arrowok="t" fillok="f" o:connecttype="none"/>
+                <o:lock v:ext="edit" shapetype="t"/>
+              </v:shapetype>
+              <v:shape id="Conector recto 7" o:spid="_x0000_s1026" type="#_x0000_t32" style="position:absolute;margin-left:0;margin-top:27.6pt;width:424.9pt;height:0;z-index:251673606;visibility:visible;mso-wrap-style:square;mso-wrap-distance-left:9pt;mso-wrap-distance-top:0;mso-wrap-distance-right:9pt;mso-wrap-distance-bottom:0;mso-position-horizontal:left;mso-position-horizontal-relative:margin;mso-position-vertical:absolute;mso-position-vertical-relative:text" o:gfxdata="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" strokeweight=".08811mm">
+                <v:stroke joinstyle="miter"/>
+                <w10:wrap anchorx="margin"/>
+              </v:shape>
+            </w:pict>
+          </mc:Fallback>
+        </mc:AlternateContent>
+      </w:r>
+      <w:r>
+        <w:rPr>
+          <w:rFonts w:ascii="Manrope" w:hAnsi="Manrope"/>
+          <w:sz w:val="40"/>
+          <w:szCs w:val="40"/>
+        </w:rPr>
+        <w:t xml:space="preserve">Casos de uso  </w:t>
+      </w:r>
     </w:p>
     <w:p>
       <w:pPr>
@@ -6686,7 +6955,7 @@
           </mc:Choice>
           <mc:Fallback>
             <w:pict>
-              <v:shape w14:anchorId="3B20DE71" id="_x0000_s1027" type="#_x0000_t202" style="position:absolute;left:0;text-align:left;margin-left:374pt;margin-top:220.9pt;width:425.2pt;height:12.35pt;z-index:251667462;visibility:visible;mso-wrap-style:square;mso-height-percent:0;mso-wrap-distance-left:9pt;mso-wrap-distance-top:0;mso-wrap-distance-right:9pt;mso-wrap-distance-bottom:0;mso-position-horizontal:right;mso-position-horizontal-relative:margin;mso-position-vertical:absolute;mso-position-vertical-relative:text;mso-height-percent:0;mso-height-relative:margin;v-text-anchor:top" o:gfxdata="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" stroked="f">
+              <v:shape w14:anchorId="3B20DE71" id="_x0000_s1028" type="#_x0000_t202" style="position:absolute;left:0;text-align:left;margin-left:374pt;margin-top:220.9pt;width:425.2pt;height:12.35pt;z-index:251667462;visibility:visible;mso-wrap-style:square;mso-height-percent:0;mso-wrap-distance-left:9pt;mso-wrap-distance-top:0;mso-wrap-distance-right:9pt;mso-wrap-distance-bottom:0;mso-position-horizontal:right;mso-position-horizontal-relative:margin;mso-position-vertical:absolute;mso-position-vertical-relative:text;mso-height-percent:0;mso-height-relative:margin;v-text-anchor:top" o:gfxdata="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" stroked="f">
                 <v:textbox inset="0,0,0,0">
                   <w:txbxContent>
                     <w:p>
@@ -6757,6 +7026,9 @@
         </mc:AlternateContent>
       </w:r>
       <w:r>
+        <w:rPr>
+          <w:noProof/>
+        </w:rPr>
         <w:drawing>
           <wp:anchor distT="0" distB="0" distL="114300" distR="114300" simplePos="0" relativeHeight="251665414" behindDoc="0" locked="0" layoutInCell="1" allowOverlap="1" wp14:anchorId="26760533" wp14:editId="02D2316B">
             <wp:simplePos x="0" y="0"/>
@@ -6781,7 +7053,7 @@
                     <pic:cNvPicPr/>
                   </pic:nvPicPr>
                   <pic:blipFill>
-                    <a:blip r:embed="rId10"/>
+                    <a:blip r:embed="rId11"/>
                     <a:stretch>
                       <a:fillRect/>
                     </a:stretch>
@@ -6894,6 +7166,106 @@
       <w:pPr>
         <w:jc w:val="both"/>
         <w:rPr>
+          <w:rFonts w:ascii="Manrope" w:hAnsi="Manrope" w:hint="eastAsia"/>
+          <w:sz w:val="40"/>
+          <w:szCs w:val="40"/>
+        </w:rPr>
+      </w:pPr>
+    </w:p>
+    <w:p>
+      <w:pPr>
+        <w:jc w:val="both"/>
+        <w:rPr>
+          <w:rFonts w:ascii="Manrope" w:hAnsi="Manrope"/>
+          <w:sz w:val="40"/>
+          <w:szCs w:val="40"/>
+        </w:rPr>
+      </w:pPr>
+    </w:p>
+    <w:p>
+      <w:pPr>
+        <w:jc w:val="both"/>
+        <w:rPr>
+          <w:rFonts w:ascii="Manrope" w:hAnsi="Manrope"/>
+          <w:sz w:val="40"/>
+          <w:szCs w:val="40"/>
+        </w:rPr>
+      </w:pPr>
+    </w:p>
+    <w:p>
+      <w:pPr>
+        <w:jc w:val="both"/>
+        <w:rPr>
+          <w:rFonts w:ascii="Manrope" w:hAnsi="Manrope"/>
+          <w:sz w:val="40"/>
+          <w:szCs w:val="40"/>
+        </w:rPr>
+      </w:pPr>
+    </w:p>
+    <w:p>
+      <w:pPr>
+        <w:jc w:val="both"/>
+        <w:rPr>
+          <w:rFonts w:ascii="Manrope" w:hAnsi="Manrope"/>
+          <w:sz w:val="40"/>
+          <w:szCs w:val="40"/>
+        </w:rPr>
+      </w:pPr>
+    </w:p>
+    <w:p>
+      <w:pPr>
+        <w:jc w:val="both"/>
+        <w:rPr>
+          <w:rFonts w:ascii="Manrope" w:hAnsi="Manrope"/>
+          <w:sz w:val="40"/>
+          <w:szCs w:val="40"/>
+        </w:rPr>
+      </w:pPr>
+    </w:p>
+    <w:p>
+      <w:pPr>
+        <w:jc w:val="both"/>
+        <w:rPr>
+          <w:rFonts w:ascii="Manrope" w:hAnsi="Manrope"/>
+          <w:sz w:val="40"/>
+          <w:szCs w:val="40"/>
+        </w:rPr>
+      </w:pPr>
+    </w:p>
+    <w:p>
+      <w:pPr>
+        <w:jc w:val="both"/>
+        <w:rPr>
+          <w:rFonts w:ascii="Manrope" w:hAnsi="Manrope"/>
+          <w:sz w:val="40"/>
+          <w:szCs w:val="40"/>
+        </w:rPr>
+      </w:pPr>
+    </w:p>
+    <w:p>
+      <w:pPr>
+        <w:jc w:val="both"/>
+        <w:rPr>
+          <w:rFonts w:ascii="Manrope" w:hAnsi="Manrope"/>
+          <w:sz w:val="40"/>
+          <w:szCs w:val="40"/>
+        </w:rPr>
+      </w:pPr>
+    </w:p>
+    <w:p>
+      <w:pPr>
+        <w:jc w:val="both"/>
+        <w:rPr>
+          <w:rFonts w:ascii="Manrope" w:hAnsi="Manrope"/>
+          <w:sz w:val="40"/>
+          <w:szCs w:val="40"/>
+        </w:rPr>
+      </w:pPr>
+    </w:p>
+    <w:p>
+      <w:pPr>
+        <w:jc w:val="both"/>
+        <w:rPr>
           <w:rFonts w:ascii="Manrope" w:hAnsi="Manrope"/>
           <w:sz w:val="40"/>
           <w:szCs w:val="40"/>
@@ -6924,6 +7296,7 @@
           <w:bCs/>
           <w:noProof/>
         </w:rPr>
+        <w:lastRenderedPageBreak/>
         <mc:AlternateContent>
           <mc:Choice Requires="wps">
             <w:drawing>
@@ -7147,7 +7520,7 @@
           <w14:ligatures w14:val="none"/>
         </w:rPr>
       </w:pPr>
-      <w:hyperlink r:id="rId11" w:history="1">
+      <w:hyperlink r:id="rId12" w:history="1">
         <w:r>
           <w:rPr>
             <w:rFonts w:ascii="Times New Roman" w:eastAsia="Times New Roman" w:hAnsi="Times New Roman" w:cs="Times New Roman"/>
@@ -7348,7 +7721,7 @@
           <w14:ligatures w14:val="none"/>
         </w:rPr>
       </w:pPr>
-      <w:hyperlink r:id="rId12" w:history="1">
+      <w:hyperlink r:id="rId13" w:history="1">
         <w:r>
           <w:rPr>
             <w:rFonts w:ascii="Times New Roman" w:eastAsia="Times New Roman" w:hAnsi="Times New Roman" w:cs="Times New Roman"/>
@@ -7496,7 +7869,7 @@
           <w14:ligatures w14:val="none"/>
         </w:rPr>
       </w:pPr>
-      <w:hyperlink r:id="rId13" w:history="1">
+      <w:hyperlink r:id="rId14" w:history="1">
         <w:r>
           <w:rPr>
             <w:rStyle w:val="Hipervnculo"/>
@@ -7601,7 +7974,7 @@
           <w14:ligatures w14:val="none"/>
         </w:rPr>
       </w:pPr>
-      <w:hyperlink r:id="rId14" w:anchor=":~:text=Global%20Fashion%20Industry%20Waste,clothing%20material%20is%20actually%20plastic." w:history="1">
+      <w:hyperlink r:id="rId15" w:anchor=":~:text=Global%20Fashion%20Industry%20Waste,clothing%20material%20is%20actually%20plastic." w:history="1">
         <w:r>
           <w:rPr>
             <w:rStyle w:val="Hipervnculo"/>
@@ -7687,7 +8060,7 @@
         </w:rPr>
         <w:t xml:space="preserve">. </w:t>
       </w:r>
-      <w:hyperlink r:id="rId15" w:history="1">
+      <w:hyperlink r:id="rId16" w:history="1">
         <w:r>
           <w:rPr>
             <w:rStyle w:val="Hipervnculo"/>
@@ -7844,10 +8217,15 @@
       <w:pPr>
         <w:jc w:val="both"/>
         <w:rPr>
-          <w:rFonts w:ascii="Times New Roman" w:hAnsi="Times New Roman" w:cs="Times New Roman"/>
-        </w:rPr>
-      </w:pPr>
-      <w:hyperlink r:id="rId16" w:history="1">
+          <w:rStyle w:val="Hipervnculo"/>
+          <w:rFonts w:ascii="Times New Roman" w:eastAsia="Times New Roman" w:hAnsi="Times New Roman" w:cs="Times New Roman"/>
+          <w:kern w:val="0"/>
+          <w:sz w:val="18"/>
+          <w:szCs w:val="18"/>
+          <w14:ligatures w14:val="none"/>
+        </w:rPr>
+      </w:pPr>
+      <w:hyperlink r:id="rId17" w:history="1">
         <w:r>
           <w:rPr>
             <w:rStyle w:val="Hipervnculo"/>
@@ -7858,6 +8236,211 @@
             <w14:ligatures w14:val="none"/>
           </w:rPr>
           <w:t>https://www.europarl.europa.eu/topics/es/article/20201208STO93327/el-impacto-de-la-produccion-textil-y-de-los-residuos-en-el-medio-ambiente</w:t>
+        </w:r>
+      </w:hyperlink>
+    </w:p>
+    <w:p>
+      <w:pPr>
+        <w:spacing w:after="0"/>
+        <w:jc w:val="both"/>
+        <w:rPr>
+          <w:rFonts w:ascii="Times New Roman" w:eastAsia="Times New Roman" w:hAnsi="Times New Roman" w:cs="Times New Roman"/>
+          <w:kern w:val="0"/>
+          <w:sz w:val="18"/>
+          <w:szCs w:val="18"/>
+          <w:lang w:val="en-US"/>
+          <w14:ligatures w14:val="none"/>
+        </w:rPr>
+      </w:pPr>
+      <w:r>
+        <w:rPr>
+          <w:rStyle w:val="Hipervnculo"/>
+          <w:rFonts w:ascii="Times New Roman" w:eastAsia="Times New Roman" w:hAnsi="Times New Roman" w:cs="Times New Roman"/>
+          <w:color w:val="auto"/>
+          <w:kern w:val="0"/>
+          <w:sz w:val="18"/>
+          <w:szCs w:val="18"/>
+          <w:u w:val="none"/>
+          <w14:ligatures w14:val="none"/>
+        </w:rPr>
+        <w:t xml:space="preserve">7 </w:t>
+      </w:r>
+      <w:proofErr w:type="spellStart"/>
+      <w:r>
+        <w:rPr>
+          <w:rFonts w:ascii="Times New Roman" w:eastAsia="Times New Roman" w:hAnsi="Times New Roman" w:cs="Times New Roman"/>
+          <w:kern w:val="0"/>
+          <w:sz w:val="18"/>
+          <w:szCs w:val="18"/>
+          <w14:ligatures w14:val="none"/>
+        </w:rPr>
+        <w:t>Beshay</w:t>
+      </w:r>
+      <w:proofErr w:type="spellEnd"/>
+      <w:r>
+        <w:rPr>
+          <w:rFonts w:ascii="Times New Roman" w:eastAsia="Times New Roman" w:hAnsi="Times New Roman" w:cs="Times New Roman"/>
+          <w:kern w:val="0"/>
+          <w:sz w:val="18"/>
+          <w:szCs w:val="18"/>
+          <w14:ligatures w14:val="none"/>
+        </w:rPr>
+        <w:t xml:space="preserve">, &amp; </w:t>
+      </w:r>
+      <w:proofErr w:type="spellStart"/>
+      <w:r>
+        <w:rPr>
+          <w:rFonts w:ascii="Times New Roman" w:eastAsia="Times New Roman" w:hAnsi="Times New Roman" w:cs="Times New Roman"/>
+          <w:kern w:val="0"/>
+          <w:sz w:val="18"/>
+          <w:szCs w:val="18"/>
+          <w14:ligatures w14:val="none"/>
+        </w:rPr>
+        <w:t>Beshay</w:t>
+      </w:r>
+      <w:proofErr w:type="spellEnd"/>
+      <w:r>
+        <w:rPr>
+          <w:rFonts w:ascii="Times New Roman" w:eastAsia="Times New Roman" w:hAnsi="Times New Roman" w:cs="Times New Roman"/>
+          <w:kern w:val="0"/>
+          <w:sz w:val="18"/>
+          <w:szCs w:val="18"/>
+          <w14:ligatures w14:val="none"/>
+        </w:rPr>
+        <w:t>. (</w:t>
+      </w:r>
+      <w:r>
+        <w:rPr>
+          <w:rFonts w:ascii="Times New Roman" w:eastAsia="Times New Roman" w:hAnsi="Times New Roman" w:cs="Times New Roman"/>
+          <w:kern w:val="0"/>
+          <w:sz w:val="18"/>
+          <w:szCs w:val="18"/>
+          <w14:ligatures w14:val="none"/>
+        </w:rPr>
+        <w:t>14</w:t>
+      </w:r>
+      <w:r>
+        <w:rPr>
+          <w:rFonts w:ascii="Times New Roman" w:eastAsia="Times New Roman" w:hAnsi="Times New Roman" w:cs="Times New Roman"/>
+          <w:kern w:val="0"/>
+          <w:sz w:val="18"/>
+          <w:szCs w:val="18"/>
+          <w14:ligatures w14:val="none"/>
+        </w:rPr>
+        <w:t xml:space="preserve"> abril </w:t>
+      </w:r>
+      <w:r>
+        <w:rPr>
+          <w:rFonts w:ascii="Times New Roman" w:eastAsia="Times New Roman" w:hAnsi="Times New Roman" w:cs="Times New Roman"/>
+          <w:kern w:val="0"/>
+          <w:sz w:val="18"/>
+          <w:szCs w:val="18"/>
+          <w14:ligatures w14:val="none"/>
+        </w:rPr>
+        <w:t>2024</w:t>
+      </w:r>
+      <w:r>
+        <w:rPr>
+          <w:rFonts w:ascii="Times New Roman" w:eastAsia="Times New Roman" w:hAnsi="Times New Roman" w:cs="Times New Roman"/>
+          <w:kern w:val="0"/>
+          <w:sz w:val="18"/>
+          <w:szCs w:val="18"/>
+          <w14:ligatures w14:val="none"/>
+        </w:rPr>
+        <w:t>). </w:t>
+      </w:r>
+      <w:proofErr w:type="spellStart"/>
+      <w:r>
+        <w:rPr>
+          <w:rFonts w:ascii="Times New Roman" w:eastAsia="Times New Roman" w:hAnsi="Times New Roman" w:cs="Times New Roman"/>
+          <w:i/>
+          <w:iCs/>
+          <w:kern w:val="0"/>
+          <w:sz w:val="18"/>
+          <w:szCs w:val="18"/>
+          <w14:ligatures w14:val="none"/>
+        </w:rPr>
+        <w:t>Americans</w:t>
+      </w:r>
+      <w:proofErr w:type="spellEnd"/>
+      <w:r>
+        <w:rPr>
+          <w:rFonts w:ascii="Times New Roman" w:eastAsia="Times New Roman" w:hAnsi="Times New Roman" w:cs="Times New Roman"/>
+          <w:i/>
+          <w:iCs/>
+          <w:kern w:val="0"/>
+          <w:sz w:val="18"/>
+          <w:szCs w:val="18"/>
+          <w14:ligatures w14:val="none"/>
+        </w:rPr>
+        <w:t>’ social</w:t>
+      </w:r>
+      <w:r>
+        <w:rPr>
+          <w:rFonts w:ascii="Times New Roman" w:eastAsia="Times New Roman" w:hAnsi="Times New Roman" w:cs="Times New Roman"/>
+          <w:i/>
+          <w:iCs/>
+          <w:kern w:val="0"/>
+          <w:sz w:val="18"/>
+          <w:szCs w:val="18"/>
+          <w14:ligatures w14:val="none"/>
+        </w:rPr>
+        <w:t xml:space="preserve"> </w:t>
+      </w:r>
+      <w:r>
+        <w:rPr>
+          <w:rFonts w:ascii="Times New Roman" w:eastAsia="Times New Roman" w:hAnsi="Times New Roman" w:cs="Times New Roman"/>
+          <w:i/>
+          <w:iCs/>
+          <w:kern w:val="0"/>
+          <w:sz w:val="18"/>
+          <w:szCs w:val="18"/>
+          <w14:ligatures w14:val="none"/>
+        </w:rPr>
+        <w:t>media use</w:t>
+      </w:r>
+      <w:r>
+        <w:rPr>
+          <w:rFonts w:ascii="Times New Roman" w:eastAsia="Times New Roman" w:hAnsi="Times New Roman" w:cs="Times New Roman"/>
+          <w:kern w:val="0"/>
+          <w:sz w:val="18"/>
+          <w:szCs w:val="18"/>
+          <w14:ligatures w14:val="none"/>
+        </w:rPr>
+        <w:t xml:space="preserve">. </w:t>
+      </w:r>
+      <w:r>
+        <w:rPr>
+          <w:rFonts w:ascii="Times New Roman" w:eastAsia="Times New Roman" w:hAnsi="Times New Roman" w:cs="Times New Roman"/>
+          <w:kern w:val="0"/>
+          <w:sz w:val="18"/>
+          <w:szCs w:val="18"/>
+          <w:lang w:val="en-US"/>
+          <w14:ligatures w14:val="none"/>
+        </w:rPr>
+        <w:t>Pew Research Center. </w:t>
+      </w:r>
+    </w:p>
+    <w:p>
+      <w:pPr>
+        <w:jc w:val="both"/>
+        <w:rPr>
+          <w:rFonts w:ascii="Times New Roman" w:hAnsi="Times New Roman" w:cs="Times New Roman"/>
+          <w:lang w:val="en-US"/>
+        </w:rPr>
+      </w:pPr>
+      <w:hyperlink r:id="rId18" w:history="1">
+        <w:r>
+          <w:rPr>
+            <w:rStyle w:val="Hipervnculo"/>
+            <w:rFonts w:ascii="Times New Roman" w:eastAsia="Times New Roman" w:hAnsi="Times New Roman" w:cs="Times New Roman"/>
+            <w:kern w:val="0"/>
+            <w:sz w:val="18"/>
+            <w:szCs w:val="18"/>
+            <w:lang w:val="en-US"/>
+            <w14:ligatures w14:val="none"/>
+          </w:rPr>
+          <w:t>https://www.pewresearch.org/internet/2024/01/31/americans-social-media-use/</w:t>
         </w:r>
       </w:hyperlink>
     </w:p>
@@ -8883,7 +9466,6 @@
   <w:style w:type="character" w:default="1" w:styleId="Fuentedeprrafopredeter">
     <w:name w:val="Default Paragraph Font"/>
     <w:uiPriority w:val="1"/>
-    <w:semiHidden/>
     <w:unhideWhenUsed/>
   </w:style>
   <w:style w:type="table" w:default="1" w:styleId="Tablanormal">

</xml_diff>

<commit_message>
Select and post picture
</commit_message>
<xml_diff>
--- a/Memoria/MemoriaWondrobe.docx
+++ b/Memoria/MemoriaWondrobe.docx
@@ -1923,7 +1923,7 @@
                             <w:pPr>
                               <w:pStyle w:val="Descripcin"/>
                               <w:rPr>
-                                <w:rFonts w:ascii="Manrope" w:hAnsi="Manrope"/>
+                                <w:rFonts w:ascii="Manrope" w:hAnsi="Manrope" w:hint="eastAsia"/>
                                 <w:sz w:val="40"/>
                                 <w:szCs w:val="40"/>
                               </w:rPr>
@@ -1982,7 +1982,7 @@
                       <w:pPr>
                         <w:pStyle w:val="Descripcin"/>
                         <w:rPr>
-                          <w:rFonts w:ascii="Manrope" w:hAnsi="Manrope"/>
+                          <w:rFonts w:ascii="Manrope" w:hAnsi="Manrope" w:hint="eastAsia"/>
                           <w:sz w:val="40"/>
                           <w:szCs w:val="40"/>
                         </w:rPr>
@@ -2026,6 +2026,7 @@
       <w:r>
         <w:rPr>
           <w:rFonts w:ascii="Manrope" w:hAnsi="Manrope"/>
+          <w:noProof/>
           <w:sz w:val="40"/>
           <w:szCs w:val="40"/>
         </w:rPr>
@@ -6753,11 +6754,76 @@
     </w:p>
     <w:p>
       <w:pPr>
+        <w:spacing w:line="360" w:lineRule="auto"/>
+        <w:rPr>
+          <w:rFonts w:ascii="Manrope" w:hAnsi="Manrope" w:cs="Calibri" w:hint="eastAsia"/>
+        </w:rPr>
+      </w:pPr>
+      <w:r>
+        <w:rPr>
+          <w:rFonts w:ascii="Manrope" w:hAnsi="Manrope" w:cs="Calibri"/>
+        </w:rPr>
+        <w:t xml:space="preserve">Requisitos </w:t>
+      </w:r>
+    </w:p>
+    <w:p>
+      <w:pPr>
         <w:jc w:val="both"/>
         <w:rPr>
-          <w:rFonts w:hint="eastAsia"/>
-        </w:rPr>
-      </w:pPr>
+          <w:lang w:val="en-US"/>
+        </w:rPr>
+      </w:pPr>
+      <w:r>
+        <w:drawing>
+          <wp:anchor distT="0" distB="0" distL="114300" distR="114300" simplePos="0" relativeHeight="251675654" behindDoc="0" locked="0" layoutInCell="1" allowOverlap="1" wp14:anchorId="08A0F10F" wp14:editId="0AD1F25B">
+            <wp:simplePos x="0" y="0"/>
+            <wp:positionH relativeFrom="margin">
+              <wp:align>right</wp:align>
+            </wp:positionH>
+            <wp:positionV relativeFrom="paragraph">
+              <wp:posOffset>509354</wp:posOffset>
+            </wp:positionV>
+            <wp:extent cx="5400040" cy="2764155"/>
+            <wp:effectExtent l="0" t="0" r="0" b="0"/>
+            <wp:wrapTopAndBottom/>
+            <wp:docPr id="1475621222" name="Imagen 1" descr="Diagrama&#10;&#10;Descripción generada automáticamente"/>
+            <wp:cNvGraphicFramePr>
+              <a:graphicFrameLocks xmlns:a="http://schemas.openxmlformats.org/drawingml/2006/main" noChangeAspect="1"/>
+            </wp:cNvGraphicFramePr>
+            <a:graphic xmlns:a="http://schemas.openxmlformats.org/drawingml/2006/main">
+              <a:graphicData uri="http://schemas.openxmlformats.org/drawingml/2006/picture">
+                <pic:pic xmlns:pic="http://schemas.openxmlformats.org/drawingml/2006/picture">
+                  <pic:nvPicPr>
+                    <pic:cNvPr id="1475621222" name="Imagen 1" descr="Diagrama&#10;&#10;Descripción generada automáticamente"/>
+                    <pic:cNvPicPr/>
+                  </pic:nvPicPr>
+                  <pic:blipFill>
+                    <a:blip r:embed="rId11"/>
+                    <a:stretch>
+                      <a:fillRect/>
+                    </a:stretch>
+                  </pic:blipFill>
+                  <pic:spPr>
+                    <a:xfrm>
+                      <a:off x="0" y="0"/>
+                      <a:ext cx="5400040" cy="2764155"/>
+                    </a:xfrm>
+                    <a:prstGeom prst="rect">
+                      <a:avLst/>
+                    </a:prstGeom>
+                  </pic:spPr>
+                </pic:pic>
+              </a:graphicData>
+            </a:graphic>
+            <wp14:sizeRelH relativeFrom="margin">
+              <wp14:pctWidth>0</wp14:pctWidth>
+            </wp14:sizeRelH>
+            <wp14:sizeRelV relativeFrom="margin">
+              <wp14:pctHeight>0</wp14:pctHeight>
+            </wp14:sizeRelV>
+          </wp:anchor>
+        </w:drawing>
+      </w:r>
       <w:r>
         <w:rPr>
           <w:rFonts w:ascii="Gelosa Cara" w:hAnsi="Gelosa Cara"/>
@@ -6828,6 +6894,7 @@
           <w:rFonts w:ascii="Manrope" w:hAnsi="Manrope"/>
           <w:sz w:val="40"/>
           <w:szCs w:val="40"/>
+          <w:lang w:val="en-US"/>
         </w:rPr>
         <w:t xml:space="preserve">Casos de uso  </w:t>
       </w:r>
@@ -6835,6 +6902,9 @@
     <w:p>
       <w:pPr>
         <w:jc w:val="both"/>
+        <w:rPr>
+          <w:lang w:val="en-US"/>
+        </w:rPr>
       </w:pPr>
       <w:r>
         <w:rPr>
@@ -6843,7 +6913,7 @@
         <mc:AlternateContent>
           <mc:Choice Requires="wps">
             <w:drawing>
-              <wp:anchor distT="0" distB="0" distL="114300" distR="114300" simplePos="0" relativeHeight="251667462" behindDoc="0" locked="0" layoutInCell="1" allowOverlap="1" wp14:anchorId="3B20DE71" wp14:editId="3F476889">
+              <wp:anchor distT="0" distB="0" distL="114300" distR="114300" simplePos="0" relativeHeight="251667462" behindDoc="0" locked="0" layoutInCell="1" allowOverlap="1" wp14:anchorId="3B20DE71" wp14:editId="29B13A40">
                 <wp:simplePos x="0" y="0"/>
                 <wp:positionH relativeFrom="margin">
                   <wp:align>right</wp:align>
@@ -7025,54 +7095,6 @@
           </mc:Fallback>
         </mc:AlternateContent>
       </w:r>
-      <w:r>
-        <w:rPr>
-          <w:noProof/>
-        </w:rPr>
-        <w:drawing>
-          <wp:anchor distT="0" distB="0" distL="114300" distR="114300" simplePos="0" relativeHeight="251665414" behindDoc="0" locked="0" layoutInCell="1" allowOverlap="1" wp14:anchorId="26760533" wp14:editId="02D2316B">
-            <wp:simplePos x="0" y="0"/>
-            <wp:positionH relativeFrom="margin">
-              <wp:align>right</wp:align>
-            </wp:positionH>
-            <wp:positionV relativeFrom="paragraph">
-              <wp:posOffset>48641</wp:posOffset>
-            </wp:positionV>
-            <wp:extent cx="5400040" cy="2769235"/>
-            <wp:effectExtent l="0" t="0" r="0" b="0"/>
-            <wp:wrapTopAndBottom/>
-            <wp:docPr id="1118520490" name="Imagen 1" descr="Diagrama&#10;&#10;Descripción generada automáticamente"/>
-            <wp:cNvGraphicFramePr>
-              <a:graphicFrameLocks xmlns:a="http://schemas.openxmlformats.org/drawingml/2006/main" noChangeAspect="1"/>
-            </wp:cNvGraphicFramePr>
-            <a:graphic xmlns:a="http://schemas.openxmlformats.org/drawingml/2006/main">
-              <a:graphicData uri="http://schemas.openxmlformats.org/drawingml/2006/picture">
-                <pic:pic xmlns:pic="http://schemas.openxmlformats.org/drawingml/2006/picture">
-                  <pic:nvPicPr>
-                    <pic:cNvPr id="1118520490" name="Imagen 1" descr="Diagrama&#10;&#10;Descripción generada automáticamente"/>
-                    <pic:cNvPicPr/>
-                  </pic:nvPicPr>
-                  <pic:blipFill>
-                    <a:blip r:embed="rId11"/>
-                    <a:stretch>
-                      <a:fillRect/>
-                    </a:stretch>
-                  </pic:blipFill>
-                  <pic:spPr>
-                    <a:xfrm>
-                      <a:off x="0" y="0"/>
-                      <a:ext cx="5400040" cy="2769235"/>
-                    </a:xfrm>
-                    <a:prstGeom prst="rect">
-                      <a:avLst/>
-                    </a:prstGeom>
-                  </pic:spPr>
-                </pic:pic>
-              </a:graphicData>
-            </a:graphic>
-          </wp:anchor>
-        </w:drawing>
-      </w:r>
     </w:p>
     <w:p>
       <w:pPr>
@@ -7081,6 +7103,7 @@
           <w:rFonts w:ascii="Times New Roman" w:hAnsi="Times New Roman" w:cs="Times New Roman"/>
           <w:sz w:val="80"/>
           <w:szCs w:val="80"/>
+          <w:lang w:val="en-US"/>
         </w:rPr>
       </w:pPr>
       <w:r>
@@ -7088,6 +7111,7 @@
           <w:rFonts w:ascii="Times New Roman" w:hAnsi="Times New Roman" w:cs="Times New Roman"/>
           <w:sz w:val="80"/>
           <w:szCs w:val="80"/>
+          <w:lang w:val="en-US"/>
         </w:rPr>
         <w:tab/>
       </w:r>
@@ -7099,6 +7123,7 @@
           <w:rFonts w:ascii="Times New Roman" w:hAnsi="Times New Roman" w:cs="Times New Roman"/>
           <w:sz w:val="80"/>
           <w:szCs w:val="80"/>
+          <w:lang w:val="en-US"/>
         </w:rPr>
       </w:pPr>
     </w:p>
@@ -7109,6 +7134,7 @@
           <w:rFonts w:ascii="Times New Roman" w:hAnsi="Times New Roman" w:cs="Times New Roman"/>
           <w:sz w:val="80"/>
           <w:szCs w:val="80"/>
+          <w:lang w:val="en-US"/>
         </w:rPr>
       </w:pPr>
     </w:p>
@@ -7119,6 +7145,7 @@
           <w:rFonts w:ascii="Times New Roman" w:hAnsi="Times New Roman" w:cs="Times New Roman"/>
           <w:sz w:val="80"/>
           <w:szCs w:val="80"/>
+          <w:lang w:val="en-US"/>
         </w:rPr>
       </w:pPr>
     </w:p>
@@ -7129,6 +7156,7 @@
           <w:rFonts w:ascii="Manrope" w:hAnsi="Manrope" w:hint="eastAsia"/>
           <w:sz w:val="40"/>
           <w:szCs w:val="40"/>
+          <w:lang w:val="en-US"/>
         </w:rPr>
       </w:pPr>
     </w:p>
@@ -7139,6 +7167,7 @@
           <w:rFonts w:ascii="Manrope" w:hAnsi="Manrope" w:hint="eastAsia"/>
           <w:sz w:val="40"/>
           <w:szCs w:val="40"/>
+          <w:lang w:val="en-US"/>
         </w:rPr>
       </w:pPr>
     </w:p>
@@ -7149,6 +7178,7 @@
           <w:rFonts w:ascii="Manrope" w:hAnsi="Manrope" w:hint="eastAsia"/>
           <w:sz w:val="40"/>
           <w:szCs w:val="40"/>
+          <w:lang w:val="en-US"/>
         </w:rPr>
       </w:pPr>
     </w:p>
@@ -7159,6 +7189,7 @@
           <w:rFonts w:ascii="Manrope" w:hAnsi="Manrope" w:hint="eastAsia"/>
           <w:sz w:val="40"/>
           <w:szCs w:val="40"/>
+          <w:lang w:val="en-US"/>
         </w:rPr>
       </w:pPr>
     </w:p>
@@ -7169,106 +7200,7 @@
           <w:rFonts w:ascii="Manrope" w:hAnsi="Manrope" w:hint="eastAsia"/>
           <w:sz w:val="40"/>
           <w:szCs w:val="40"/>
-        </w:rPr>
-      </w:pPr>
-    </w:p>
-    <w:p>
-      <w:pPr>
-        <w:jc w:val="both"/>
-        <w:rPr>
-          <w:rFonts w:ascii="Manrope" w:hAnsi="Manrope"/>
-          <w:sz w:val="40"/>
-          <w:szCs w:val="40"/>
-        </w:rPr>
-      </w:pPr>
-    </w:p>
-    <w:p>
-      <w:pPr>
-        <w:jc w:val="both"/>
-        <w:rPr>
-          <w:rFonts w:ascii="Manrope" w:hAnsi="Manrope"/>
-          <w:sz w:val="40"/>
-          <w:szCs w:val="40"/>
-        </w:rPr>
-      </w:pPr>
-    </w:p>
-    <w:p>
-      <w:pPr>
-        <w:jc w:val="both"/>
-        <w:rPr>
-          <w:rFonts w:ascii="Manrope" w:hAnsi="Manrope"/>
-          <w:sz w:val="40"/>
-          <w:szCs w:val="40"/>
-        </w:rPr>
-      </w:pPr>
-    </w:p>
-    <w:p>
-      <w:pPr>
-        <w:jc w:val="both"/>
-        <w:rPr>
-          <w:rFonts w:ascii="Manrope" w:hAnsi="Manrope"/>
-          <w:sz w:val="40"/>
-          <w:szCs w:val="40"/>
-        </w:rPr>
-      </w:pPr>
-    </w:p>
-    <w:p>
-      <w:pPr>
-        <w:jc w:val="both"/>
-        <w:rPr>
-          <w:rFonts w:ascii="Manrope" w:hAnsi="Manrope"/>
-          <w:sz w:val="40"/>
-          <w:szCs w:val="40"/>
-        </w:rPr>
-      </w:pPr>
-    </w:p>
-    <w:p>
-      <w:pPr>
-        <w:jc w:val="both"/>
-        <w:rPr>
-          <w:rFonts w:ascii="Manrope" w:hAnsi="Manrope"/>
-          <w:sz w:val="40"/>
-          <w:szCs w:val="40"/>
-        </w:rPr>
-      </w:pPr>
-    </w:p>
-    <w:p>
-      <w:pPr>
-        <w:jc w:val="both"/>
-        <w:rPr>
-          <w:rFonts w:ascii="Manrope" w:hAnsi="Manrope"/>
-          <w:sz w:val="40"/>
-          <w:szCs w:val="40"/>
-        </w:rPr>
-      </w:pPr>
-    </w:p>
-    <w:p>
-      <w:pPr>
-        <w:jc w:val="both"/>
-        <w:rPr>
-          <w:rFonts w:ascii="Manrope" w:hAnsi="Manrope"/>
-          <w:sz w:val="40"/>
-          <w:szCs w:val="40"/>
-        </w:rPr>
-      </w:pPr>
-    </w:p>
-    <w:p>
-      <w:pPr>
-        <w:jc w:val="both"/>
-        <w:rPr>
-          <w:rFonts w:ascii="Manrope" w:hAnsi="Manrope"/>
-          <w:sz w:val="40"/>
-          <w:szCs w:val="40"/>
-        </w:rPr>
-      </w:pPr>
-    </w:p>
-    <w:p>
-      <w:pPr>
-        <w:jc w:val="both"/>
-        <w:rPr>
-          <w:rFonts w:ascii="Manrope" w:hAnsi="Manrope"/>
-          <w:sz w:val="40"/>
-          <w:szCs w:val="40"/>
+          <w:lang w:val="en-US"/>
         </w:rPr>
       </w:pPr>
     </w:p>
@@ -7279,6 +7211,117 @@
           <w:rFonts w:ascii="Manrope" w:hAnsi="Manrope" w:hint="eastAsia"/>
           <w:sz w:val="40"/>
           <w:szCs w:val="40"/>
+          <w:lang w:val="en-US"/>
+        </w:rPr>
+      </w:pPr>
+    </w:p>
+    <w:p>
+      <w:pPr>
+        <w:jc w:val="both"/>
+        <w:rPr>
+          <w:rFonts w:ascii="Manrope" w:hAnsi="Manrope" w:hint="eastAsia"/>
+          <w:sz w:val="40"/>
+          <w:szCs w:val="40"/>
+          <w:lang w:val="en-US"/>
+        </w:rPr>
+      </w:pPr>
+    </w:p>
+    <w:p>
+      <w:pPr>
+        <w:jc w:val="both"/>
+        <w:rPr>
+          <w:rFonts w:ascii="Manrope" w:hAnsi="Manrope" w:hint="eastAsia"/>
+          <w:sz w:val="40"/>
+          <w:szCs w:val="40"/>
+          <w:lang w:val="en-US"/>
+        </w:rPr>
+      </w:pPr>
+    </w:p>
+    <w:p>
+      <w:pPr>
+        <w:jc w:val="both"/>
+        <w:rPr>
+          <w:rFonts w:ascii="Manrope" w:hAnsi="Manrope" w:hint="eastAsia"/>
+          <w:sz w:val="40"/>
+          <w:szCs w:val="40"/>
+          <w:lang w:val="en-US"/>
+        </w:rPr>
+      </w:pPr>
+    </w:p>
+    <w:p>
+      <w:pPr>
+        <w:jc w:val="both"/>
+        <w:rPr>
+          <w:rFonts w:ascii="Manrope" w:hAnsi="Manrope" w:hint="eastAsia"/>
+          <w:sz w:val="40"/>
+          <w:szCs w:val="40"/>
+          <w:lang w:val="en-US"/>
+        </w:rPr>
+      </w:pPr>
+    </w:p>
+    <w:p>
+      <w:pPr>
+        <w:jc w:val="both"/>
+        <w:rPr>
+          <w:rFonts w:ascii="Manrope" w:hAnsi="Manrope" w:hint="eastAsia"/>
+          <w:sz w:val="40"/>
+          <w:szCs w:val="40"/>
+          <w:lang w:val="en-US"/>
+        </w:rPr>
+      </w:pPr>
+    </w:p>
+    <w:p>
+      <w:pPr>
+        <w:jc w:val="both"/>
+        <w:rPr>
+          <w:rFonts w:ascii="Manrope" w:hAnsi="Manrope" w:hint="eastAsia"/>
+          <w:sz w:val="40"/>
+          <w:szCs w:val="40"/>
+          <w:lang w:val="en-US"/>
+        </w:rPr>
+      </w:pPr>
+    </w:p>
+    <w:p>
+      <w:pPr>
+        <w:jc w:val="both"/>
+        <w:rPr>
+          <w:rFonts w:ascii="Manrope" w:hAnsi="Manrope" w:hint="eastAsia"/>
+          <w:sz w:val="40"/>
+          <w:szCs w:val="40"/>
+          <w:lang w:val="en-US"/>
+        </w:rPr>
+      </w:pPr>
+    </w:p>
+    <w:p>
+      <w:pPr>
+        <w:jc w:val="both"/>
+        <w:rPr>
+          <w:rFonts w:ascii="Manrope" w:hAnsi="Manrope" w:hint="eastAsia"/>
+          <w:sz w:val="40"/>
+          <w:szCs w:val="40"/>
+          <w:lang w:val="en-US"/>
+        </w:rPr>
+      </w:pPr>
+    </w:p>
+    <w:p>
+      <w:pPr>
+        <w:jc w:val="both"/>
+        <w:rPr>
+          <w:rFonts w:ascii="Manrope" w:hAnsi="Manrope" w:hint="eastAsia"/>
+          <w:sz w:val="40"/>
+          <w:szCs w:val="40"/>
+          <w:lang w:val="en-US"/>
+        </w:rPr>
+      </w:pPr>
+    </w:p>
+    <w:p>
+      <w:pPr>
+        <w:jc w:val="both"/>
+        <w:rPr>
+          <w:rFonts w:ascii="Manrope" w:hAnsi="Manrope" w:hint="eastAsia"/>
+          <w:sz w:val="40"/>
+          <w:szCs w:val="40"/>
+          <w:lang w:val="en-US"/>
         </w:rPr>
       </w:pPr>
     </w:p>
@@ -7296,7 +7339,6 @@
           <w:bCs/>
           <w:noProof/>
         </w:rPr>
-        <w:lastRenderedPageBreak/>
         <mc:AlternateContent>
           <mc:Choice Requires="wps">
             <w:drawing>
@@ -9466,6 +9508,7 @@
   <w:style w:type="character" w:default="1" w:styleId="Fuentedeprrafopredeter">
     <w:name w:val="Default Paragraph Font"/>
     <w:uiPriority w:val="1"/>
+    <w:semiHidden/>
     <w:unhideWhenUsed/>
   </w:style>
   <w:style w:type="table" w:default="1" w:styleId="Tablanormal">

</xml_diff>

<commit_message>
Count following and followers + pictures
</commit_message>
<xml_diff>
--- a/Memoria/MemoriaWondrobe.docx
+++ b/Memoria/MemoriaWondrobe.docx
@@ -6748,22 +6748,56 @@
       <w:pPr>
         <w:spacing w:line="360" w:lineRule="auto"/>
         <w:rPr>
+          <w:rFonts w:ascii="Manrope" w:hAnsi="Manrope" w:cs="Calibri" w:hint="eastAsia"/>
+        </w:rPr>
+      </w:pPr>
+    </w:p>
+    <w:p>
+      <w:pPr>
+        <w:spacing w:line="360" w:lineRule="auto"/>
+        <w:rPr>
+          <w:rFonts w:ascii="Manrope" w:hAnsi="Manrope" w:cs="Calibri" w:hint="eastAsia"/>
+          <w:lang w:val="en-US"/>
+        </w:rPr>
+      </w:pPr>
+      <w:proofErr w:type="spellStart"/>
+      <w:r>
+        <w:rPr>
           <w:rFonts w:ascii="Manrope" w:hAnsi="Manrope" w:cs="Calibri"/>
-        </w:rPr>
-      </w:pPr>
-    </w:p>
-    <w:p>
-      <w:pPr>
-        <w:spacing w:line="360" w:lineRule="auto"/>
-        <w:rPr>
-          <w:rFonts w:ascii="Manrope" w:hAnsi="Manrope" w:cs="Calibri" w:hint="eastAsia"/>
-        </w:rPr>
-      </w:pPr>
+          <w:lang w:val="en-US"/>
+        </w:rPr>
+        <w:t>Requisitos</w:t>
+      </w:r>
+      <w:proofErr w:type="spellEnd"/>
       <w:r>
         <w:rPr>
           <w:rFonts w:ascii="Manrope" w:hAnsi="Manrope" w:cs="Calibri"/>
-        </w:rPr>
-        <w:t xml:space="preserve">Requisitos </w:t>
+          <w:lang w:val="en-US"/>
+        </w:rPr>
+        <w:t xml:space="preserve"> </w:t>
+      </w:r>
+      <w:r>
+        <w:rPr>
+          <w:rFonts w:ascii="Manrope" w:hAnsi="Manrope" w:cs="Calibri"/>
+          <w:lang w:val="en-US"/>
+        </w:rPr>
+        <w:t xml:space="preserve">no </w:t>
+      </w:r>
+      <w:proofErr w:type="spellStart"/>
+      <w:r>
+        <w:rPr>
+          <w:rFonts w:ascii="Manrope" w:hAnsi="Manrope" w:cs="Calibri"/>
+          <w:lang w:val="en-US"/>
+        </w:rPr>
+        <w:t>funcionales</w:t>
+      </w:r>
+      <w:proofErr w:type="spellEnd"/>
+      <w:r>
+        <w:rPr>
+          <w:rFonts w:ascii="Manrope" w:hAnsi="Manrope" w:cs="Calibri"/>
+          <w:lang w:val="en-US"/>
+        </w:rPr>
+        <w:t>:</w:t>
       </w:r>
     </w:p>
     <w:p>
@@ -6774,6 +6808,9 @@
         </w:rPr>
       </w:pPr>
       <w:r>
+        <w:rPr>
+          <w:noProof/>
+        </w:rPr>
         <w:drawing>
           <wp:anchor distT="0" distB="0" distL="114300" distR="114300" simplePos="0" relativeHeight="251675654" behindDoc="0" locked="0" layoutInCell="1" allowOverlap="1" wp14:anchorId="08A0F10F" wp14:editId="0AD1F25B">
             <wp:simplePos x="0" y="0"/>

</xml_diff>

<commit_message>
Select clothes and information of a post
</commit_message>
<xml_diff>
--- a/Memoria/MemoriaWondrobe.docx
+++ b/Memoria/MemoriaWondrobe.docx
@@ -1490,174 +1490,34 @@
         <w:jc w:val="both"/>
         <w:rPr>
           <w:rFonts w:ascii="Times New Roman" w:hAnsi="Times New Roman" w:cs="Times New Roman"/>
+        </w:rPr>
+      </w:pPr>
+    </w:p>
+    <w:p>
+      <w:pPr>
+        <w:spacing w:line="360" w:lineRule="auto"/>
+        <w:ind w:firstLine="709"/>
+        <w:jc w:val="both"/>
+        <w:rPr>
+          <w:rFonts w:ascii="Times New Roman" w:hAnsi="Times New Roman" w:cs="Times New Roman"/>
           <w:vertAlign w:val="superscript"/>
         </w:rPr>
       </w:pPr>
       <w:r>
         <w:rPr>
-          <w:rFonts w:ascii="Times New Roman" w:hAnsi="Times New Roman" w:cs="Times New Roman"/>
-        </w:rPr>
-        <w:t xml:space="preserve">La segmentación de mercado se lleva a cabo mediante la evaluación de diversas variables que permiten comprender mejor a los consumidores </w:t>
-      </w:r>
-      <w:r>
-        <w:rPr>
-          <w:rFonts w:ascii="Times New Roman" w:hAnsi="Times New Roman" w:cs="Times New Roman"/>
-        </w:rPr>
-        <w:t xml:space="preserve">y adecuar las estrategias de </w:t>
-      </w:r>
-      <w:r>
-        <w:rPr>
-          <w:rFonts w:ascii="Times New Roman" w:hAnsi="Times New Roman" w:cs="Times New Roman"/>
+          <w:noProof/>
         </w:rPr>
         <w:lastRenderedPageBreak/>
-        <w:t xml:space="preserve">marketing de manera más efectiva </w:t>
-      </w:r>
-      <w:r>
-        <w:rPr>
-          <w:rFonts w:ascii="Times New Roman" w:hAnsi="Times New Roman" w:cs="Times New Roman"/>
-        </w:rPr>
-        <w:t xml:space="preserve">. </w:t>
-      </w:r>
-      <w:r>
-        <w:rPr>
-          <w:rFonts w:ascii="Times New Roman" w:hAnsi="Times New Roman" w:cs="Times New Roman"/>
-        </w:rPr>
-        <w:t>En este cas</w:t>
-      </w:r>
-      <w:r>
-        <w:rPr>
-          <w:rFonts w:ascii="Times New Roman" w:hAnsi="Times New Roman" w:cs="Times New Roman"/>
-        </w:rPr>
-        <w:t>o</w:t>
-      </w:r>
-      <w:r>
-        <w:rPr>
-          <w:rFonts w:ascii="Times New Roman" w:hAnsi="Times New Roman" w:cs="Times New Roman"/>
-        </w:rPr>
-        <w:t xml:space="preserve">, se </w:t>
-      </w:r>
-      <w:r>
-        <w:rPr>
-          <w:rFonts w:ascii="Times New Roman" w:hAnsi="Times New Roman" w:cs="Times New Roman"/>
-        </w:rPr>
-        <w:t>con</w:t>
-      </w:r>
-      <w:r>
-        <w:rPr>
-          <w:rFonts w:ascii="Times New Roman" w:hAnsi="Times New Roman" w:cs="Times New Roman"/>
-        </w:rPr>
-        <w:t xml:space="preserve">sideran tres tipos principales de </w:t>
-      </w:r>
-      <w:r>
-        <w:rPr>
-          <w:rFonts w:ascii="Times New Roman" w:hAnsi="Times New Roman" w:cs="Times New Roman"/>
-        </w:rPr>
-        <w:t xml:space="preserve">segmentación, comenzando por las variables demográficas. Estas incluyen aspectos como el sexo y la edad. </w:t>
-      </w:r>
-      <w:bookmarkStart w:id="0" w:name="_Hlk166088913"/>
-      <w:r>
-        <w:rPr>
-          <w:rFonts w:ascii="Times New Roman" w:hAnsi="Times New Roman" w:cs="Times New Roman"/>
-        </w:rPr>
-        <w:t>En cuanto al sexo</w:t>
-      </w:r>
-      <w:bookmarkEnd w:id="0"/>
-      <w:r>
-        <w:rPr>
-          <w:rFonts w:ascii="Times New Roman" w:hAnsi="Times New Roman" w:cs="Times New Roman"/>
-        </w:rPr>
-        <w:t>, hacemos la división entre hombres y mujeres, reconociendo las diferencias en comportamiento y pre</w:t>
-      </w:r>
-      <w:r>
-        <w:rPr>
-          <w:rFonts w:ascii="Times New Roman" w:hAnsi="Times New Roman" w:cs="Times New Roman"/>
-        </w:rPr>
-        <w:t>ferencias entre ambos grupos. La edad, será dividida en diferentes grupos, empezando desde los 16, hasta los que tienen más de 55</w:t>
-      </w:r>
-      <w:r>
-        <w:rPr>
-          <w:rFonts w:ascii="Times New Roman" w:hAnsi="Times New Roman" w:cs="Times New Roman"/>
-        </w:rPr>
-        <w:t>, reconociendo las variaciones en las necesidades y estilos de vida a lo largo de las diferentes etapas de la vida.</w:t>
-      </w:r>
-      <w:r>
-        <w:rPr>
-          <w:rFonts w:ascii="Times New Roman" w:hAnsi="Times New Roman" w:cs="Times New Roman"/>
-        </w:rPr>
-        <w:t xml:space="preserve"> </w:t>
-      </w:r>
-      <w:r>
-        <w:rPr>
-          <w:rFonts w:ascii="Times New Roman" w:hAnsi="Times New Roman" w:cs="Times New Roman"/>
-        </w:rPr>
-        <w:t>De acuerdo a un estudio realizado en Estados Unidos</w:t>
-      </w:r>
-      <w:r>
-        <w:rPr>
-          <w:rFonts w:ascii="Times New Roman" w:hAnsi="Times New Roman" w:cs="Times New Roman"/>
-        </w:rPr>
-        <w:t>, en casi todas las redes sociales</w:t>
-      </w:r>
-      <w:r>
-        <w:rPr>
-          <w:rFonts w:ascii="Times New Roman" w:hAnsi="Times New Roman" w:cs="Times New Roman"/>
-        </w:rPr>
-        <w:t xml:space="preserve"> </w:t>
-      </w:r>
-      <w:r>
-        <w:rPr>
-          <w:rFonts w:ascii="Times New Roman" w:hAnsi="Times New Roman" w:cs="Times New Roman"/>
-        </w:rPr>
-        <w:t xml:space="preserve">las mujeres destacan por usar más las redes sociales como son </w:t>
-      </w:r>
-      <w:r>
-        <w:rPr>
-          <w:rFonts w:ascii="Times New Roman" w:hAnsi="Times New Roman" w:cs="Times New Roman"/>
-        </w:rPr>
-        <w:t xml:space="preserve">Instagram, Pinterest, </w:t>
-      </w:r>
-      <w:proofErr w:type="spellStart"/>
-      <w:r>
-        <w:rPr>
-          <w:rFonts w:ascii="Times New Roman" w:hAnsi="Times New Roman" w:cs="Times New Roman"/>
-        </w:rPr>
-        <w:t>Tiktok</w:t>
-      </w:r>
-      <w:proofErr w:type="spellEnd"/>
-      <w:r>
-        <w:rPr>
-          <w:rFonts w:ascii="Times New Roman" w:hAnsi="Times New Roman" w:cs="Times New Roman"/>
-        </w:rPr>
-        <w:t>, entre otras. Por otro lado, en cuanto al tema de la edad las aplicaciones más modernas (</w:t>
-      </w:r>
-      <w:proofErr w:type="spellStart"/>
-      <w:r>
-        <w:rPr>
-          <w:rFonts w:ascii="Times New Roman" w:hAnsi="Times New Roman" w:cs="Times New Roman"/>
-        </w:rPr>
-        <w:t>Titktok</w:t>
-      </w:r>
-      <w:proofErr w:type="spellEnd"/>
-      <w:r>
-        <w:rPr>
-          <w:rFonts w:ascii="Times New Roman" w:hAnsi="Times New Roman" w:cs="Times New Roman"/>
-        </w:rPr>
-        <w:t xml:space="preserve">, X, Instagram) son más usadas por personas entre 18 – 29 años. Con estos datos se deduce que la aplicación se tiene que enforcar en el </w:t>
-      </w:r>
-      <w:r>
-        <w:rPr>
-          <w:noProof/>
-        </w:rPr>
         <mc:AlternateContent>
           <mc:Choice Requires="wps">
             <w:drawing>
-              <wp:anchor distT="0" distB="46990" distL="114300" distR="114300" simplePos="0" relativeHeight="251663366" behindDoc="0" locked="0" layoutInCell="1" allowOverlap="1" wp14:anchorId="00014CA9" wp14:editId="3C910C90">
+              <wp:anchor distT="0" distB="46990" distL="114300" distR="114300" simplePos="0" relativeHeight="251663366" behindDoc="0" locked="0" layoutInCell="1" allowOverlap="1" wp14:anchorId="00014CA9" wp14:editId="57BE5122">
                 <wp:simplePos x="0" y="0"/>
                 <wp:positionH relativeFrom="margin">
                   <wp:align>left</wp:align>
                 </wp:positionH>
                 <wp:positionV relativeFrom="paragraph">
-                  <wp:posOffset>4676140</wp:posOffset>
+                  <wp:posOffset>5136450</wp:posOffset>
                 </wp:positionV>
                 <wp:extent cx="4338000" cy="144000"/>
                 <wp:effectExtent l="0" t="0" r="5715" b="8890"/>
@@ -1743,7 +1603,7 @@
                 <v:stroke joinstyle="miter"/>
                 <v:path gradientshapeok="t" o:connecttype="rect"/>
               </v:shapetype>
-              <v:shape id="Cuadro de texto 1" o:spid="_x0000_s1026" type="#_x0000_t202" style="position:absolute;left:0;text-align:left;margin-left:0;margin-top:368.2pt;width:341.55pt;height:11.35pt;z-index:251663366;visibility:visible;mso-wrap-style:square;mso-width-percent:0;mso-height-percent:0;mso-wrap-distance-left:9pt;mso-wrap-distance-top:0;mso-wrap-distance-right:9pt;mso-wrap-distance-bottom:3.7pt;mso-position-horizontal:left;mso-position-horizontal-relative:margin;mso-position-vertical:absolute;mso-position-vertical-relative:text;mso-width-percent:0;mso-height-percent:0;mso-width-relative:margin;mso-height-relative:margin;v-text-anchor:top" o:gfxdata="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" stroked="f">
+              <v:shape id="Cuadro de texto 1" o:spid="_x0000_s1026" type="#_x0000_t202" style="position:absolute;left:0;text-align:left;margin-left:0;margin-top:404.45pt;width:341.55pt;height:11.35pt;z-index:251663366;visibility:visible;mso-wrap-style:square;mso-width-percent:0;mso-height-percent:0;mso-wrap-distance-left:9pt;mso-wrap-distance-top:0;mso-wrap-distance-right:9pt;mso-wrap-distance-bottom:3.7pt;mso-position-horizontal:left;mso-position-horizontal-relative:margin;mso-position-vertical:absolute;mso-position-vertical-relative:text;mso-width-percent:0;mso-height-percent:0;mso-width-relative:margin;mso-height-relative:margin;v-text-anchor:top" o:gfxdata="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" stroked="f">
                 <v:textbox inset="0,0,0,0">
                   <w:txbxContent>
                     <w:p>
@@ -1794,13 +1654,13 @@
           <w:szCs w:val="40"/>
         </w:rPr>
         <w:drawing>
-          <wp:anchor distT="0" distB="0" distL="114300" distR="114300" simplePos="0" relativeHeight="251661318" behindDoc="0" locked="0" layoutInCell="1" allowOverlap="1" wp14:anchorId="207BC5C3" wp14:editId="2A36D68B">
+          <wp:anchor distT="0" distB="0" distL="114300" distR="114300" simplePos="0" relativeHeight="251661318" behindDoc="0" locked="0" layoutInCell="1" allowOverlap="1" wp14:anchorId="207BC5C3" wp14:editId="1C8A1816">
             <wp:simplePos x="0" y="0"/>
             <wp:positionH relativeFrom="margin">
               <wp:align>left</wp:align>
             </wp:positionH>
             <wp:positionV relativeFrom="paragraph">
-              <wp:posOffset>3166244</wp:posOffset>
+              <wp:posOffset>3676183</wp:posOffset>
             </wp:positionV>
             <wp:extent cx="4336415" cy="1528445"/>
             <wp:effectExtent l="0" t="0" r="6985" b="0"/>
@@ -1830,7 +1690,7 @@
                   <pic:spPr bwMode="auto">
                     <a:xfrm>
                       <a:off x="0" y="0"/>
-                      <a:ext cx="4347040" cy="1532362"/>
+                      <a:ext cx="4336415" cy="1528445"/>
                     </a:xfrm>
                     <a:prstGeom prst="rect">
                       <a:avLst/>
@@ -1860,7 +1720,157 @@
         <w:rPr>
           <w:rFonts w:ascii="Times New Roman" w:hAnsi="Times New Roman" w:cs="Times New Roman"/>
         </w:rPr>
-        <w:t>sector más enfocado en las redes sociales.</w:t>
+        <w:t xml:space="preserve">La segmentación de mercado se lleva a cabo mediante la evaluación de diversas variables que permiten comprender mejor a los consumidores </w:t>
+      </w:r>
+      <w:r>
+        <w:rPr>
+          <w:rFonts w:ascii="Times New Roman" w:hAnsi="Times New Roman" w:cs="Times New Roman"/>
+        </w:rPr>
+        <w:t xml:space="preserve">y adecuar las estrategias de marketing de manera más efectiva </w:t>
+      </w:r>
+      <w:r>
+        <w:rPr>
+          <w:rFonts w:ascii="Times New Roman" w:hAnsi="Times New Roman" w:cs="Times New Roman"/>
+        </w:rPr>
+        <w:t xml:space="preserve">. </w:t>
+      </w:r>
+      <w:r>
+        <w:rPr>
+          <w:rFonts w:ascii="Times New Roman" w:hAnsi="Times New Roman" w:cs="Times New Roman"/>
+        </w:rPr>
+        <w:t>En este cas</w:t>
+      </w:r>
+      <w:r>
+        <w:rPr>
+          <w:rFonts w:ascii="Times New Roman" w:hAnsi="Times New Roman" w:cs="Times New Roman"/>
+        </w:rPr>
+        <w:t>o</w:t>
+      </w:r>
+      <w:r>
+        <w:rPr>
+          <w:rFonts w:ascii="Times New Roman" w:hAnsi="Times New Roman" w:cs="Times New Roman"/>
+        </w:rPr>
+        <w:t xml:space="preserve">, se </w:t>
+      </w:r>
+      <w:r>
+        <w:rPr>
+          <w:rFonts w:ascii="Times New Roman" w:hAnsi="Times New Roman" w:cs="Times New Roman"/>
+        </w:rPr>
+        <w:t>con</w:t>
+      </w:r>
+      <w:r>
+        <w:rPr>
+          <w:rFonts w:ascii="Times New Roman" w:hAnsi="Times New Roman" w:cs="Times New Roman"/>
+        </w:rPr>
+        <w:t xml:space="preserve">sideran </w:t>
+      </w:r>
+      <w:r>
+        <w:rPr>
+          <w:rFonts w:ascii="Times New Roman" w:hAnsi="Times New Roman" w:cs="Times New Roman"/>
+        </w:rPr>
+        <w:t>dos</w:t>
+      </w:r>
+      <w:r>
+        <w:rPr>
+          <w:rFonts w:ascii="Times New Roman" w:hAnsi="Times New Roman" w:cs="Times New Roman"/>
+        </w:rPr>
+        <w:t xml:space="preserve"> tipos principales de </w:t>
+      </w:r>
+      <w:r>
+        <w:rPr>
+          <w:rFonts w:ascii="Times New Roman" w:hAnsi="Times New Roman" w:cs="Times New Roman"/>
+        </w:rPr>
+        <w:t xml:space="preserve">segmentación, comenzando por las variables demográficas. Estas incluyen aspectos como el sexo y la edad. </w:t>
+      </w:r>
+      <w:bookmarkStart w:id="0" w:name="_Hlk166088913"/>
+      <w:r>
+        <w:rPr>
+          <w:rFonts w:ascii="Times New Roman" w:hAnsi="Times New Roman" w:cs="Times New Roman"/>
+        </w:rPr>
+        <w:t>En cuanto al sexo</w:t>
+      </w:r>
+      <w:bookmarkEnd w:id="0"/>
+      <w:r>
+        <w:rPr>
+          <w:rFonts w:ascii="Times New Roman" w:hAnsi="Times New Roman" w:cs="Times New Roman"/>
+        </w:rPr>
+        <w:t>, hacemos la división entre hombres y mujeres, reconociendo las diferencias en comportamiento y pre</w:t>
+      </w:r>
+      <w:r>
+        <w:rPr>
+          <w:rFonts w:ascii="Times New Roman" w:hAnsi="Times New Roman" w:cs="Times New Roman"/>
+        </w:rPr>
+        <w:t>ferencias entre ambos grupos. La edad, será dividida en diferentes grupos, empezando desde los 16, hasta los que tienen más de 55</w:t>
+      </w:r>
+      <w:r>
+        <w:rPr>
+          <w:rFonts w:ascii="Times New Roman" w:hAnsi="Times New Roman" w:cs="Times New Roman"/>
+        </w:rPr>
+        <w:t>, reconociendo las variaciones en las necesidades y estilos de vida a lo largo de las diferentes etapas de la vida.</w:t>
+      </w:r>
+      <w:r>
+        <w:rPr>
+          <w:rFonts w:ascii="Times New Roman" w:hAnsi="Times New Roman" w:cs="Times New Roman"/>
+        </w:rPr>
+        <w:t xml:space="preserve"> </w:t>
+      </w:r>
+      <w:r>
+        <w:rPr>
+          <w:rFonts w:ascii="Times New Roman" w:hAnsi="Times New Roman" w:cs="Times New Roman"/>
+        </w:rPr>
+        <w:t>De acuerdo a un estudio realizado en Estados Unidos</w:t>
+      </w:r>
+      <w:r>
+        <w:rPr>
+          <w:rFonts w:ascii="Times New Roman" w:hAnsi="Times New Roman" w:cs="Times New Roman"/>
+        </w:rPr>
+        <w:t>, en casi todas las redes sociales</w:t>
+      </w:r>
+      <w:r>
+        <w:rPr>
+          <w:rFonts w:ascii="Times New Roman" w:hAnsi="Times New Roman" w:cs="Times New Roman"/>
+        </w:rPr>
+        <w:t xml:space="preserve"> </w:t>
+      </w:r>
+      <w:r>
+        <w:rPr>
+          <w:rFonts w:ascii="Times New Roman" w:hAnsi="Times New Roman" w:cs="Times New Roman"/>
+        </w:rPr>
+        <w:t xml:space="preserve">las mujeres destacan por usar más las redes sociales como son </w:t>
+      </w:r>
+      <w:r>
+        <w:rPr>
+          <w:rFonts w:ascii="Times New Roman" w:hAnsi="Times New Roman" w:cs="Times New Roman"/>
+        </w:rPr>
+        <w:t xml:space="preserve">Instagram, Pinterest, </w:t>
+      </w:r>
+      <w:proofErr w:type="spellStart"/>
+      <w:r>
+        <w:rPr>
+          <w:rFonts w:ascii="Times New Roman" w:hAnsi="Times New Roman" w:cs="Times New Roman"/>
+        </w:rPr>
+        <w:t>Tiktok</w:t>
+      </w:r>
+      <w:proofErr w:type="spellEnd"/>
+      <w:r>
+        <w:rPr>
+          <w:rFonts w:ascii="Times New Roman" w:hAnsi="Times New Roman" w:cs="Times New Roman"/>
+        </w:rPr>
+        <w:t>, entre otras. Por otro lado, en cuanto al tema de la edad las aplicaciones más modernas (</w:t>
+      </w:r>
+      <w:proofErr w:type="spellStart"/>
+      <w:r>
+        <w:rPr>
+          <w:rFonts w:ascii="Times New Roman" w:hAnsi="Times New Roman" w:cs="Times New Roman"/>
+        </w:rPr>
+        <w:t>Titktok</w:t>
+      </w:r>
+      <w:proofErr w:type="spellEnd"/>
+      <w:r>
+        <w:rPr>
+          <w:rFonts w:ascii="Times New Roman" w:hAnsi="Times New Roman" w:cs="Times New Roman"/>
+        </w:rPr>
+        <w:t>, X, Instagram) son más usadas por personas entre 18 – 29 años. Con estos datos se deduce que la aplicación se tiene que enforcar en el sector más enfocado en las redes sociales.</w:t>
       </w:r>
       <w:r>
         <w:rPr>
@@ -1873,6 +1883,7 @@
     <w:p>
       <w:pPr>
         <w:spacing w:line="360" w:lineRule="auto"/>
+        <w:ind w:firstLine="709"/>
         <w:jc w:val="both"/>
         <w:rPr>
           <w:rFonts w:ascii="Times New Roman" w:hAnsi="Times New Roman" w:cs="Times New Roman"/>
@@ -1885,13 +1896,13 @@
         <mc:AlternateContent>
           <mc:Choice Requires="wps">
             <w:drawing>
-              <wp:anchor distT="0" distB="0" distL="114300" distR="114300" simplePos="0" relativeHeight="251671558" behindDoc="0" locked="0" layoutInCell="1" allowOverlap="1" wp14:anchorId="2EA0EBB5" wp14:editId="71A05D19">
+              <wp:anchor distT="0" distB="0" distL="114300" distR="114300" simplePos="0" relativeHeight="251671558" behindDoc="0" locked="0" layoutInCell="1" allowOverlap="1" wp14:anchorId="2EA0EBB5" wp14:editId="53FE8877">
                 <wp:simplePos x="0" y="0"/>
                 <wp:positionH relativeFrom="margin">
                   <wp:align>left</wp:align>
                 </wp:positionH>
                 <wp:positionV relativeFrom="paragraph">
-                  <wp:posOffset>3276327</wp:posOffset>
+                  <wp:posOffset>3301728</wp:posOffset>
                 </wp:positionV>
                 <wp:extent cx="4330065" cy="156210"/>
                 <wp:effectExtent l="0" t="0" r="0" b="0"/>
@@ -1975,7 +1986,7 @@
           </mc:Choice>
           <mc:Fallback>
             <w:pict>
-              <v:shape w14:anchorId="2EA0EBB5" id="_x0000_s1027" type="#_x0000_t202" style="position:absolute;left:0;text-align:left;margin-left:0;margin-top:258pt;width:340.95pt;height:12.3pt;z-index:251671558;visibility:visible;mso-wrap-style:square;mso-height-percent:0;mso-wrap-distance-left:9pt;mso-wrap-distance-top:0;mso-wrap-distance-right:9pt;mso-wrap-distance-bottom:0;mso-position-horizontal:left;mso-position-horizontal-relative:margin;mso-position-vertical:absolute;mso-position-vertical-relative:text;mso-height-percent:0;mso-height-relative:margin;v-text-anchor:top" o:gfxdata="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" stroked="f">
+              <v:shape w14:anchorId="2EA0EBB5" id="_x0000_s1027" type="#_x0000_t202" style="position:absolute;left:0;text-align:left;margin-left:0;margin-top:260pt;width:340.95pt;height:12.3pt;z-index:251671558;visibility:visible;mso-wrap-style:square;mso-height-percent:0;mso-wrap-distance-left:9pt;mso-wrap-distance-top:0;mso-wrap-distance-right:9pt;mso-wrap-distance-bottom:0;mso-position-horizontal:left;mso-position-horizontal-relative:margin;mso-position-vertical:absolute;mso-position-vertical-relative:text;mso-height-percent:0;mso-height-relative:margin;v-text-anchor:top" o:gfxdata="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" stroked="f">
                 <v:textbox inset="0,0,0,0">
                   <w:txbxContent>
                     <w:p>
@@ -2031,13 +2042,13 @@
           <w:szCs w:val="40"/>
         </w:rPr>
         <w:drawing>
-          <wp:anchor distT="0" distB="0" distL="114300" distR="114300" simplePos="0" relativeHeight="251669510" behindDoc="0" locked="0" layoutInCell="1" allowOverlap="1" wp14:anchorId="0EE84B41" wp14:editId="55C2A9CB">
+          <wp:anchor distT="0" distB="0" distL="114300" distR="114300" simplePos="0" relativeHeight="251669510" behindDoc="0" locked="0" layoutInCell="1" allowOverlap="1" wp14:anchorId="0EE84B41" wp14:editId="5F509E4D">
             <wp:simplePos x="0" y="0"/>
             <wp:positionH relativeFrom="margin">
               <wp:align>left</wp:align>
             </wp:positionH>
             <wp:positionV relativeFrom="paragraph">
-              <wp:posOffset>2642235</wp:posOffset>
+              <wp:posOffset>2682720</wp:posOffset>
             </wp:positionV>
             <wp:extent cx="4330065" cy="641350"/>
             <wp:effectExtent l="0" t="0" r="0" b="6350"/>
@@ -2102,8 +2113,449 @@
         <w:rPr>
           <w:rFonts w:ascii="Times New Roman" w:hAnsi="Times New Roman" w:cs="Times New Roman"/>
         </w:rPr>
-        <w:t xml:space="preserve">, en las cuales no se aprecia diferencia entre las diferentes clases, ya que todas tienen porcentajes muy parejos. </w:t>
-      </w:r>
+        <w:t xml:space="preserve">, en las cuales no se aprecia diferencia entre las diferentes clases, ya que todas tienen porcentajes muy </w:t>
+      </w:r>
+      <w:r>
+        <w:rPr>
+          <w:rFonts w:ascii="Times New Roman" w:hAnsi="Times New Roman" w:cs="Times New Roman"/>
+        </w:rPr>
+        <w:t>similares</w:t>
+      </w:r>
+      <w:r>
+        <w:rPr>
+          <w:rFonts w:ascii="Times New Roman" w:hAnsi="Times New Roman" w:cs="Times New Roman"/>
+        </w:rPr>
+        <w:t>.</w:t>
+      </w:r>
+      <w:r>
+        <w:rPr>
+          <w:rFonts w:ascii="Times New Roman" w:hAnsi="Times New Roman" w:cs="Times New Roman"/>
+          <w:vertAlign w:val="superscript"/>
+        </w:rPr>
+        <w:t>7</w:t>
+      </w:r>
+    </w:p>
+    <w:p>
+      <w:pPr>
+        <w:spacing w:line="360" w:lineRule="auto"/>
+        <w:jc w:val="both"/>
+        <w:rPr>
+          <w:rFonts w:ascii="Times New Roman" w:hAnsi="Times New Roman" w:cs="Times New Roman"/>
+        </w:rPr>
+      </w:pPr>
+    </w:p>
+    <w:p>
+      <w:pPr>
+        <w:spacing w:line="360" w:lineRule="auto"/>
+        <w:jc w:val="both"/>
+        <w:rPr>
+          <w:rFonts w:ascii="Times New Roman" w:hAnsi="Times New Roman" w:cs="Times New Roman"/>
+        </w:rPr>
+      </w:pPr>
+    </w:p>
+    <w:p>
+      <w:pPr>
+        <w:spacing w:line="360" w:lineRule="auto"/>
+        <w:jc w:val="both"/>
+        <w:rPr>
+          <w:rFonts w:ascii="Times New Roman" w:hAnsi="Times New Roman" w:cs="Times New Roman"/>
+        </w:rPr>
+      </w:pPr>
+    </w:p>
+    <w:p>
+      <w:pPr>
+        <w:spacing w:line="360" w:lineRule="auto"/>
+        <w:jc w:val="both"/>
+        <w:rPr>
+          <w:rFonts w:ascii="Times New Roman" w:hAnsi="Times New Roman" w:cs="Times New Roman"/>
+        </w:rPr>
+      </w:pPr>
+    </w:p>
+    <w:p>
+      <w:pPr>
+        <w:spacing w:line="360" w:lineRule="auto"/>
+        <w:ind w:firstLine="709"/>
+        <w:jc w:val="both"/>
+        <w:rPr>
+          <w:rFonts w:ascii="Times New Roman" w:hAnsi="Times New Roman" w:cs="Times New Roman"/>
+          <w:vertAlign w:val="superscript"/>
+        </w:rPr>
+      </w:pPr>
+      <w:r>
+        <w:rPr>
+          <w:noProof/>
+        </w:rPr>
+        <w:lastRenderedPageBreak/>
+        <mc:AlternateContent>
+          <mc:Choice Requires="wps">
+            <w:drawing>
+              <wp:anchor distT="0" distB="0" distL="114300" distR="114300" simplePos="0" relativeHeight="251678726" behindDoc="0" locked="0" layoutInCell="1" allowOverlap="1" wp14:anchorId="013B9AB5" wp14:editId="059279B0">
+                <wp:simplePos x="0" y="0"/>
+                <wp:positionH relativeFrom="margin">
+                  <wp:align>left</wp:align>
+                </wp:positionH>
+                <wp:positionV relativeFrom="paragraph">
+                  <wp:posOffset>3845790</wp:posOffset>
+                </wp:positionV>
+                <wp:extent cx="4029710" cy="164465"/>
+                <wp:effectExtent l="0" t="0" r="8890" b="6985"/>
+                <wp:wrapTopAndBottom/>
+                <wp:docPr id="1124108092" name="Cuadro de texto 1"/>
+                <wp:cNvGraphicFramePr/>
+                <a:graphic xmlns:a="http://schemas.openxmlformats.org/drawingml/2006/main">
+                  <a:graphicData uri="http://schemas.microsoft.com/office/word/2010/wordprocessingShape">
+                    <wps:wsp>
+                      <wps:cNvSpPr txBox="1"/>
+                      <wps:spPr>
+                        <a:xfrm>
+                          <a:off x="0" y="0"/>
+                          <a:ext cx="4029710" cy="164465"/>
+                        </a:xfrm>
+                        <a:prstGeom prst="rect">
+                          <a:avLst/>
+                        </a:prstGeom>
+                        <a:solidFill>
+                          <a:prstClr val="white"/>
+                        </a:solidFill>
+                        <a:ln>
+                          <a:noFill/>
+                        </a:ln>
+                      </wps:spPr>
+                      <wps:txbx>
+                        <w:txbxContent>
+                          <w:p>
+                            <w:pPr>
+                              <w:pStyle w:val="Descripcin"/>
+                              <w:rPr>
+                                <w:rFonts w:ascii="Times New Roman" w:hAnsi="Times New Roman" w:cs="Times New Roman"/>
+                                <w:noProof/>
+                              </w:rPr>
+                            </w:pPr>
+                            <w:r>
+                              <w:t xml:space="preserve">Ilustración </w:t>
+                            </w:r>
+                            <w:r>
+                              <w:fldChar w:fldCharType="begin"/>
+                            </w:r>
+                            <w:r>
+                              <w:instrText xml:space="preserve"> SEQ Ilustración \* ARABIC </w:instrText>
+                            </w:r>
+                            <w:r>
+                              <w:fldChar w:fldCharType="separate"/>
+                            </w:r>
+                            <w:r>
+                              <w:rPr>
+                                <w:noProof/>
+                              </w:rPr>
+                              <w:t>1</w:t>
+                            </w:r>
+                            <w:r>
+                              <w:fldChar w:fldCharType="end"/>
+                            </w:r>
+                            <w:r>
+                              <w:t>: Creación propia</w:t>
+                            </w:r>
+                          </w:p>
+                        </w:txbxContent>
+                      </wps:txbx>
+                      <wps:bodyPr rot="0" spcFirstLastPara="0" vertOverflow="overflow" horzOverflow="overflow" vert="horz" wrap="square" lIns="0" tIns="0" rIns="0" bIns="0" numCol="1" spcCol="0" rtlCol="0" fromWordArt="0" anchor="t" anchorCtr="0" forceAA="0" compatLnSpc="1">
+                        <a:prstTxWarp prst="textNoShape">
+                          <a:avLst/>
+                        </a:prstTxWarp>
+                        <a:noAutofit/>
+                      </wps:bodyPr>
+                    </wps:wsp>
+                  </a:graphicData>
+                </a:graphic>
+                <wp14:sizeRelH relativeFrom="margin">
+                  <wp14:pctWidth>0</wp14:pctWidth>
+                </wp14:sizeRelH>
+                <wp14:sizeRelV relativeFrom="margin">
+                  <wp14:pctHeight>0</wp14:pctHeight>
+                </wp14:sizeRelV>
+              </wp:anchor>
+            </w:drawing>
+          </mc:Choice>
+          <mc:Fallback>
+            <w:pict>
+              <v:shape w14:anchorId="013B9AB5" id="_x0000_s1028" type="#_x0000_t202" style="position:absolute;left:0;text-align:left;margin-left:0;margin-top:302.8pt;width:317.3pt;height:12.95pt;z-index:251678726;visibility:visible;mso-wrap-style:square;mso-width-percent:0;mso-height-percent:0;mso-wrap-distance-left:9pt;mso-wrap-distance-top:0;mso-wrap-distance-right:9pt;mso-wrap-distance-bottom:0;mso-position-horizontal:left;mso-position-horizontal-relative:margin;mso-position-vertical:absolute;mso-position-vertical-relative:text;mso-width-percent:0;mso-height-percent:0;mso-width-relative:margin;mso-height-relative:margin;v-text-anchor:top" o:gfxdata="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" stroked="f">
+                <v:textbox inset="0,0,0,0">
+                  <w:txbxContent>
+                    <w:p>
+                      <w:pPr>
+                        <w:pStyle w:val="Descripcin"/>
+                        <w:rPr>
+                          <w:rFonts w:ascii="Times New Roman" w:hAnsi="Times New Roman" w:cs="Times New Roman"/>
+                          <w:noProof/>
+                        </w:rPr>
+                      </w:pPr>
+                      <w:r>
+                        <w:t xml:space="preserve">Ilustración </w:t>
+                      </w:r>
+                      <w:r>
+                        <w:fldChar w:fldCharType="begin"/>
+                      </w:r>
+                      <w:r>
+                        <w:instrText xml:space="preserve"> SEQ Ilustración \* ARABIC </w:instrText>
+                      </w:r>
+                      <w:r>
+                        <w:fldChar w:fldCharType="separate"/>
+                      </w:r>
+                      <w:r>
+                        <w:rPr>
+                          <w:noProof/>
+                        </w:rPr>
+                        <w:t>1</w:t>
+                      </w:r>
+                      <w:r>
+                        <w:fldChar w:fldCharType="end"/>
+                      </w:r>
+                      <w:r>
+                        <w:t>: Creación propia</w:t>
+                      </w:r>
+                    </w:p>
+                  </w:txbxContent>
+                </v:textbox>
+                <w10:wrap type="topAndBottom" anchorx="margin"/>
+              </v:shape>
+            </w:pict>
+          </mc:Fallback>
+        </mc:AlternateContent>
+      </w:r>
+      <w:r>
+        <w:rPr>
+          <w:rFonts w:ascii="Times New Roman" w:hAnsi="Times New Roman" w:cs="Times New Roman"/>
+          <w:noProof/>
+        </w:rPr>
+        <w:drawing>
+          <wp:anchor distT="0" distB="0" distL="114300" distR="114300" simplePos="0" relativeHeight="251676678" behindDoc="0" locked="0" layoutInCell="1" allowOverlap="1" wp14:anchorId="378B6AB1" wp14:editId="25F8C779">
+            <wp:simplePos x="0" y="0"/>
+            <wp:positionH relativeFrom="margin">
+              <wp:align>left</wp:align>
+            </wp:positionH>
+            <wp:positionV relativeFrom="paragraph">
+              <wp:posOffset>815124</wp:posOffset>
+            </wp:positionV>
+            <wp:extent cx="4045585" cy="3034030"/>
+            <wp:effectExtent l="0" t="0" r="0" b="0"/>
+            <wp:wrapTopAndBottom/>
+            <wp:docPr id="17372340" name="Imagen 1"/>
+            <wp:cNvGraphicFramePr>
+              <a:graphicFrameLocks xmlns:a="http://schemas.openxmlformats.org/drawingml/2006/main" noChangeAspect="1"/>
+            </wp:cNvGraphicFramePr>
+            <a:graphic xmlns:a="http://schemas.openxmlformats.org/drawingml/2006/main">
+              <a:graphicData uri="http://schemas.openxmlformats.org/drawingml/2006/picture">
+                <pic:pic xmlns:pic="http://schemas.openxmlformats.org/drawingml/2006/picture">
+                  <pic:nvPicPr>
+                    <pic:cNvPr id="0" name="Picture 2"/>
+                    <pic:cNvPicPr>
+                      <a:picLocks noChangeAspect="1" noChangeArrowheads="1"/>
+                    </pic:cNvPicPr>
+                  </pic:nvPicPr>
+                  <pic:blipFill>
+                    <a:blip r:embed="rId11" cstate="print">
+                      <a:extLst>
+                        <a:ext uri="{28A0092B-C50C-407E-A947-70E740481C1C}">
+                          <a14:useLocalDpi xmlns:a14="http://schemas.microsoft.com/office/drawing/2010/main" val="0"/>
+                        </a:ext>
+                      </a:extLst>
+                    </a:blip>
+                    <a:srcRect/>
+                    <a:stretch>
+                      <a:fillRect/>
+                    </a:stretch>
+                  </pic:blipFill>
+                  <pic:spPr bwMode="auto">
+                    <a:xfrm>
+                      <a:off x="0" y="0"/>
+                      <a:ext cx="4045585" cy="3034030"/>
+                    </a:xfrm>
+                    <a:prstGeom prst="rect">
+                      <a:avLst/>
+                    </a:prstGeom>
+                    <a:noFill/>
+                    <a:ln>
+                      <a:noFill/>
+                    </a:ln>
+                  </pic:spPr>
+                </pic:pic>
+              </a:graphicData>
+            </a:graphic>
+            <wp14:sizeRelH relativeFrom="page">
+              <wp14:pctWidth>0</wp14:pctWidth>
+            </wp14:sizeRelH>
+            <wp14:sizeRelV relativeFrom="page">
+              <wp14:pctHeight>0</wp14:pctHeight>
+            </wp14:sizeRelV>
+          </wp:anchor>
+        </w:drawing>
+      </w:r>
+      <w:r>
+        <w:rPr>
+          <w:rFonts w:ascii="Times New Roman" w:hAnsi="Times New Roman" w:cs="Times New Roman"/>
+        </w:rPr>
+        <w:t xml:space="preserve">Pero si nos vamos al campo de la región, ahí si que vamos un gran cambio, que es se aprecia como en países como </w:t>
+      </w:r>
+      <w:r>
+        <w:rPr>
+          <w:rFonts w:ascii="Times New Roman" w:hAnsi="Times New Roman" w:cs="Times New Roman"/>
+        </w:rPr>
+        <w:t>Brasil</w:t>
+      </w:r>
+      <w:r>
+        <w:rPr>
+          <w:rFonts w:ascii="Times New Roman" w:hAnsi="Times New Roman" w:cs="Times New Roman"/>
+        </w:rPr>
+        <w:t xml:space="preserve"> y Chile dedica mucho más tiempo diario en redes sociales, frente a países como Países Bajos o Japón.</w:t>
+      </w:r>
+      <w:r>
+        <w:rPr>
+          <w:rFonts w:ascii="Times New Roman" w:hAnsi="Times New Roman" w:cs="Times New Roman"/>
+          <w:vertAlign w:val="superscript"/>
+        </w:rPr>
+        <w:t>8</w:t>
+      </w:r>
+    </w:p>
+    <w:p>
+      <w:pPr>
+        <w:spacing w:before="240" w:line="360" w:lineRule="auto"/>
+        <w:ind w:firstLine="709"/>
+        <w:jc w:val="both"/>
+        <w:rPr>
+          <w:rFonts w:ascii="Times New Roman" w:hAnsi="Times New Roman" w:cs="Times New Roman"/>
+        </w:rPr>
+      </w:pPr>
+      <w:r>
+        <w:rPr>
+          <w:rFonts w:ascii="Times New Roman" w:hAnsi="Times New Roman" w:cs="Times New Roman"/>
+        </w:rPr>
+        <w:t xml:space="preserve">Conociendo esto, procedemos a analizar la competencia que tiene </w:t>
+      </w:r>
+      <w:proofErr w:type="spellStart"/>
+      <w:r>
+        <w:rPr>
+          <w:rFonts w:ascii="Times New Roman" w:hAnsi="Times New Roman" w:cs="Times New Roman"/>
+        </w:rPr>
+        <w:t>Wondrobe</w:t>
+      </w:r>
+      <w:proofErr w:type="spellEnd"/>
+      <w:r>
+        <w:rPr>
+          <w:rFonts w:ascii="Times New Roman" w:hAnsi="Times New Roman" w:cs="Times New Roman"/>
+        </w:rPr>
+        <w:t xml:space="preserve"> a día de hoy en el mercado</w:t>
+      </w:r>
+      <w:r>
+        <w:rPr>
+          <w:rFonts w:ascii="Times New Roman" w:hAnsi="Times New Roman" w:cs="Times New Roman"/>
+        </w:rPr>
+        <w:t xml:space="preserve">. Dado que además de tratarse de una aplicación de gestión de ropa, es una red social, tendremos un mercado mucho más complicado debido que se tendría que competir con redes sociales como lo son Instagram, </w:t>
+      </w:r>
+      <w:proofErr w:type="spellStart"/>
+      <w:r>
+        <w:rPr>
+          <w:rFonts w:ascii="Times New Roman" w:hAnsi="Times New Roman" w:cs="Times New Roman"/>
+        </w:rPr>
+        <w:t>Tiktok</w:t>
+      </w:r>
+      <w:proofErr w:type="spellEnd"/>
+      <w:r>
+        <w:rPr>
+          <w:rFonts w:ascii="Times New Roman" w:hAnsi="Times New Roman" w:cs="Times New Roman"/>
+        </w:rPr>
+        <w:t xml:space="preserve">, Twitter (o como es actualmente X), que son aplicaciones que se encuentran muy asentadas y dominan el sector. Pero por otro lado, si nos centramos en aplicaciones que te ayudan a gestionar tu ropa, nos son muchas las aplicaciones que tienen tanto renombre como las mencionadas con anterioridad. Estas aplicaciones son </w:t>
+      </w:r>
+      <w:r>
+        <w:rPr>
+          <w:rFonts w:ascii="Times New Roman" w:hAnsi="Times New Roman" w:cs="Times New Roman"/>
+        </w:rPr>
+        <w:t>Mi armario</w:t>
+      </w:r>
+      <w:r>
+        <w:rPr>
+          <w:rFonts w:ascii="Times New Roman" w:hAnsi="Times New Roman" w:cs="Times New Roman"/>
+        </w:rPr>
+        <w:t xml:space="preserve">, </w:t>
+      </w:r>
+      <w:proofErr w:type="spellStart"/>
+      <w:r>
+        <w:rPr>
+          <w:rFonts w:ascii="Times New Roman" w:hAnsi="Times New Roman" w:cs="Times New Roman"/>
+        </w:rPr>
+        <w:t>Stylebook</w:t>
+      </w:r>
+      <w:proofErr w:type="spellEnd"/>
+      <w:r>
+        <w:rPr>
+          <w:rFonts w:ascii="Times New Roman" w:hAnsi="Times New Roman" w:cs="Times New Roman"/>
+        </w:rPr>
+        <w:t xml:space="preserve"> y </w:t>
+      </w:r>
+      <w:proofErr w:type="spellStart"/>
+      <w:r>
+        <w:rPr>
+          <w:rFonts w:ascii="Times New Roman" w:hAnsi="Times New Roman" w:cs="Times New Roman"/>
+        </w:rPr>
+        <w:t>Shupper</w:t>
+      </w:r>
+      <w:proofErr w:type="spellEnd"/>
+      <w:r>
+        <w:rPr>
+          <w:rFonts w:ascii="Times New Roman" w:hAnsi="Times New Roman" w:cs="Times New Roman"/>
+        </w:rPr>
+        <w:t xml:space="preserve">, las cuales las tres cumplen con el mismo propósito que es ayudar al usuario con la gestión de su ropa. </w:t>
+      </w:r>
+    </w:p>
+    <w:p>
+      <w:pPr>
+        <w:spacing w:line="360" w:lineRule="auto"/>
+        <w:ind w:firstLine="709"/>
+        <w:jc w:val="both"/>
+        <w:rPr>
+          <w:rFonts w:ascii="Times New Roman" w:hAnsi="Times New Roman" w:cs="Times New Roman"/>
+        </w:rPr>
+      </w:pPr>
+      <w:r>
+        <w:rPr>
+          <w:rFonts w:ascii="Times New Roman" w:hAnsi="Times New Roman" w:cs="Times New Roman"/>
+        </w:rPr>
+        <w:t xml:space="preserve">Es por ello que </w:t>
+      </w:r>
+      <w:proofErr w:type="spellStart"/>
+      <w:r>
+        <w:rPr>
+          <w:rFonts w:ascii="Times New Roman" w:hAnsi="Times New Roman" w:cs="Times New Roman"/>
+        </w:rPr>
+        <w:t>Wondrobe</w:t>
+      </w:r>
+      <w:proofErr w:type="spellEnd"/>
+      <w:r>
+        <w:rPr>
+          <w:rFonts w:ascii="Times New Roman" w:hAnsi="Times New Roman" w:cs="Times New Roman"/>
+        </w:rPr>
+        <w:t xml:space="preserve"> destaca en las aplicaciones de gestión de ropa ya que además de ayudar a gestionar la ropa, permite compartir los conjuntos con los diferentes usuarios de la aplicación, creando una distinción entre las aplicaciones convencionales de gestión de ropa. </w:t>
+      </w:r>
+      <w:r>
+        <w:rPr>
+          <w:rFonts w:ascii="Times New Roman" w:hAnsi="Times New Roman" w:cs="Times New Roman"/>
+        </w:rPr>
+        <w:t xml:space="preserve">Por lo que, con los datos analizados nuestro producto irá dirigido a un cliente que se encuentra entre los 18 y los 29 años, ya que son los que más utilizan las redes sociales </w:t>
+      </w:r>
+      <w:r>
+        <w:rPr>
+          <w:rFonts w:ascii="Times New Roman" w:hAnsi="Times New Roman" w:cs="Times New Roman"/>
+        </w:rPr>
+        <w:t>y son también los que intentan buscar un estilo más propio.</w:t>
+      </w:r>
+    </w:p>
+    <w:p>
+      <w:pPr>
+        <w:spacing w:line="360" w:lineRule="auto"/>
+        <w:jc w:val="both"/>
+        <w:rPr>
+          <w:rFonts w:ascii="Times New Roman" w:hAnsi="Times New Roman" w:cs="Times New Roman"/>
+        </w:rPr>
+      </w:pPr>
     </w:p>
     <w:p>
       <w:pPr>
@@ -2125,6 +2577,7 @@
           <w:bCs/>
           <w:noProof/>
         </w:rPr>
+        <w:lastRenderedPageBreak/>
         <mc:AlternateContent>
           <mc:Choice Requires="wps">
             <w:drawing>
@@ -2255,7 +2708,6 @@
                 <w:b/>
                 <w:bCs/>
               </w:rPr>
-              <w:lastRenderedPageBreak/>
               <w:t>Identificación del requerimiento:</w:t>
             </w:r>
           </w:p>
@@ -2894,6 +3346,7 @@
               <w:rPr>
                 <w:rFonts w:ascii="Times New Roman" w:hAnsi="Times New Roman" w:cs="Times New Roman"/>
               </w:rPr>
+              <w:lastRenderedPageBreak/>
               <w:t>Se debe verificar la autenticidad de las credenciales proporcionadas por el usuario durante el inicio de sesión.</w:t>
             </w:r>
           </w:p>
@@ -2935,6 +3388,7 @@
                 <w:b/>
                 <w:bCs/>
               </w:rPr>
+              <w:lastRenderedPageBreak/>
               <w:t>Descripción del requerimiento:</w:t>
             </w:r>
           </w:p>
@@ -2982,14 +3436,7 @@
               <w:rPr>
                 <w:rFonts w:ascii="Times New Roman" w:hAnsi="Times New Roman" w:cs="Times New Roman"/>
               </w:rPr>
-              <w:t xml:space="preserve">, su nombre de usuario y contraseña en los campos correspondientes. La aplicación </w:t>
-            </w:r>
-            <w:r>
-              <w:rPr>
-                <w:rFonts w:ascii="Times New Roman" w:hAnsi="Times New Roman" w:cs="Times New Roman"/>
-              </w:rPr>
-              <w:lastRenderedPageBreak/>
-              <w:t>debe verificar la autenticidad de la información introducida antes de dar acceso a la página principal.</w:t>
+              <w:t>, su nombre de usuario y contraseña en los campos correspondientes. La aplicación debe verificar la autenticidad de la información introducida antes de dar acceso a la página principal.</w:t>
             </w:r>
           </w:p>
         </w:tc>
@@ -3031,7 +3478,6 @@
                 <w:b/>
                 <w:bCs/>
               </w:rPr>
-              <w:lastRenderedPageBreak/>
               <w:t>Prioridad del requerimiento:</w:t>
             </w:r>
           </w:p>
@@ -3682,6 +4128,7 @@
                 <w:b/>
                 <w:bCs/>
               </w:rPr>
+              <w:lastRenderedPageBreak/>
               <w:t>Características:</w:t>
             </w:r>
           </w:p>
@@ -4655,7 +5102,14 @@
               <w:rPr>
                 <w:rFonts w:ascii="Times New Roman" w:hAnsi="Times New Roman" w:cs="Times New Roman"/>
               </w:rPr>
-              <w:t>realizar búsquedas para encontrar a aquella persona que quiera seguir, si la encuentra deberá ser</w:t>
+              <w:t xml:space="preserve">realizar búsquedas para encontrar a aquella persona que quiera seguir, si la </w:t>
+            </w:r>
+            <w:r>
+              <w:rPr>
+                <w:rFonts w:ascii="Times New Roman" w:hAnsi="Times New Roman" w:cs="Times New Roman"/>
+              </w:rPr>
+              <w:lastRenderedPageBreak/>
+              <w:t>encuentra deberá ser</w:t>
             </w:r>
             <w:r>
               <w:rPr>
@@ -4703,6 +5157,7 @@
                 <w:b/>
                 <w:bCs/>
               </w:rPr>
+              <w:lastRenderedPageBreak/>
               <w:t>Prioridad del requerimiento:</w:t>
             </w:r>
           </w:p>
@@ -4781,7 +5236,6 @@
                 <w:b/>
                 <w:bCs/>
               </w:rPr>
-              <w:lastRenderedPageBreak/>
               <w:t>Identificación del requerimiento:</w:t>
             </w:r>
           </w:p>
@@ -5482,7 +5936,14 @@
               <w:rPr>
                 <w:rFonts w:ascii="Times New Roman" w:hAnsi="Times New Roman" w:cs="Times New Roman"/>
               </w:rPr>
-              <w:t>Los usuarios deben poder agregar fácilmente nuevas prendas a la aplicación mediante el escaneo de imágenes. Se debe ofrecer campos para ingresar detalles clave sobre la prenda.</w:t>
+              <w:t xml:space="preserve">Los usuarios deben poder agregar fácilmente nuevas prendas a la aplicación mediante el escaneo de </w:t>
+            </w:r>
+            <w:r>
+              <w:rPr>
+                <w:rFonts w:ascii="Times New Roman" w:hAnsi="Times New Roman" w:cs="Times New Roman"/>
+              </w:rPr>
+              <w:lastRenderedPageBreak/>
+              <w:t>imágenes. Se debe ofrecer campos para ingresar detalles clave sobre la prenda.</w:t>
             </w:r>
           </w:p>
         </w:tc>
@@ -5524,6 +5985,7 @@
                 <w:b/>
                 <w:bCs/>
               </w:rPr>
+              <w:lastRenderedPageBreak/>
               <w:t>Prioridad del requerimiento:</w:t>
             </w:r>
           </w:p>
@@ -5602,7 +6064,6 @@
                 <w:b/>
                 <w:bCs/>
               </w:rPr>
-              <w:lastRenderedPageBreak/>
               <w:t>Identificación del requerimiento:</w:t>
             </w:r>
           </w:p>
@@ -6470,7 +6931,6 @@
                 <w:b/>
                 <w:bCs/>
               </w:rPr>
-              <w:lastRenderedPageBreak/>
               <w:t>Nombre del Requerimiento:</w:t>
             </w:r>
           </w:p>
@@ -6835,7 +7295,7 @@
                     <pic:cNvPicPr/>
                   </pic:nvPicPr>
                   <pic:blipFill>
-                    <a:blip r:embed="rId11"/>
+                    <a:blip r:embed="rId12"/>
                     <a:stretch>
                       <a:fillRect/>
                     </a:stretch>
@@ -7062,7 +7522,7 @@
           </mc:Choice>
           <mc:Fallback>
             <w:pict>
-              <v:shape w14:anchorId="3B20DE71" id="_x0000_s1028" type="#_x0000_t202" style="position:absolute;left:0;text-align:left;margin-left:374pt;margin-top:220.9pt;width:425.2pt;height:12.35pt;z-index:251667462;visibility:visible;mso-wrap-style:square;mso-height-percent:0;mso-wrap-distance-left:9pt;mso-wrap-distance-top:0;mso-wrap-distance-right:9pt;mso-wrap-distance-bottom:0;mso-position-horizontal:right;mso-position-horizontal-relative:margin;mso-position-vertical:absolute;mso-position-vertical-relative:text;mso-height-percent:0;mso-height-relative:margin;v-text-anchor:top" o:gfxdata="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" stroked="f">
+              <v:shape w14:anchorId="3B20DE71" id="_x0000_s1029" type="#_x0000_t202" style="position:absolute;left:0;text-align:left;margin-left:374pt;margin-top:220.9pt;width:425.2pt;height:12.35pt;z-index:251667462;visibility:visible;mso-wrap-style:square;mso-height-percent:0;mso-wrap-distance-left:9pt;mso-wrap-distance-top:0;mso-wrap-distance-right:9pt;mso-wrap-distance-bottom:0;mso-position-horizontal:right;mso-position-horizontal-relative:margin;mso-position-vertical:absolute;mso-position-vertical-relative:text;mso-height-percent:0;mso-height-relative:margin;v-text-anchor:top" o:gfxdata="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" stroked="f">
                 <v:textbox inset="0,0,0,0">
                   <w:txbxContent>
                     <w:p>
@@ -7150,6 +7610,7 @@
           <w:szCs w:val="80"/>
           <w:lang w:val="en-US"/>
         </w:rPr>
+        <w:lastRenderedPageBreak/>
         <w:tab/>
       </w:r>
     </w:p>
@@ -7314,53 +7775,20 @@
           <w:rFonts w:ascii="Manrope" w:hAnsi="Manrope" w:hint="eastAsia"/>
           <w:sz w:val="40"/>
           <w:szCs w:val="40"/>
+          <w:u w:val="single"/>
           <w:lang w:val="en-US"/>
         </w:rPr>
       </w:pPr>
-    </w:p>
-    <w:p>
-      <w:pPr>
-        <w:jc w:val="both"/>
-        <w:rPr>
-          <w:rFonts w:ascii="Manrope" w:hAnsi="Manrope" w:hint="eastAsia"/>
+      <w:r>
+        <w:rPr>
+          <w:rFonts w:ascii="Manrope" w:hAnsi="Manrope"/>
           <w:sz w:val="40"/>
           <w:szCs w:val="40"/>
+          <w:u w:val="single"/>
           <w:lang w:val="en-US"/>
         </w:rPr>
-      </w:pPr>
-    </w:p>
-    <w:p>
-      <w:pPr>
-        <w:jc w:val="both"/>
-        <w:rPr>
-          <w:rFonts w:ascii="Manrope" w:hAnsi="Manrope" w:hint="eastAsia"/>
-          <w:sz w:val="40"/>
-          <w:szCs w:val="40"/>
-          <w:lang w:val="en-US"/>
-        </w:rPr>
-      </w:pPr>
-    </w:p>
-    <w:p>
-      <w:pPr>
-        <w:jc w:val="both"/>
-        <w:rPr>
-          <w:rFonts w:ascii="Manrope" w:hAnsi="Manrope" w:hint="eastAsia"/>
-          <w:sz w:val="40"/>
-          <w:szCs w:val="40"/>
-          <w:lang w:val="en-US"/>
-        </w:rPr>
-      </w:pPr>
-    </w:p>
-    <w:p>
-      <w:pPr>
-        <w:jc w:val="both"/>
-        <w:rPr>
-          <w:rFonts w:ascii="Manrope" w:hAnsi="Manrope" w:hint="eastAsia"/>
-          <w:sz w:val="40"/>
-          <w:szCs w:val="40"/>
-          <w:lang w:val="en-US"/>
-        </w:rPr>
-      </w:pPr>
+        <w:tab/>
+      </w:r>
     </w:p>
     <w:p>
       <w:pPr>
@@ -7376,6 +7804,7 @@
           <w:bCs/>
           <w:noProof/>
         </w:rPr>
+        <w:lastRenderedPageBreak/>
         <mc:AlternateContent>
           <mc:Choice Requires="wps">
             <w:drawing>
@@ -7599,7 +8028,7 @@
           <w14:ligatures w14:val="none"/>
         </w:rPr>
       </w:pPr>
-      <w:hyperlink r:id="rId12" w:history="1">
+      <w:hyperlink r:id="rId13" w:history="1">
         <w:r>
           <w:rPr>
             <w:rFonts w:ascii="Times New Roman" w:eastAsia="Times New Roman" w:hAnsi="Times New Roman" w:cs="Times New Roman"/>
@@ -7611,7 +8040,33 @@
             <w:lang w:val="en-US"/>
             <w14:ligatures w14:val="none"/>
           </w:rPr>
-          <w:t>https://en.vogue.me/fashion/livia-firth-reveals-fashions-dirty-little-secret-we-are-all-wearing-oil-every-single-d</w:t>
+          <w:t>https://en.vogue.me/fashion/livia-firth-reveals-fashions-dirty-li</w:t>
+        </w:r>
+        <w:r>
+          <w:rPr>
+            <w:rFonts w:ascii="Times New Roman" w:eastAsia="Times New Roman" w:hAnsi="Times New Roman" w:cs="Times New Roman"/>
+            <w:color w:val="0563C1"/>
+            <w:kern w:val="0"/>
+            <w:sz w:val="18"/>
+            <w:szCs w:val="18"/>
+            <w:u w:val="single"/>
+            <w:lang w:val="en-US"/>
+            <w14:ligatures w14:val="none"/>
+          </w:rPr>
+          <w:t>t</w:t>
+        </w:r>
+        <w:r>
+          <w:rPr>
+            <w:rFonts w:ascii="Times New Roman" w:eastAsia="Times New Roman" w:hAnsi="Times New Roman" w:cs="Times New Roman"/>
+            <w:color w:val="0563C1"/>
+            <w:kern w:val="0"/>
+            <w:sz w:val="18"/>
+            <w:szCs w:val="18"/>
+            <w:u w:val="single"/>
+            <w:lang w:val="en-US"/>
+            <w14:ligatures w14:val="none"/>
+          </w:rPr>
+          <w:t>tle-secret-we-are-all-wearing-oil-every-single-d</w:t>
         </w:r>
         <w:bookmarkStart w:id="1" w:name="_Hlt160484594"/>
         <w:bookmarkStart w:id="2" w:name="_Hlt160484595"/>
@@ -7800,7 +8255,7 @@
           <w14:ligatures w14:val="none"/>
         </w:rPr>
       </w:pPr>
-      <w:hyperlink r:id="rId13" w:history="1">
+      <w:hyperlink r:id="rId14" w:history="1">
         <w:r>
           <w:rPr>
             <w:rFonts w:ascii="Times New Roman" w:eastAsia="Times New Roman" w:hAnsi="Times New Roman" w:cs="Times New Roman"/>
@@ -7854,7 +8309,33 @@
             <w:lang w:val="fr-FR"/>
             <w14:ligatures w14:val="none"/>
           </w:rPr>
-          <w:t>1208STO93327/the-impact-of-textile-production-and-waste-on-the-environment-infographics</w:t>
+          <w:t>1208STO93327/</w:t>
+        </w:r>
+        <w:r>
+          <w:rPr>
+            <w:rFonts w:ascii="Times New Roman" w:eastAsia="Times New Roman" w:hAnsi="Times New Roman" w:cs="Times New Roman"/>
+            <w:color w:val="0563C1"/>
+            <w:kern w:val="0"/>
+            <w:sz w:val="18"/>
+            <w:szCs w:val="18"/>
+            <w:u w:val="single"/>
+            <w:lang w:val="fr-FR"/>
+            <w14:ligatures w14:val="none"/>
+          </w:rPr>
+          <w:t>t</w:t>
+        </w:r>
+        <w:r>
+          <w:rPr>
+            <w:rFonts w:ascii="Times New Roman" w:eastAsia="Times New Roman" w:hAnsi="Times New Roman" w:cs="Times New Roman"/>
+            <w:color w:val="0563C1"/>
+            <w:kern w:val="0"/>
+            <w:sz w:val="18"/>
+            <w:szCs w:val="18"/>
+            <w:u w:val="single"/>
+            <w:lang w:val="fr-FR"/>
+            <w14:ligatures w14:val="none"/>
+          </w:rPr>
+          <w:t>he-impact-of-textile-production-and-waste-on-the-environment-infographics</w:t>
         </w:r>
       </w:hyperlink>
     </w:p>
@@ -7948,7 +8429,7 @@
           <w14:ligatures w14:val="none"/>
         </w:rPr>
       </w:pPr>
-      <w:hyperlink r:id="rId14" w:history="1">
+      <w:hyperlink r:id="rId15" w:history="1">
         <w:r>
           <w:rPr>
             <w:rStyle w:val="Hipervnculo"/>
@@ -7959,7 +8440,31 @@
             <w:lang w:val="en-US"/>
             <w14:ligatures w14:val="none"/>
           </w:rPr>
-          <w:t>https://news.mongabay.com/2023/09/bangladesh-apparel-industry-makes-progress-in-eco-friendly-manufacturing/</w:t>
+          <w:t>https://news.mongabay.com/2023/09/bangladesh-apparel-industry-</w:t>
+        </w:r>
+        <w:r>
+          <w:rPr>
+            <w:rStyle w:val="Hipervnculo"/>
+            <w:rFonts w:ascii="Times New Roman" w:eastAsia="Times New Roman" w:hAnsi="Times New Roman" w:cs="Times New Roman"/>
+            <w:kern w:val="0"/>
+            <w:sz w:val="18"/>
+            <w:szCs w:val="18"/>
+            <w:lang w:val="en-US"/>
+            <w14:ligatures w14:val="none"/>
+          </w:rPr>
+          <w:t>m</w:t>
+        </w:r>
+        <w:r>
+          <w:rPr>
+            <w:rStyle w:val="Hipervnculo"/>
+            <w:rFonts w:ascii="Times New Roman" w:eastAsia="Times New Roman" w:hAnsi="Times New Roman" w:cs="Times New Roman"/>
+            <w:kern w:val="0"/>
+            <w:sz w:val="18"/>
+            <w:szCs w:val="18"/>
+            <w:lang w:val="en-US"/>
+            <w14:ligatures w14:val="none"/>
+          </w:rPr>
+          <w:t>akes-progress-in-eco-friendly-manufacturing/</w:t>
         </w:r>
       </w:hyperlink>
     </w:p>
@@ -8053,7 +8558,7 @@
           <w14:ligatures w14:val="none"/>
         </w:rPr>
       </w:pPr>
-      <w:hyperlink r:id="rId15" w:anchor=":~:text=Global%20Fashion%20Industry%20Waste,clothing%20material%20is%20actually%20plastic." w:history="1">
+      <w:hyperlink r:id="rId16" w:anchor=":~:text=Global%20Fashion%20Industry%20Waste,clothing%20material%20is%20actually%20plastic." w:history="1">
         <w:r>
           <w:rPr>
             <w:rStyle w:val="Hipervnculo"/>
@@ -8139,7 +8644,7 @@
         </w:rPr>
         <w:t xml:space="preserve">. </w:t>
       </w:r>
-      <w:hyperlink r:id="rId16" w:history="1">
+      <w:hyperlink r:id="rId17" w:history="1">
         <w:r>
           <w:rPr>
             <w:rStyle w:val="Hipervnculo"/>
@@ -8304,7 +8809,7 @@
           <w14:ligatures w14:val="none"/>
         </w:rPr>
       </w:pPr>
-      <w:hyperlink r:id="rId17" w:history="1">
+      <w:hyperlink r:id="rId18" w:history="1">
         <w:r>
           <w:rPr>
             <w:rStyle w:val="Hipervnculo"/>
@@ -8428,7 +8933,6 @@
         </w:rPr>
         <w:t>). </w:t>
       </w:r>
-      <w:proofErr w:type="spellStart"/>
       <w:r>
         <w:rPr>
           <w:rFonts w:ascii="Times New Roman" w:eastAsia="Times New Roman" w:hAnsi="Times New Roman" w:cs="Times New Roman"/>
@@ -8437,56 +8941,10 @@
           <w:kern w:val="0"/>
           <w:sz w:val="18"/>
           <w:szCs w:val="18"/>
+          <w:lang w:val="en-US"/>
           <w14:ligatures w14:val="none"/>
         </w:rPr>
-        <w:t>Americans</w:t>
-      </w:r>
-      <w:proofErr w:type="spellEnd"/>
-      <w:r>
-        <w:rPr>
-          <w:rFonts w:ascii="Times New Roman" w:eastAsia="Times New Roman" w:hAnsi="Times New Roman" w:cs="Times New Roman"/>
-          <w:i/>
-          <w:iCs/>
-          <w:kern w:val="0"/>
-          <w:sz w:val="18"/>
-          <w:szCs w:val="18"/>
-          <w14:ligatures w14:val="none"/>
-        </w:rPr>
-        <w:t>’ social</w:t>
-      </w:r>
-      <w:r>
-        <w:rPr>
-          <w:rFonts w:ascii="Times New Roman" w:eastAsia="Times New Roman" w:hAnsi="Times New Roman" w:cs="Times New Roman"/>
-          <w:i/>
-          <w:iCs/>
-          <w:kern w:val="0"/>
-          <w:sz w:val="18"/>
-          <w:szCs w:val="18"/>
-          <w14:ligatures w14:val="none"/>
-        </w:rPr>
-        <w:t xml:space="preserve"> </w:t>
-      </w:r>
-      <w:r>
-        <w:rPr>
-          <w:rFonts w:ascii="Times New Roman" w:eastAsia="Times New Roman" w:hAnsi="Times New Roman" w:cs="Times New Roman"/>
-          <w:i/>
-          <w:iCs/>
-          <w:kern w:val="0"/>
-          <w:sz w:val="18"/>
-          <w:szCs w:val="18"/>
-          <w14:ligatures w14:val="none"/>
-        </w:rPr>
-        <w:t>media use</w:t>
-      </w:r>
-      <w:r>
-        <w:rPr>
-          <w:rFonts w:ascii="Times New Roman" w:eastAsia="Times New Roman" w:hAnsi="Times New Roman" w:cs="Times New Roman"/>
-          <w:kern w:val="0"/>
-          <w:sz w:val="18"/>
-          <w:szCs w:val="18"/>
-          <w14:ligatures w14:val="none"/>
-        </w:rPr>
-        <w:t xml:space="preserve">. </w:t>
+        <w:t>Americans’ social media use</w:t>
       </w:r>
       <w:r>
         <w:rPr>
@@ -8497,6 +8955,17 @@
           <w:lang w:val="en-US"/>
           <w14:ligatures w14:val="none"/>
         </w:rPr>
+        <w:t xml:space="preserve">. </w:t>
+      </w:r>
+      <w:r>
+        <w:rPr>
+          <w:rFonts w:ascii="Times New Roman" w:eastAsia="Times New Roman" w:hAnsi="Times New Roman" w:cs="Times New Roman"/>
+          <w:kern w:val="0"/>
+          <w:sz w:val="18"/>
+          <w:szCs w:val="18"/>
+          <w:lang w:val="en-US"/>
+          <w14:ligatures w14:val="none"/>
+        </w:rPr>
         <w:t>Pew Research Center. </w:t>
       </w:r>
     </w:p>
@@ -8504,11 +8973,16 @@
       <w:pPr>
         <w:jc w:val="both"/>
         <w:rPr>
-          <w:rFonts w:ascii="Times New Roman" w:hAnsi="Times New Roman" w:cs="Times New Roman"/>
+          <w:rStyle w:val="Hipervnculo"/>
+          <w:rFonts w:ascii="Times New Roman" w:eastAsia="Times New Roman" w:hAnsi="Times New Roman" w:cs="Times New Roman"/>
+          <w:kern w:val="0"/>
+          <w:sz w:val="18"/>
+          <w:szCs w:val="18"/>
           <w:lang w:val="en-US"/>
-        </w:rPr>
-      </w:pPr>
-      <w:hyperlink r:id="rId18" w:history="1">
+          <w14:ligatures w14:val="none"/>
+        </w:rPr>
+      </w:pPr>
+      <w:hyperlink r:id="rId19" w:history="1">
         <w:r>
           <w:rPr>
             <w:rStyle w:val="Hipervnculo"/>
@@ -8522,6 +8996,212 @@
           <w:t>https://www.pewresearch.org/internet/2024/01/31/americans-social-media-use/</w:t>
         </w:r>
       </w:hyperlink>
+    </w:p>
+    <w:p>
+      <w:pPr>
+        <w:spacing w:after="0"/>
+        <w:jc w:val="both"/>
+        <w:rPr>
+          <w:rFonts w:eastAsia="Times New Roman"/>
+          <w:kern w:val="0"/>
+          <w:sz w:val="18"/>
+          <w:szCs w:val="18"/>
+          <w:lang w:val="en-US"/>
+          <w14:ligatures w14:val="none"/>
+        </w:rPr>
+      </w:pPr>
+      <w:r>
+        <w:rPr>
+          <w:rStyle w:val="Hipervnculo"/>
+          <w:rFonts w:ascii="Times New Roman" w:eastAsia="Times New Roman" w:hAnsi="Times New Roman" w:cs="Times New Roman"/>
+          <w:color w:val="auto"/>
+          <w:kern w:val="0"/>
+          <w:sz w:val="18"/>
+          <w:szCs w:val="18"/>
+          <w:u w:val="none"/>
+          <w:lang w:val="en-US"/>
+          <w14:ligatures w14:val="none"/>
+        </w:rPr>
+        <w:t xml:space="preserve">8 </w:t>
+      </w:r>
+      <w:r>
+        <w:rPr>
+          <w:rFonts w:ascii="Times New Roman" w:eastAsia="Times New Roman" w:hAnsi="Times New Roman" w:cs="Times New Roman"/>
+          <w:kern w:val="0"/>
+          <w:sz w:val="18"/>
+          <w:szCs w:val="18"/>
+          <w:lang w:val="en-US"/>
+          <w14:ligatures w14:val="none"/>
+        </w:rPr>
+        <w:t>Statista</w:t>
+      </w:r>
+      <w:r>
+        <w:rPr>
+          <w:rFonts w:ascii="Times New Roman" w:eastAsia="Times New Roman" w:hAnsi="Times New Roman" w:cs="Times New Roman"/>
+          <w:kern w:val="0"/>
+          <w:sz w:val="18"/>
+          <w:szCs w:val="18"/>
+          <w:lang w:val="en-US"/>
+          <w14:ligatures w14:val="none"/>
+        </w:rPr>
+        <w:t>.</w:t>
+      </w:r>
+      <w:r>
+        <w:rPr>
+          <w:rFonts w:ascii="Times New Roman" w:eastAsia="Times New Roman" w:hAnsi="Times New Roman" w:cs="Times New Roman"/>
+          <w:i/>
+          <w:iCs/>
+          <w:kern w:val="0"/>
+          <w:sz w:val="18"/>
+          <w:szCs w:val="18"/>
+          <w:lang w:val="en-US"/>
+          <w14:ligatures w14:val="none"/>
+        </w:rPr>
+        <w:t xml:space="preserve"> </w:t>
+      </w:r>
+      <w:r>
+        <w:rPr>
+          <w:rFonts w:ascii="Times New Roman" w:eastAsia="Times New Roman" w:hAnsi="Times New Roman" w:cs="Times New Roman"/>
+          <w:kern w:val="0"/>
+          <w:sz w:val="18"/>
+          <w:szCs w:val="18"/>
+          <w:lang w:val="en-US"/>
+          <w14:ligatures w14:val="none"/>
+        </w:rPr>
+        <w:t xml:space="preserve">(10 </w:t>
+      </w:r>
+      <w:proofErr w:type="spellStart"/>
+      <w:r>
+        <w:rPr>
+          <w:rFonts w:ascii="Times New Roman" w:eastAsia="Times New Roman" w:hAnsi="Times New Roman" w:cs="Times New Roman"/>
+          <w:kern w:val="0"/>
+          <w:sz w:val="18"/>
+          <w:szCs w:val="18"/>
+          <w:lang w:val="en-US"/>
+          <w14:ligatures w14:val="none"/>
+        </w:rPr>
+        <w:t>abril</w:t>
+      </w:r>
+      <w:proofErr w:type="spellEnd"/>
+      <w:r>
+        <w:rPr>
+          <w:rFonts w:ascii="Times New Roman" w:eastAsia="Times New Roman" w:hAnsi="Times New Roman" w:cs="Times New Roman"/>
+          <w:kern w:val="0"/>
+          <w:sz w:val="18"/>
+          <w:szCs w:val="18"/>
+          <w:lang w:val="en-US"/>
+          <w14:ligatures w14:val="none"/>
+        </w:rPr>
+        <w:t xml:space="preserve"> </w:t>
+      </w:r>
+      <w:r>
+        <w:rPr>
+          <w:rFonts w:ascii="Times New Roman" w:eastAsia="Times New Roman" w:hAnsi="Times New Roman" w:cs="Times New Roman"/>
+          <w:kern w:val="0"/>
+          <w:sz w:val="18"/>
+          <w:szCs w:val="18"/>
+          <w:lang w:val="en-US"/>
+          <w14:ligatures w14:val="none"/>
+        </w:rPr>
+        <w:t>2024).</w:t>
+      </w:r>
+      <w:r>
+        <w:rPr>
+          <w:rFonts w:eastAsia="Times New Roman"/>
+          <w:kern w:val="0"/>
+          <w:sz w:val="18"/>
+          <w:szCs w:val="18"/>
+          <w:lang w:val="en-US"/>
+          <w14:ligatures w14:val="none"/>
+        </w:rPr>
+        <w:t xml:space="preserve"> </w:t>
+      </w:r>
+      <w:r>
+        <w:rPr>
+          <w:rFonts w:ascii="Times New Roman" w:eastAsia="Times New Roman" w:hAnsi="Times New Roman" w:cs="Times New Roman"/>
+          <w:i/>
+          <w:iCs/>
+          <w:kern w:val="0"/>
+          <w:sz w:val="18"/>
+          <w:szCs w:val="18"/>
+          <w:lang w:val="en-US"/>
+          <w14:ligatures w14:val="none"/>
+        </w:rPr>
+        <w:t>Global daily social media usage Q1 2023, by territory | Statista.</w:t>
+      </w:r>
+      <w:r>
+        <w:rPr>
+          <w:rFonts w:eastAsia="Times New Roman"/>
+          <w:kern w:val="0"/>
+          <w:sz w:val="18"/>
+          <w:szCs w:val="18"/>
+          <w:lang w:val="en-US"/>
+          <w14:ligatures w14:val="none"/>
+        </w:rPr>
+        <w:t xml:space="preserve">  </w:t>
+      </w:r>
+    </w:p>
+    <w:p>
+      <w:pPr>
+        <w:jc w:val="both"/>
+        <w:rPr>
+          <w:rFonts w:eastAsia="Times New Roman"/>
+          <w:color w:val="467886" w:themeColor="hyperlink"/>
+          <w:kern w:val="0"/>
+          <w:sz w:val="18"/>
+          <w:szCs w:val="18"/>
+          <w:u w:val="single"/>
+          <w:lang w:val="en-US"/>
+          <w14:ligatures w14:val="none"/>
+        </w:rPr>
+      </w:pPr>
+      <w:hyperlink r:id="rId20" w:history="1">
+        <w:r>
+          <w:rPr>
+            <w:rStyle w:val="Hipervnculo"/>
+            <w:rFonts w:eastAsia="Times New Roman"/>
+            <w:kern w:val="0"/>
+            <w:sz w:val="18"/>
+            <w:szCs w:val="18"/>
+            <w:lang w:val="en-US"/>
+            <w14:ligatures w14:val="none"/>
+          </w:rPr>
+          <w:t>https://www.statista.com/statistics/270229/usage-duration-of-social-networks-</w:t>
+        </w:r>
+        <w:r>
+          <w:rPr>
+            <w:rStyle w:val="Hipervnculo"/>
+            <w:rFonts w:eastAsia="Times New Roman"/>
+            <w:kern w:val="0"/>
+            <w:sz w:val="18"/>
+            <w:szCs w:val="18"/>
+            <w:lang w:val="en-US"/>
+            <w14:ligatures w14:val="none"/>
+          </w:rPr>
+          <w:t>b</w:t>
+        </w:r>
+        <w:r>
+          <w:rPr>
+            <w:rStyle w:val="Hipervnculo"/>
+            <w:rFonts w:eastAsia="Times New Roman"/>
+            <w:kern w:val="0"/>
+            <w:sz w:val="18"/>
+            <w:szCs w:val="18"/>
+            <w:lang w:val="en-US"/>
+            <w14:ligatures w14:val="none"/>
+          </w:rPr>
+          <w:t>y-country/</w:t>
+        </w:r>
+      </w:hyperlink>
+    </w:p>
+    <w:p>
+      <w:pPr>
+        <w:jc w:val="both"/>
+        <w:rPr>
+          <w:rFonts w:ascii="Times New Roman" w:hAnsi="Times New Roman" w:cs="Times New Roman"/>
+          <w:lang w:val="en-US"/>
+        </w:rPr>
+      </w:pPr>
     </w:p>
     <w:sectPr>
       <w:type w:val="continuous"/>
@@ -9545,7 +10225,6 @@
   <w:style w:type="character" w:default="1" w:styleId="Fuentedeprrafopredeter">
     <w:name w:val="Default Paragraph Font"/>
     <w:uiPriority w:val="1"/>
-    <w:semiHidden/>
     <w:unhideWhenUsed/>
   </w:style>
   <w:style w:type="table" w:default="1" w:styleId="Tablanormal">
@@ -9956,6 +10635,17 @@
       <w:szCs w:val="18"/>
     </w:rPr>
   </w:style>
+  <w:style w:type="paragraph" w:styleId="NormalWeb">
+    <w:name w:val="Normal (Web)"/>
+    <w:basedOn w:val="Normal"/>
+    <w:uiPriority w:val="99"/>
+    <w:semiHidden/>
+    <w:unhideWhenUsed/>
+    <w:rsid w:val="00927F41"/>
+    <w:rPr>
+      <w:rFonts w:ascii="Times New Roman" w:hAnsi="Times New Roman" w:cs="Times New Roman"/>
+    </w:rPr>
+  </w:style>
 </w:styles>
 </file>
 

</xml_diff>

<commit_message>
Save post for other users
</commit_message>
<xml_diff>
--- a/Memoria/MemoriaWondrobe.docx
+++ b/Memoria/MemoriaWondrobe.docx
@@ -889,13 +889,7 @@
         <w:rPr>
           <w:rFonts w:ascii="Times New Roman" w:hAnsi="Times New Roman"/>
         </w:rPr>
-        <w:t>, 2023)</w:t>
-      </w:r>
-      <w:r>
-        <w:rPr>
-          <w:rFonts w:ascii="Times New Roman" w:hAnsi="Times New Roman"/>
-        </w:rPr>
-        <w:t>.</w:t>
+        <w:t>, 2023).</w:t>
       </w:r>
       <w:r>
         <w:rPr>
@@ -2658,7 +2652,7 @@
           <w:noProof/>
         </w:rPr>
         <w:drawing>
-          <wp:anchor distT="0" distB="0" distL="114300" distR="114300" simplePos="0" relativeHeight="251676678" behindDoc="0" locked="0" layoutInCell="1" allowOverlap="1" wp14:anchorId="378B6AB1" wp14:editId="6490E039">
+          <wp:anchor distT="0" distB="0" distL="114300" distR="114300" simplePos="0" relativeHeight="251676678" behindDoc="0" locked="0" layoutInCell="1" allowOverlap="1" wp14:anchorId="378B6AB1" wp14:editId="1A7DB732">
             <wp:simplePos x="0" y="0"/>
             <wp:positionH relativeFrom="margin">
               <wp:align>left</wp:align>
@@ -10668,6 +10662,404 @@
       <w:pPr>
         <w:jc w:val="both"/>
         <w:rPr>
+          <w:noProof/>
+        </w:rPr>
+      </w:pPr>
+    </w:p>
+    <w:p>
+      <w:pPr>
+        <w:jc w:val="both"/>
+      </w:pPr>
+      <w:r>
+        <w:rPr>
+          <w:noProof/>
+        </w:rPr>
+        <w:lastRenderedPageBreak/>
+        <mc:AlternateContent>
+          <mc:Choice Requires="wps">
+            <w:drawing>
+              <wp:anchor distT="0" distB="0" distL="114300" distR="114300" simplePos="0" relativeHeight="251688966" behindDoc="0" locked="0" layoutInCell="1" allowOverlap="1" wp14:anchorId="3F7D17AC" wp14:editId="51F75C4D">
+                <wp:simplePos x="0" y="0"/>
+                <wp:positionH relativeFrom="margin">
+                  <wp:align>right</wp:align>
+                </wp:positionH>
+                <wp:positionV relativeFrom="paragraph">
+                  <wp:posOffset>2842128</wp:posOffset>
+                </wp:positionV>
+                <wp:extent cx="5400040" cy="162560"/>
+                <wp:effectExtent l="0" t="0" r="0" b="8890"/>
+                <wp:wrapTopAndBottom/>
+                <wp:docPr id="1646208013" name="Cuadro de texto 1"/>
+                <wp:cNvGraphicFramePr/>
+                <a:graphic xmlns:a="http://schemas.openxmlformats.org/drawingml/2006/main">
+                  <a:graphicData uri="http://schemas.microsoft.com/office/word/2010/wordprocessingShape">
+                    <wps:wsp>
+                      <wps:cNvSpPr txBox="1"/>
+                      <wps:spPr>
+                        <a:xfrm>
+                          <a:off x="0" y="0"/>
+                          <a:ext cx="5400040" cy="162560"/>
+                        </a:xfrm>
+                        <a:prstGeom prst="rect">
+                          <a:avLst/>
+                        </a:prstGeom>
+                        <a:solidFill>
+                          <a:prstClr val="white"/>
+                        </a:solidFill>
+                        <a:ln>
+                          <a:noFill/>
+                        </a:ln>
+                      </wps:spPr>
+                      <wps:txbx>
+                        <w:txbxContent>
+                          <w:p>
+                            <w:pPr>
+                              <w:pStyle w:val="Descripcin"/>
+                              <w:rPr>
+                                <w:rFonts w:ascii="Times New Roman" w:hAnsi="Times New Roman" w:cs="Times New Roman"/>
+                              </w:rPr>
+                            </w:pPr>
+                            <w:r>
+                              <w:t xml:space="preserve">Tabla </w:t>
+                            </w:r>
+                            <w:r>
+                              <w:fldChar w:fldCharType="begin"/>
+                            </w:r>
+                            <w:r>
+                              <w:instrText xml:space="preserve"> SEQ Tabla \* ARABIC </w:instrText>
+                            </w:r>
+                            <w:r>
+                              <w:fldChar w:fldCharType="separate"/>
+                            </w:r>
+                            <w:r>
+                              <w:rPr>
+                                <w:noProof/>
+                              </w:rPr>
+                              <w:t>3</w:t>
+                            </w:r>
+                            <w:r>
+                              <w:fldChar w:fldCharType="end"/>
+                            </w:r>
+                            <w:r>
+                              <w:t>: Creación propia</w:t>
+                            </w:r>
+                          </w:p>
+                        </w:txbxContent>
+                      </wps:txbx>
+                      <wps:bodyPr rot="0" spcFirstLastPara="0" vertOverflow="overflow" horzOverflow="overflow" vert="horz" wrap="square" lIns="0" tIns="0" rIns="0" bIns="0" numCol="1" spcCol="0" rtlCol="0" fromWordArt="0" anchor="t" anchorCtr="0" forceAA="0" compatLnSpc="1">
+                        <a:prstTxWarp prst="textNoShape">
+                          <a:avLst/>
+                        </a:prstTxWarp>
+                        <a:noAutofit/>
+                      </wps:bodyPr>
+                    </wps:wsp>
+                  </a:graphicData>
+                </a:graphic>
+                <wp14:sizeRelV relativeFrom="margin">
+                  <wp14:pctHeight>0</wp14:pctHeight>
+                </wp14:sizeRelV>
+              </wp:anchor>
+            </w:drawing>
+          </mc:Choice>
+          <mc:Fallback>
+            <w:pict>
+              <v:shape w14:anchorId="3F7D17AC" id="_x0000_s1031" type="#_x0000_t202" style="position:absolute;left:0;text-align:left;margin-left:374pt;margin-top:223.8pt;width:425.2pt;height:12.8pt;z-index:251688966;visibility:visible;mso-wrap-style:square;mso-height-percent:0;mso-wrap-distance-left:9pt;mso-wrap-distance-top:0;mso-wrap-distance-right:9pt;mso-wrap-distance-bottom:0;mso-position-horizontal:right;mso-position-horizontal-relative:margin;mso-position-vertical:absolute;mso-position-vertical-relative:text;mso-height-percent:0;mso-height-relative:margin;v-text-anchor:top" o:gfxdata="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" stroked="f">
+                <v:textbox inset="0,0,0,0">
+                  <w:txbxContent>
+                    <w:p>
+                      <w:pPr>
+                        <w:pStyle w:val="Descripcin"/>
+                        <w:rPr>
+                          <w:rFonts w:ascii="Times New Roman" w:hAnsi="Times New Roman" w:cs="Times New Roman"/>
+                        </w:rPr>
+                      </w:pPr>
+                      <w:r>
+                        <w:t xml:space="preserve">Tabla </w:t>
+                      </w:r>
+                      <w:r>
+                        <w:fldChar w:fldCharType="begin"/>
+                      </w:r>
+                      <w:r>
+                        <w:instrText xml:space="preserve"> SEQ Tabla \* ARABIC </w:instrText>
+                      </w:r>
+                      <w:r>
+                        <w:fldChar w:fldCharType="separate"/>
+                      </w:r>
+                      <w:r>
+                        <w:rPr>
+                          <w:noProof/>
+                        </w:rPr>
+                        <w:t>3</w:t>
+                      </w:r>
+                      <w:r>
+                        <w:fldChar w:fldCharType="end"/>
+                      </w:r>
+                      <w:r>
+                        <w:t>: Creación propia</w:t>
+                      </w:r>
+                    </w:p>
+                  </w:txbxContent>
+                </v:textbox>
+                <w10:wrap type="topAndBottom" anchorx="margin"/>
+              </v:shape>
+            </w:pict>
+          </mc:Fallback>
+        </mc:AlternateContent>
+      </w:r>
+      <w:r>
+        <w:rPr>
+          <w:rFonts w:ascii="Times New Roman" w:hAnsi="Times New Roman" w:cs="Times New Roman"/>
+        </w:rPr>
+        <w:drawing>
+          <wp:anchor distT="0" distB="0" distL="114300" distR="114300" simplePos="0" relativeHeight="251686918" behindDoc="0" locked="0" layoutInCell="1" allowOverlap="1" wp14:anchorId="2B2A499A" wp14:editId="7431BE53">
+            <wp:simplePos x="0" y="0"/>
+            <wp:positionH relativeFrom="margin">
+              <wp:align>right</wp:align>
+            </wp:positionH>
+            <wp:positionV relativeFrom="paragraph">
+              <wp:posOffset>538347</wp:posOffset>
+            </wp:positionV>
+            <wp:extent cx="5400040" cy="2303145"/>
+            <wp:effectExtent l="0" t="0" r="0" b="1905"/>
+            <wp:wrapTopAndBottom/>
+            <wp:docPr id="1861973975" name="Imagen 1" descr="Tabla&#10;&#10;Descripción generada automáticamente"/>
+            <wp:cNvGraphicFramePr>
+              <a:graphicFrameLocks xmlns:a="http://schemas.openxmlformats.org/drawingml/2006/main" noChangeAspect="1"/>
+            </wp:cNvGraphicFramePr>
+            <a:graphic xmlns:a="http://schemas.openxmlformats.org/drawingml/2006/main">
+              <a:graphicData uri="http://schemas.openxmlformats.org/drawingml/2006/picture">
+                <pic:pic xmlns:pic="http://schemas.openxmlformats.org/drawingml/2006/picture">
+                  <pic:nvPicPr>
+                    <pic:cNvPr id="1861973975" name="Imagen 1" descr="Tabla&#10;&#10;Descripción generada automáticamente"/>
+                    <pic:cNvPicPr/>
+                  </pic:nvPicPr>
+                  <pic:blipFill>
+                    <a:blip r:embed="rId14"/>
+                    <a:stretch>
+                      <a:fillRect/>
+                    </a:stretch>
+                  </pic:blipFill>
+                  <pic:spPr>
+                    <a:xfrm>
+                      <a:off x="0" y="0"/>
+                      <a:ext cx="5400040" cy="2303145"/>
+                    </a:xfrm>
+                    <a:prstGeom prst="rect">
+                      <a:avLst/>
+                    </a:prstGeom>
+                  </pic:spPr>
+                </pic:pic>
+              </a:graphicData>
+            </a:graphic>
+          </wp:anchor>
+        </w:drawing>
+      </w:r>
+      <w:r>
+        <w:rPr>
+          <w:rFonts w:ascii="Gelosa Cara" w:hAnsi="Gelosa Cara"/>
+          <w:b/>
+          <w:bCs/>
+          <w:noProof/>
+        </w:rPr>
+        <mc:AlternateContent>
+          <mc:Choice Requires="wps">
+            <w:drawing>
+              <wp:anchor distT="0" distB="0" distL="114300" distR="114300" simplePos="0" relativeHeight="251684870" behindDoc="0" locked="0" layoutInCell="1" allowOverlap="1" wp14:anchorId="31B54964" wp14:editId="74AECDC3">
+                <wp:simplePos x="0" y="0"/>
+                <wp:positionH relativeFrom="margin">
+                  <wp:align>left</wp:align>
+                </wp:positionH>
+                <wp:positionV relativeFrom="paragraph">
+                  <wp:posOffset>350772</wp:posOffset>
+                </wp:positionV>
+                <wp:extent cx="5396231" cy="0"/>
+                <wp:effectExtent l="0" t="0" r="0" b="0"/>
+                <wp:wrapNone/>
+                <wp:docPr id="1724932570" name="Conector recto 7"/>
+                <wp:cNvGraphicFramePr/>
+                <a:graphic xmlns:a="http://schemas.openxmlformats.org/drawingml/2006/main">
+                  <a:graphicData uri="http://schemas.microsoft.com/office/word/2010/wordprocessingShape">
+                    <wps:wsp>
+                      <wps:cNvCnPr/>
+                      <wps:spPr>
+                        <a:xfrm>
+                          <a:off x="0" y="0"/>
+                          <a:ext cx="5396231" cy="0"/>
+                        </a:xfrm>
+                        <a:prstGeom prst="straightConnector1">
+                          <a:avLst/>
+                        </a:prstGeom>
+                        <a:noFill/>
+                        <a:ln w="3172" cap="flat">
+                          <a:solidFill>
+                            <a:srgbClr val="000000"/>
+                          </a:solidFill>
+                          <a:prstDash val="solid"/>
+                          <a:miter/>
+                        </a:ln>
+                      </wps:spPr>
+                      <wps:bodyPr/>
+                    </wps:wsp>
+                  </a:graphicData>
+                </a:graphic>
+              </wp:anchor>
+            </w:drawing>
+          </mc:Choice>
+          <mc:Fallback>
+            <w:pict>
+              <v:shapetype w14:anchorId="2E681CE1" id="_x0000_t32" coordsize="21600,21600" o:spt="32" o:oned="t" path="m,l21600,21600e" filled="f">
+                <v:path arrowok="t" fillok="f" o:connecttype="none"/>
+                <o:lock v:ext="edit" shapetype="t"/>
+              </v:shapetype>
+              <v:shape id="Conector recto 7" o:spid="_x0000_s1026" type="#_x0000_t32" style="position:absolute;margin-left:0;margin-top:27.6pt;width:424.9pt;height:0;z-index:251684870;visibility:visible;mso-wrap-style:square;mso-wrap-distance-left:9pt;mso-wrap-distance-top:0;mso-wrap-distance-right:9pt;mso-wrap-distance-bottom:0;mso-position-horizontal:left;mso-position-horizontal-relative:margin;mso-position-vertical:absolute;mso-position-vertical-relative:text" o:gfxdata="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" strokeweight=".08811mm">
+                <v:stroke joinstyle="miter"/>
+                <w10:wrap anchorx="margin"/>
+              </v:shape>
+            </w:pict>
+          </mc:Fallback>
+        </mc:AlternateContent>
+      </w:r>
+      <w:r>
+        <w:rPr>
+          <w:rFonts w:ascii="Manrope" w:hAnsi="Manrope"/>
+          <w:sz w:val="40"/>
+          <w:szCs w:val="40"/>
+        </w:rPr>
+        <w:t>Presupuesto</w:t>
+      </w:r>
+      <w:r>
+        <w:rPr>
+          <w:rFonts w:ascii="Manrope" w:hAnsi="Manrope"/>
+          <w:sz w:val="40"/>
+          <w:szCs w:val="40"/>
+        </w:rPr>
+        <w:t xml:space="preserve">  </w:t>
+      </w:r>
+    </w:p>
+    <w:p>
+      <w:pPr>
+        <w:jc w:val="both"/>
+        <w:rPr>
+          <w:rFonts w:ascii="Manrope" w:hAnsi="Manrope"/>
+          <w:sz w:val="40"/>
+          <w:szCs w:val="40"/>
+        </w:rPr>
+      </w:pPr>
+    </w:p>
+    <w:p>
+      <w:pPr>
+        <w:jc w:val="both"/>
+        <w:rPr>
+          <w:rFonts w:ascii="Manrope" w:hAnsi="Manrope"/>
+          <w:sz w:val="40"/>
+          <w:szCs w:val="40"/>
+        </w:rPr>
+      </w:pPr>
+    </w:p>
+    <w:p>
+      <w:pPr>
+        <w:jc w:val="both"/>
+        <w:rPr>
+          <w:rFonts w:ascii="Manrope" w:hAnsi="Manrope"/>
+          <w:sz w:val="40"/>
+          <w:szCs w:val="40"/>
+        </w:rPr>
+      </w:pPr>
+    </w:p>
+    <w:p>
+      <w:pPr>
+        <w:jc w:val="both"/>
+        <w:rPr>
+          <w:rFonts w:ascii="Manrope" w:hAnsi="Manrope"/>
+          <w:sz w:val="40"/>
+          <w:szCs w:val="40"/>
+        </w:rPr>
+      </w:pPr>
+    </w:p>
+    <w:p>
+      <w:pPr>
+        <w:jc w:val="both"/>
+        <w:rPr>
+          <w:rFonts w:ascii="Manrope" w:hAnsi="Manrope"/>
+          <w:sz w:val="40"/>
+          <w:szCs w:val="40"/>
+        </w:rPr>
+      </w:pPr>
+    </w:p>
+    <w:p>
+      <w:pPr>
+        <w:jc w:val="both"/>
+        <w:rPr>
+          <w:rFonts w:ascii="Manrope" w:hAnsi="Manrope"/>
+          <w:sz w:val="40"/>
+          <w:szCs w:val="40"/>
+        </w:rPr>
+      </w:pPr>
+    </w:p>
+    <w:p>
+      <w:pPr>
+        <w:jc w:val="both"/>
+        <w:rPr>
+          <w:rFonts w:ascii="Manrope" w:hAnsi="Manrope"/>
+          <w:sz w:val="40"/>
+          <w:szCs w:val="40"/>
+        </w:rPr>
+      </w:pPr>
+    </w:p>
+    <w:p>
+      <w:pPr>
+        <w:jc w:val="both"/>
+        <w:rPr>
+          <w:rFonts w:ascii="Manrope" w:hAnsi="Manrope"/>
+          <w:sz w:val="40"/>
+          <w:szCs w:val="40"/>
+        </w:rPr>
+      </w:pPr>
+    </w:p>
+    <w:p>
+      <w:pPr>
+        <w:jc w:val="both"/>
+        <w:rPr>
+          <w:rFonts w:ascii="Manrope" w:hAnsi="Manrope"/>
+          <w:sz w:val="40"/>
+          <w:szCs w:val="40"/>
+        </w:rPr>
+      </w:pPr>
+    </w:p>
+    <w:p>
+      <w:pPr>
+        <w:jc w:val="both"/>
+        <w:rPr>
+          <w:rFonts w:ascii="Manrope" w:hAnsi="Manrope"/>
+          <w:sz w:val="40"/>
+          <w:szCs w:val="40"/>
+        </w:rPr>
+      </w:pPr>
+    </w:p>
+    <w:p>
+      <w:pPr>
+        <w:jc w:val="both"/>
+        <w:rPr>
+          <w:rFonts w:ascii="Manrope" w:hAnsi="Manrope"/>
+          <w:sz w:val="40"/>
+          <w:szCs w:val="40"/>
+        </w:rPr>
+      </w:pPr>
+    </w:p>
+    <w:p>
+      <w:pPr>
+        <w:jc w:val="both"/>
+        <w:rPr>
+          <w:rFonts w:ascii="Manrope" w:hAnsi="Manrope"/>
+          <w:sz w:val="40"/>
+          <w:szCs w:val="40"/>
+        </w:rPr>
+      </w:pPr>
+    </w:p>
+    <w:p>
+      <w:pPr>
+        <w:jc w:val="both"/>
+        <w:rPr>
           <w:rFonts w:ascii="Manrope" w:hAnsi="Manrope" w:hint="eastAsia"/>
           <w:sz w:val="40"/>
           <w:szCs w:val="40"/>
@@ -10778,7 +11170,6 @@
         <w:rPr>
           <w:rFonts w:ascii="Times New Roman" w:eastAsia="DengXian" w:hAnsi="Times New Roman" w:cs="Times New Roman"/>
           <w:kern w:val="0"/>
-          <w:lang w:val="en-US"/>
           <w14:ligatures w14:val="none"/>
         </w:rPr>
       </w:pPr>
@@ -10788,23 +11179,89 @@
           <w:kern w:val="0"/>
           <w:sz w:val="18"/>
           <w:szCs w:val="18"/>
-          <w:lang w:val="en-US"/>
           <w14:ligatures w14:val="none"/>
         </w:rPr>
         <w:t xml:space="preserve">1 </w:t>
       </w:r>
+      <w:proofErr w:type="spellStart"/>
       <w:r>
         <w:rPr>
           <w:rFonts w:ascii="Times New Roman" w:eastAsia="Times New Roman" w:hAnsi="Times New Roman" w:cs="Times New Roman"/>
           <w:kern w:val="0"/>
           <w:sz w:val="18"/>
           <w:szCs w:val="18"/>
-          <w:lang w:val="en-US"/>
           <w14:ligatures w14:val="none"/>
         </w:rPr>
-        <w:t xml:space="preserve">Firth, L. (5 December 2023). </w:t>
-      </w:r>
-      <w:r>
+        <w:t>Firth</w:t>
+      </w:r>
+      <w:proofErr w:type="spellEnd"/>
+      <w:r>
+        <w:rPr>
+          <w:rFonts w:ascii="Times New Roman" w:eastAsia="Times New Roman" w:hAnsi="Times New Roman" w:cs="Times New Roman"/>
+          <w:kern w:val="0"/>
+          <w:sz w:val="18"/>
+          <w:szCs w:val="18"/>
+          <w14:ligatures w14:val="none"/>
+        </w:rPr>
+        <w:t xml:space="preserve">, L. (5 </w:t>
+      </w:r>
+      <w:proofErr w:type="spellStart"/>
+      <w:r>
+        <w:rPr>
+          <w:rFonts w:ascii="Times New Roman" w:eastAsia="Times New Roman" w:hAnsi="Times New Roman" w:cs="Times New Roman"/>
+          <w:kern w:val="0"/>
+          <w:sz w:val="18"/>
+          <w:szCs w:val="18"/>
+          <w14:ligatures w14:val="none"/>
+        </w:rPr>
+        <w:t>December</w:t>
+      </w:r>
+      <w:proofErr w:type="spellEnd"/>
+      <w:r>
+        <w:rPr>
+          <w:rFonts w:ascii="Times New Roman" w:eastAsia="Times New Roman" w:hAnsi="Times New Roman" w:cs="Times New Roman"/>
+          <w:kern w:val="0"/>
+          <w:sz w:val="18"/>
+          <w:szCs w:val="18"/>
+          <w14:ligatures w14:val="none"/>
+        </w:rPr>
+        <w:t xml:space="preserve"> 2023). </w:t>
+      </w:r>
+      <w:r>
+        <w:rPr>
+          <w:rFonts w:ascii="Times New Roman" w:eastAsia="Times New Roman" w:hAnsi="Times New Roman" w:cs="Times New Roman"/>
+          <w:i/>
+          <w:iCs/>
+          <w:kern w:val="0"/>
+          <w:sz w:val="18"/>
+          <w:szCs w:val="18"/>
+          <w14:ligatures w14:val="none"/>
+        </w:rPr>
+        <w:t xml:space="preserve">Livia </w:t>
+      </w:r>
+      <w:proofErr w:type="spellStart"/>
+      <w:r>
+        <w:rPr>
+          <w:rFonts w:ascii="Times New Roman" w:eastAsia="Times New Roman" w:hAnsi="Times New Roman" w:cs="Times New Roman"/>
+          <w:i/>
+          <w:iCs/>
+          <w:kern w:val="0"/>
+          <w:sz w:val="18"/>
+          <w:szCs w:val="18"/>
+          <w14:ligatures w14:val="none"/>
+        </w:rPr>
+        <w:t>Firth</w:t>
+      </w:r>
+      <w:proofErr w:type="spellEnd"/>
+    </w:p>
+    <w:p>
+      <w:pPr>
+        <w:suppressAutoHyphens/>
+        <w:autoSpaceDN w:val="0"/>
+        <w:spacing w:after="0" w:line="276" w:lineRule="auto"/>
+        <w:ind w:left="720" w:hanging="720"/>
+        <w:jc w:val="both"/>
+        <w:textAlignment w:val="baseline"/>
         <w:rPr>
           <w:rFonts w:ascii="Times New Roman" w:eastAsia="Times New Roman" w:hAnsi="Times New Roman" w:cs="Times New Roman"/>
           <w:i/>
@@ -10815,17 +11272,8 @@
           <w:lang w:val="en-US"/>
           <w14:ligatures w14:val="none"/>
         </w:rPr>
-        <w:t>Livia Firth</w:t>
-      </w:r>
-    </w:p>
-    <w:p>
-      <w:pPr>
-        <w:suppressAutoHyphens/>
-        <w:autoSpaceDN w:val="0"/>
-        <w:spacing w:after="0" w:line="276" w:lineRule="auto"/>
-        <w:ind w:left="720" w:hanging="720"/>
-        <w:jc w:val="both"/>
-        <w:textAlignment w:val="baseline"/>
+      </w:pPr>
+      <w:r>
         <w:rPr>
           <w:rFonts w:ascii="Times New Roman" w:eastAsia="Times New Roman" w:hAnsi="Times New Roman" w:cs="Times New Roman"/>
           <w:i/>
@@ -10836,6 +11284,23 @@
           <w:lang w:val="en-US"/>
           <w14:ligatures w14:val="none"/>
         </w:rPr>
+        <w:t>reveals fashion’s dirty little secret: “We are all</w:t>
+      </w:r>
+    </w:p>
+    <w:p>
+      <w:pPr>
+        <w:suppressAutoHyphens/>
+        <w:autoSpaceDN w:val="0"/>
+        <w:spacing w:after="0" w:line="276" w:lineRule="auto"/>
+        <w:ind w:left="720" w:hanging="720"/>
+        <w:jc w:val="both"/>
+        <w:textAlignment w:val="baseline"/>
+        <w:rPr>
+          <w:rFonts w:ascii="Times New Roman" w:eastAsia="DengXian" w:hAnsi="Times New Roman" w:cs="Times New Roman"/>
+          <w:kern w:val="0"/>
+          <w:lang w:val="en-US"/>
+          <w14:ligatures w14:val="none"/>
+        </w:rPr>
       </w:pPr>
       <w:r>
         <w:rPr>
@@ -10848,35 +11313,6 @@
           <w:lang w:val="en-US"/>
           <w14:ligatures w14:val="none"/>
         </w:rPr>
-        <w:t>reveals fashion’s dirty little secret: “We are all</w:t>
-      </w:r>
-    </w:p>
-    <w:p>
-      <w:pPr>
-        <w:suppressAutoHyphens/>
-        <w:autoSpaceDN w:val="0"/>
-        <w:spacing w:after="0" w:line="276" w:lineRule="auto"/>
-        <w:ind w:left="720" w:hanging="720"/>
-        <w:jc w:val="both"/>
-        <w:textAlignment w:val="baseline"/>
-        <w:rPr>
-          <w:rFonts w:ascii="Times New Roman" w:eastAsia="DengXian" w:hAnsi="Times New Roman" w:cs="Times New Roman"/>
-          <w:kern w:val="0"/>
-          <w:lang w:val="en-US"/>
-          <w14:ligatures w14:val="none"/>
-        </w:rPr>
-      </w:pPr>
-      <w:r>
-        <w:rPr>
-          <w:rFonts w:ascii="Times New Roman" w:eastAsia="Times New Roman" w:hAnsi="Times New Roman" w:cs="Times New Roman"/>
-          <w:i/>
-          <w:iCs/>
-          <w:kern w:val="0"/>
-          <w:sz w:val="18"/>
-          <w:szCs w:val="18"/>
-          <w:lang w:val="en-US"/>
-          <w14:ligatures w14:val="none"/>
-        </w:rPr>
         <w:t>wearing oil. every single day.”</w:t>
       </w:r>
       <w:r>
@@ -10905,7 +11341,7 @@
           <w14:ligatures w14:val="none"/>
         </w:rPr>
       </w:pPr>
-      <w:hyperlink r:id="rId14" w:history="1">
+      <w:hyperlink r:id="rId15" w:history="1">
         <w:r>
           <w:rPr>
             <w:rFonts w:ascii="Times New Roman" w:eastAsia="Times New Roman" w:hAnsi="Times New Roman" w:cs="Times New Roman"/>
@@ -11106,7 +11542,7 @@
           <w14:ligatures w14:val="none"/>
         </w:rPr>
       </w:pPr>
-      <w:hyperlink r:id="rId15" w:history="1">
+      <w:hyperlink r:id="rId16" w:history="1">
         <w:r>
           <w:rPr>
             <w:rFonts w:ascii="Times New Roman" w:eastAsia="Times New Roman" w:hAnsi="Times New Roman" w:cs="Times New Roman"/>
@@ -11254,7 +11690,7 @@
           <w14:ligatures w14:val="none"/>
         </w:rPr>
       </w:pPr>
-      <w:hyperlink r:id="rId16" w:history="1">
+      <w:hyperlink r:id="rId17" w:history="1">
         <w:r>
           <w:rPr>
             <w:rStyle w:val="Hipervnculo"/>
@@ -11359,7 +11795,7 @@
           <w14:ligatures w14:val="none"/>
         </w:rPr>
       </w:pPr>
-      <w:hyperlink r:id="rId17" w:anchor=":~:text=Global%20Fashion%20Industry%20Waste,clothing%20material%20is%20actually%20plastic." w:history="1">
+      <w:hyperlink r:id="rId18" w:anchor=":~:text=Global%20Fashion%20Industry%20Waste,clothing%20material%20is%20actually%20plastic." w:history="1">
         <w:r>
           <w:rPr>
             <w:rStyle w:val="Hipervnculo"/>
@@ -11445,7 +11881,7 @@
         </w:rPr>
         <w:t xml:space="preserve">. </w:t>
       </w:r>
-      <w:hyperlink r:id="rId18" w:history="1">
+      <w:hyperlink r:id="rId19" w:history="1">
         <w:r>
           <w:rPr>
             <w:rStyle w:val="Hipervnculo"/>
@@ -11610,7 +12046,7 @@
           <w14:ligatures w14:val="none"/>
         </w:rPr>
       </w:pPr>
-      <w:hyperlink r:id="rId19" w:history="1">
+      <w:hyperlink r:id="rId20" w:history="1">
         <w:r>
           <w:rPr>
             <w:rStyle w:val="Hipervnculo"/>
@@ -11795,7 +12231,7 @@
           <w14:ligatures w14:val="none"/>
         </w:rPr>
       </w:pPr>
-      <w:hyperlink r:id="rId20" w:history="1">
+      <w:hyperlink r:id="rId21" w:history="1">
         <w:r>
           <w:rPr>
             <w:rStyle w:val="Hipervnculo"/>
@@ -11946,7 +12382,7 @@
           <w14:ligatures w14:val="none"/>
         </w:rPr>
       </w:pPr>
-      <w:hyperlink r:id="rId21" w:history="1">
+      <w:hyperlink r:id="rId22" w:history="1">
         <w:r>
           <w:rPr>
             <w:rStyle w:val="Hipervnculo"/>

</xml_diff>